<commit_message>
Fixed issues in repeater doc replacement. Fixed some issues in the template. Modified repeater attribute from to {{RepeaterName.AttributeName}}
</commit_message>
<xml_diff>
--- a/DMS/Data/Template version 1.docx
+++ b/DMS/Data/Template version 1.docx
@@ -183,7 +183,13 @@
         </w:rPr>
       </w:pPr>
       <w:r>
-        <w:t xml:space="preserve">Report number: </w:t>
+        <w:t xml:space="preserve">Report </w:t>
+      </w:r>
+      <w:r>
+        <w:t>number</w:t>
+      </w:r>
+      <w:r>
+        <w:t xml:space="preserve">: </w:t>
       </w:r>
       <w:r>
         <w:rPr>
@@ -191,26 +197,9 @@
         </w:rPr>
         <w:tab/>
       </w:r>
-      <w:sdt>
-        <w:sdtPr>
-          <w:alias w:val="Abstract"/>
-          <w:tag w:val=""/>
-          <w:id w:val="907799324"/>
-          <w:placeholder>
-            <w:docPart w:val="F5FB999729C948B88CE51C3DB1BEEA75"/>
-          </w:placeholder>
-          <w:dataBinding w:prefixMappings="xmlns:ns0='http://schemas.microsoft.com/office/2006/coverPageProps' " w:xpath="/ns0:CoverPageProperties[1]/ns0:Abstract[1]" w:storeItemID="{55AF091B-3C7A-41E3-B477-F2FDAA23CFDA}"/>
-          <w:text/>
-        </w:sdtPr>
-        <w:sdtContent>
-          <w:r>
-            <w:rPr>
-              <w:lang w:val="en-US"/>
-            </w:rPr>
-            <w:t>{{Reportnumber}}</w:t>
-          </w:r>
-        </w:sdtContent>
-      </w:sdt>
+      <w:r>
+        <w:t>{{Reportnumber}}</w:t>
+      </w:r>
     </w:p>
     <w:p>
       <w:pPr>
@@ -329,26 +318,9 @@
       <w:r>
         <w:tab/>
       </w:r>
-      <w:sdt>
-        <w:sdtPr>
-          <w:alias w:val="Abstract"/>
-          <w:tag w:val=""/>
-          <w:id w:val="1547112376"/>
-          <w:placeholder>
-            <w:docPart w:val="8C320AE7DB0145928DA2D34C289EE382"/>
-          </w:placeholder>
-          <w:dataBinding w:prefixMappings="xmlns:ns0='http://schemas.microsoft.com/office/2006/coverPageProps' " w:xpath="/ns0:CoverPageProperties[1]/ns0:Abstract[1]" w:storeItemID="{55AF091B-3C7A-41E3-B477-F2FDAA23CFDA}"/>
-          <w:text/>
-        </w:sdtPr>
-        <w:sdtContent>
-          <w:r>
-            <w:rPr>
-              <w:lang w:val="en-IN"/>
-            </w:rPr>
-            <w:t>{{Reportnumber}}</w:t>
-          </w:r>
-        </w:sdtContent>
-      </w:sdt>
+      <w:r>
+        <w:t>{{Reportnumber}}</w:t>
+      </w:r>
     </w:p>
     <w:p>
       <w:pPr>
@@ -2836,11 +2808,11 @@
         <w:tblLook w:val="01E0"/>
       </w:tblPr>
       <w:tblGrid>
-        <w:gridCol w:w="2015"/>
-        <w:gridCol w:w="2828"/>
-        <w:gridCol w:w="2528"/>
-        <w:gridCol w:w="770"/>
-        <w:gridCol w:w="1747"/>
+        <w:gridCol w:w="2017"/>
+        <w:gridCol w:w="2830"/>
+        <w:gridCol w:w="2527"/>
+        <w:gridCol w:w="769"/>
+        <w:gridCol w:w="1745"/>
       </w:tblGrid>
       <w:tr>
         <w:trPr>
@@ -2964,13 +2936,7 @@
           </w:tcPr>
           <w:p>
             <w:r>
-              <w:t>{{Sample</w:t>
-            </w:r>
-            <w:r>
-              <w:t>|</w:t>
-            </w:r>
-            <w:r>
-              <w:t>SampleId}}</w:t>
+              <w:t>{{Sample.SampleId}}</w:t>
             </w:r>
           </w:p>
         </w:tc>
@@ -2986,10 +2952,7 @@
               </w:rPr>
             </w:pPr>
             <w:r>
-              <w:t>{{Sample|</w:t>
-            </w:r>
-            <w:r>
-              <w:t>SampleDescription}}</w:t>
+              <w:t>{{Sample.SampleDescription}}</w:t>
             </w:r>
           </w:p>
         </w:tc>
@@ -3032,13 +2995,7 @@
           </w:tcPr>
           <w:p>
             <w:r>
-              <w:t>{{Sample.</w:t>
-            </w:r>
-            <w:r>
-              <w:t>Result</w:t>
-            </w:r>
-            <w:r>
-              <w:t>}}</w:t>
+              <w:t>{{Sample.Result}}</w:t>
             </w:r>
           </w:p>
         </w:tc>
@@ -9685,7 +9642,7 @@
                 <w:szCs w:val="22"/>
                 <w:lang w:val="en-IN" w:eastAsia="en-IN"/>
               </w:rPr>
-              <w:t>Label:Sample Details|Row:31|Column:0|ColumnSpan:2</w:t>
+              <w:t>Label:Sample Details|Row:31|Column:0|ColumnSpan:2|CountLabel:No. Of Samples collected</w:t>
             </w:r>
           </w:p>
         </w:tc>
@@ -10133,7 +10090,7 @@
                 <w:szCs w:val="22"/>
                 <w:lang w:val="en-IN" w:eastAsia="en-IN"/>
               </w:rPr>
-              <w:t>Label:Distance|Row:3|Column:0|ColumnSpan:2|Placeholder:|Prefix:|Suffix:meters|WindowOnly:True</w:t>
+              <w:t>Label:Distance|Row:3|Column:0|ColumnSpan:2|Placeholder:|Prefix:|Suffix: meters|WindowOnly:True</w:t>
             </w:r>
           </w:p>
         </w:tc>
@@ -10245,7 +10202,7 @@
                 <w:szCs w:val="22"/>
                 <w:lang w:val="en-IN" w:eastAsia="en-IN"/>
               </w:rPr>
-              <w:t>Label:Direction|Row:4|Column:0|ColumnSpan:2|Placeholder:|Prefix:|Suffix:of manhole|WindowOnly:True</w:t>
+              <w:t>Label:Direction|Row:4|Column:0|ColumnSpan:2|Placeholder:|Prefix:|Suffix: of manhole|WindowOnly:True</w:t>
             </w:r>
           </w:p>
         </w:tc>
@@ -10908,7 +10865,7 @@
         <w:rFonts w:cs="Arial"/>
         <w:noProof/>
       </w:rPr>
-      <w:t>4</w:t>
+      <w:t>1</w:t>
     </w:r>
     <w:r>
       <w:rPr>
@@ -16724,58 +16681,6 @@
     </w:docPart>
     <w:docPart>
       <w:docPartPr>
-        <w:name w:val="F5FB999729C948B88CE51C3DB1BEEA75"/>
-        <w:category>
-          <w:name w:val="General"/>
-          <w:gallery w:val="placeholder"/>
-        </w:category>
-        <w:types>
-          <w:type w:val="bbPlcHdr"/>
-        </w:types>
-        <w:behaviors>
-          <w:behavior w:val="content"/>
-        </w:behaviors>
-        <w:guid w:val="{CF5F6CC2-A1DB-4567-BB9C-0374FBDF9246}"/>
-      </w:docPartPr>
-      <w:docPartBody>
-        <w:p>
-          <w:r>
-            <w:rPr>
-              <w:rStyle w:val="PlaceholderText"/>
-            </w:rPr>
-            <w:t>[Abstract]</w:t>
-          </w:r>
-        </w:p>
-      </w:docPartBody>
-    </w:docPart>
-    <w:docPart>
-      <w:docPartPr>
-        <w:name w:val="8C320AE7DB0145928DA2D34C289EE382"/>
-        <w:category>
-          <w:name w:val="General"/>
-          <w:gallery w:val="placeholder"/>
-        </w:category>
-        <w:types>
-          <w:type w:val="bbPlcHdr"/>
-        </w:types>
-        <w:behaviors>
-          <w:behavior w:val="content"/>
-        </w:behaviors>
-        <w:guid w:val="{4FC03FF0-659B-486C-9555-A3999E193D7E}"/>
-      </w:docPartPr>
-      <w:docPartBody>
-        <w:p>
-          <w:r>
-            <w:rPr>
-              <w:rStyle w:val="PlaceholderText"/>
-            </w:rPr>
-            <w:t>[Abstract]</w:t>
-          </w:r>
-        </w:p>
-      </w:docPartBody>
-    </w:docPart>
-    <w:docPart>
-      <w:docPartPr>
         <w:name w:val="313C1B7C7D86412A83B73FAFD1C997DA"/>
         <w:category>
           <w:name w:val="General"/>
@@ -16884,6 +16789,7 @@
     <w:rsid w:val="0022639F"/>
     <w:rsid w:val="00234FA9"/>
     <w:rsid w:val="0026044E"/>
+    <w:rsid w:val="002A6E35"/>
     <w:rsid w:val="002D0355"/>
     <w:rsid w:val="002F52C1"/>
     <w:rsid w:val="002F55E1"/>
@@ -16910,6 +16816,7 @@
     <w:rsid w:val="007E1349"/>
     <w:rsid w:val="008152E1"/>
     <w:rsid w:val="008621A8"/>
+    <w:rsid w:val="00903BCA"/>
     <w:rsid w:val="00924D1B"/>
     <w:rsid w:val="00965C14"/>
     <w:rsid w:val="009E12A2"/>
@@ -16926,6 +16833,8 @@
     <w:rsid w:val="00C27C7A"/>
     <w:rsid w:val="00C940C5"/>
     <w:rsid w:val="00CD138D"/>
+    <w:rsid w:val="00D351EF"/>
+    <w:rsid w:val="00D51B9F"/>
     <w:rsid w:val="00D55CE3"/>
     <w:rsid w:val="00D75492"/>
     <w:rsid w:val="00DF1C3A"/>

</xml_diff>

<commit_message>
Fixed photo numbering problem.
</commit_message>
<xml_diff>
--- a/DMS/Data/Template version 1.docx
+++ b/DMS/Data/Template version 1.docx
@@ -1,6 +1,6 @@
 
 <file path=word/document.xml><?xml version="1.0" encoding="utf-8"?>
-<w:document xmlns:ve="http://schemas.openxmlformats.org/markup-compatibility/2006" xmlns:o="urn:schemas-microsoft-com:office:office" xmlns:r="http://schemas.openxmlformats.org/officeDocument/2006/relationships" xmlns:m="http://schemas.openxmlformats.org/officeDocument/2006/math" xmlns:v="urn:schemas-microsoft-com:vml" xmlns:wp="http://schemas.openxmlformats.org/drawingml/2006/wordprocessingDrawing" xmlns:w10="urn:schemas-microsoft-com:office:word" xmlns:w="http://schemas.openxmlformats.org/wordprocessingml/2006/main" xmlns:wne="http://schemas.microsoft.com/office/word/2006/wordml">
+<w:document xmlns:wpc="http://schemas.microsoft.com/office/word/2010/wordprocessingCanvas" xmlns:cx="http://schemas.microsoft.com/office/drawing/2014/chartex" xmlns:cx1="http://schemas.microsoft.com/office/drawing/2015/9/8/chartex" xmlns:cx2="http://schemas.microsoft.com/office/drawing/2015/10/21/chartex" xmlns:cx3="http://schemas.microsoft.com/office/drawing/2016/5/9/chartex" xmlns:cx4="http://schemas.microsoft.com/office/drawing/2016/5/10/chartex" xmlns:cx5="http://schemas.microsoft.com/office/drawing/2016/5/11/chartex" xmlns:cx6="http://schemas.microsoft.com/office/drawing/2016/5/12/chartex" xmlns:cx7="http://schemas.microsoft.com/office/drawing/2016/5/13/chartex" xmlns:cx8="http://schemas.microsoft.com/office/drawing/2016/5/14/chartex" xmlns:mc="http://schemas.openxmlformats.org/markup-compatibility/2006" xmlns:aink="http://schemas.microsoft.com/office/drawing/2016/ink" xmlns:am3d="http://schemas.microsoft.com/office/drawing/2017/model3d" xmlns:o="urn:schemas-microsoft-com:office:office" xmlns:r="http://schemas.openxmlformats.org/officeDocument/2006/relationships" xmlns:m="http://schemas.openxmlformats.org/officeDocument/2006/math" xmlns:v="urn:schemas-microsoft-com:vml" xmlns:wp14="http://schemas.microsoft.com/office/word/2010/wordprocessingDrawing" xmlns:wp="http://schemas.openxmlformats.org/drawingml/2006/wordprocessingDrawing" xmlns:w10="urn:schemas-microsoft-com:office:word" xmlns:w="http://schemas.openxmlformats.org/wordprocessingml/2006/main" xmlns:w14="http://schemas.microsoft.com/office/word/2010/wordml" xmlns:w15="http://schemas.microsoft.com/office/word/2012/wordml" xmlns:w16cid="http://schemas.microsoft.com/office/word/2016/wordml/cid" xmlns:w16se="http://schemas.microsoft.com/office/word/2015/wordml/symex" xmlns:wpg="http://schemas.microsoft.com/office/word/2010/wordprocessingGroup" xmlns:wpi="http://schemas.microsoft.com/office/word/2010/wordprocessingInk" xmlns:wne="http://schemas.microsoft.com/office/word/2006/wordml" xmlns:wps="http://schemas.microsoft.com/office/word/2010/wordprocessingShape" mc:Ignorable="w14 w15 w16se w16cid wp14">
   <w:body>
     <w:p>
       <w:pPr>
@@ -155,6 +155,7 @@
         <w:dataBinding w:prefixMappings="xmlns:ns0='http://purl.org/dc/elements/1.1/' xmlns:ns1='http://schemas.openxmlformats.org/package/2006/metadata/core-properties' " w:xpath="/ns1:coreProperties[1]/ns0:subject[1]" w:storeItemID="{6C3C8BC8-F283-45AE-878A-BAB7291924A1}"/>
         <w:text/>
       </w:sdtPr>
+      <w:sdtEndPr/>
       <w:sdtContent>
         <w:p>
           <w:pPr>
@@ -198,15 +199,7 @@
         <w:tab/>
       </w:r>
       <w:r>
-        <w:t>{{</w:t>
-      </w:r>
-      <w:proofErr w:type="spellStart"/>
-      <w:r>
-        <w:t>Reportnumber</w:t>
-      </w:r>
-      <w:proofErr w:type="spellEnd"/>
-      <w:r>
-        <w:t>}}</w:t>
+        <w:t>{{Reportnumber}}</w:t>
       </w:r>
     </w:p>
     <w:p>
@@ -225,15 +218,7 @@
         <w:tab/>
       </w:r>
       <w:r>
-        <w:t>{{</w:t>
-      </w:r>
-      <w:proofErr w:type="spellStart"/>
-      <w:r>
-        <w:t>IssueDate</w:t>
-      </w:r>
-      <w:proofErr w:type="spellEnd"/>
-      <w:r>
-        <w:t>}}</w:t>
+        <w:t>{{IssueDate}}</w:t>
       </w:r>
     </w:p>
     <w:p>
@@ -263,6 +248,7 @@
         <w:dataBinding w:prefixMappings="xmlns:ns0='http://purl.org/dc/elements/1.1/' xmlns:ns1='http://schemas.openxmlformats.org/package/2006/metadata/core-properties' " w:xpath="/ns1:coreProperties[1]/ns0:title[1]" w:storeItemID="{6C3C8BC8-F283-45AE-878A-BAB7291924A1}"/>
         <w:text/>
       </w:sdtPr>
+      <w:sdtEndPr/>
       <w:sdtContent>
         <w:p>
           <w:pPr>
@@ -308,6 +294,7 @@
           <w:dataBinding w:prefixMappings="xmlns:ns0='http://purl.org/dc/elements/1.1/' xmlns:ns1='http://schemas.openxmlformats.org/package/2006/metadata/core-properties' " w:xpath="/ns1:coreProperties[1]/ns0:subject[1]" w:storeItemID="{6C3C8BC8-F283-45AE-878A-BAB7291924A1}"/>
           <w:text/>
         </w:sdtPr>
+        <w:sdtEndPr/>
         <w:sdtContent>
           <w:r>
             <w:rPr>
@@ -335,15 +322,7 @@
         <w:tab/>
       </w:r>
       <w:r>
-        <w:t>{{</w:t>
-      </w:r>
-      <w:proofErr w:type="spellStart"/>
-      <w:r>
-        <w:t>Reportnumber</w:t>
-      </w:r>
-      <w:proofErr w:type="spellEnd"/>
-      <w:r>
-        <w:t>}}</w:t>
+        <w:t>{{Reportnumber}}</w:t>
       </w:r>
     </w:p>
     <w:p>
@@ -362,15 +341,7 @@
         <w:tab/>
       </w:r>
       <w:r>
-        <w:t>{{</w:t>
-      </w:r>
-      <w:proofErr w:type="spellStart"/>
-      <w:r>
-        <w:t>IssueDate</w:t>
-      </w:r>
-      <w:proofErr w:type="spellEnd"/>
-      <w:r>
-        <w:t>}}</w:t>
+        <w:t>{{IssueDate}}</w:t>
       </w:r>
     </w:p>
     <w:p>
@@ -389,22 +360,14 @@
         <w:tab/>
       </w:r>
       <w:r>
-        <w:t xml:space="preserve">A.D. </w:t>
-      </w:r>
-      <w:proofErr w:type="spellStart"/>
-      <w:r>
-        <w:t>Envirotech</w:t>
-      </w:r>
-      <w:proofErr w:type="spellEnd"/>
-      <w:r>
-        <w:t xml:space="preserve"> Pty Ltd</w:t>
+        <w:t>A.D. Envirotech Pty Ltd</w:t>
       </w:r>
     </w:p>
     <w:tbl>
       <w:tblPr>
         <w:tblpPr w:leftFromText="180" w:rightFromText="180" w:vertAnchor="text" w:horzAnchor="margin" w:tblpY="283"/>
         <w:tblW w:w="0" w:type="auto"/>
-        <w:tblLook w:val="00A0"/>
+        <w:tblLook w:val="00A0" w:firstRow="1" w:lastRow="0" w:firstColumn="1" w:lastColumn="0" w:noHBand="0" w:noVBand="0"/>
       </w:tblPr>
       <w:tblGrid>
         <w:gridCol w:w="2802"/>
@@ -516,29 +479,29 @@
               <w:rPr>
                 <w:sz w:val="20"/>
               </w:rPr>
-              <w:t>{{</w:t>
-            </w:r>
-            <w:proofErr w:type="spellStart"/>
-            <w:r>
-              <w:rPr>
+              <w:t>{{ConsultantName}}</w:t>
+            </w:r>
+          </w:p>
+          <w:p>
+            <w:pPr>
+              <w:ind w:left="33"/>
+              <w:rPr>
+                <w:rFonts w:cs="Arial"/>
+                <w:color w:val="000000"/>
                 <w:sz w:val="20"/>
               </w:rPr>
-              <w:t>ConsultantName</w:t>
-            </w:r>
-            <w:proofErr w:type="spellEnd"/>
+            </w:pPr>
             <w:r>
               <w:rPr>
                 <w:sz w:val="20"/>
               </w:rPr>
-              <w:t>}}</w:t>
+              <w:t>{{ConsultantQualification}}</w:t>
             </w:r>
           </w:p>
           <w:p>
             <w:pPr>
               <w:ind w:left="33"/>
               <w:rPr>
-                <w:rFonts w:cs="Arial"/>
-                <w:color w:val="000000"/>
                 <w:sz w:val="20"/>
               </w:rPr>
             </w:pPr>
@@ -546,49 +509,7 @@
               <w:rPr>
                 <w:sz w:val="20"/>
               </w:rPr>
-              <w:t>{{</w:t>
-            </w:r>
-            <w:proofErr w:type="spellStart"/>
-            <w:r>
-              <w:rPr>
-                <w:sz w:val="20"/>
-              </w:rPr>
-              <w:t>ConsultantQualification</w:t>
-            </w:r>
-            <w:proofErr w:type="spellEnd"/>
-            <w:r>
-              <w:rPr>
-                <w:sz w:val="20"/>
-              </w:rPr>
-              <w:t>}}</w:t>
-            </w:r>
-          </w:p>
-          <w:p>
-            <w:pPr>
-              <w:ind w:left="33"/>
-              <w:rPr>
-                <w:sz w:val="20"/>
-              </w:rPr>
-            </w:pPr>
-            <w:r>
-              <w:rPr>
-                <w:sz w:val="20"/>
-              </w:rPr>
-              <w:t>{{</w:t>
-            </w:r>
-            <w:proofErr w:type="spellStart"/>
-            <w:r>
-              <w:rPr>
-                <w:sz w:val="20"/>
-              </w:rPr>
-              <w:t>LisenceNumber</w:t>
-            </w:r>
-            <w:proofErr w:type="spellEnd"/>
-            <w:r>
-              <w:rPr>
-                <w:sz w:val="20"/>
-              </w:rPr>
-              <w:t>}}</w:t>
+              <w:t>{{LisenceNumber}}</w:t>
             </w:r>
           </w:p>
         </w:tc>
@@ -654,7 +575,7 @@
                           <a:blip r:embed="rId10">
                             <a:extLst>
                               <a:ext uri="{28A0092B-C50C-407E-A947-70E740481C1C}">
-                                <a14:useLocalDpi xmlns:a14="http://schemas.microsoft.com/office/drawing/2010/main" xmlns:wps="http://schemas.microsoft.com/office/word/2010/wordprocessingShape" xmlns:wpi="http://schemas.microsoft.com/office/word/2010/wordprocessingInk" xmlns:wpg="http://schemas.microsoft.com/office/word/2010/wordprocessingGroup" xmlns:w16se="http://schemas.microsoft.com/office/word/2015/wordml/symex" xmlns:w16cid="http://schemas.microsoft.com/office/word/2016/wordml/cid" xmlns:w15="http://schemas.microsoft.com/office/word/2012/wordml" xmlns:w14="http://schemas.microsoft.com/office/word/2010/wordml" xmlns:w="http://schemas.openxmlformats.org/wordprocessingml/2006/main" xmlns:w10="urn:schemas-microsoft-com:office:word" xmlns:wp14="http://schemas.microsoft.com/office/word/2010/wordprocessingDrawing" xmlns:v="urn:schemas-microsoft-com:vml" xmlns:o="urn:schemas-microsoft-com:office:office" xmlns:am3d="http://schemas.microsoft.com/office/drawing/2017/model3d" xmlns:aink="http://schemas.microsoft.com/office/drawing/2016/ink" xmlns:mc="http://schemas.openxmlformats.org/markup-compatibility/2006" xmlns:cx8="http://schemas.microsoft.com/office/drawing/2016/5/14/chartex" xmlns:cx7="http://schemas.microsoft.com/office/drawing/2016/5/13/chartex" xmlns:cx6="http://schemas.microsoft.com/office/drawing/2016/5/12/chartex" xmlns:cx5="http://schemas.microsoft.com/office/drawing/2016/5/11/chartex" xmlns:cx4="http://schemas.microsoft.com/office/drawing/2016/5/10/chartex" xmlns:cx3="http://schemas.microsoft.com/office/drawing/2016/5/9/chartex" xmlns:cx2="http://schemas.microsoft.com/office/drawing/2015/10/21/chartex" xmlns:cx1="http://schemas.microsoft.com/office/drawing/2015/9/8/chartex" xmlns:cx="http://schemas.microsoft.com/office/drawing/2014/chartex" xmlns:wpc="http://schemas.microsoft.com/office/word/2010/wordprocessingCanvas" xmlns="" val="0"/>
+                                <a14:useLocalDpi xmlns:a14="http://schemas.microsoft.com/office/drawing/2010/main" val="0"/>
                               </a:ext>
                             </a:extLst>
                           </a:blip>
@@ -675,7 +596,7 @@
                           </a:ln>
                           <a:extLst>
                             <a:ext uri="{53640926-AAD7-44d8-BBD7-CCE9431645EC}">
-                              <a14:shadowObscured xmlns:a14="http://schemas.microsoft.com/office/drawing/2010/main" xmlns:w="http://schemas.openxmlformats.org/wordprocessingml/2006/main" xmlns:w10="urn:schemas-microsoft-com:office:word" xmlns:v="urn:schemas-microsoft-com:vml" xmlns:o="urn:schemas-microsoft-com:office:office" xmlns:mv="urn:schemas-microsoft-com:mac:vml" xmlns:mo="http://schemas.microsoft.com/office/mac/office/2008/main" xmlns="" xmlns:wps="http://schemas.microsoft.com/office/word/2010/wordprocessingShape" xmlns:wpi="http://schemas.microsoft.com/office/word/2010/wordprocessingInk" xmlns:wpg="http://schemas.microsoft.com/office/word/2010/wordprocessingGroup" xmlns:w16se="http://schemas.microsoft.com/office/word/2015/wordml/symex" xmlns:w16cid="http://schemas.microsoft.com/office/word/2016/wordml/cid" xmlns:w15="http://schemas.microsoft.com/office/word/2012/wordml" xmlns:w14="http://schemas.microsoft.com/office/word/2010/wordml" xmlns:wp14="http://schemas.microsoft.com/office/word/2010/wordprocessingDrawing" xmlns:am3d="http://schemas.microsoft.com/office/drawing/2017/model3d" xmlns:aink="http://schemas.microsoft.com/office/drawing/2016/ink" xmlns:mc="http://schemas.openxmlformats.org/markup-compatibility/2006" xmlns:cx8="http://schemas.microsoft.com/office/drawing/2016/5/14/chartex" xmlns:cx7="http://schemas.microsoft.com/office/drawing/2016/5/13/chartex" xmlns:cx6="http://schemas.microsoft.com/office/drawing/2016/5/12/chartex" xmlns:cx5="http://schemas.microsoft.com/office/drawing/2016/5/11/chartex" xmlns:cx4="http://schemas.microsoft.com/office/drawing/2016/5/10/chartex" xmlns:cx3="http://schemas.microsoft.com/office/drawing/2016/5/9/chartex" xmlns:cx2="http://schemas.microsoft.com/office/drawing/2015/10/21/chartex" xmlns:cx1="http://schemas.microsoft.com/office/drawing/2015/9/8/chartex" xmlns:cx="http://schemas.microsoft.com/office/drawing/2014/chartex" xmlns:wpc="http://schemas.microsoft.com/office/word/2010/wordprocessingCanvas"/>
+                              <a14:shadowObscured xmlns:ve="http://schemas.openxmlformats.org/markup-compatibility/2006" xmlns:a14="http://schemas.microsoft.com/office/drawing/2010/main" xmlns:w="http://schemas.openxmlformats.org/wordprocessingml/2006/main" xmlns:w10="urn:schemas-microsoft-com:office:word" xmlns:v="urn:schemas-microsoft-com:vml" xmlns:o="urn:schemas-microsoft-com:office:office" xmlns:mv="urn:schemas-microsoft-com:mac:vml" xmlns:mo="http://schemas.microsoft.com/office/mac/office/2008/main" xmlns=""/>
                             </a:ext>
                           </a:extLst>
                         </pic:spPr>
@@ -747,35 +668,7 @@
               <w:rPr>
                 <w:sz w:val="20"/>
               </w:rPr>
-              <w:t xml:space="preserve">B. </w:t>
-            </w:r>
-            <w:proofErr w:type="spellStart"/>
-            <w:r>
-              <w:rPr>
-                <w:sz w:val="20"/>
-              </w:rPr>
-              <w:t>Env</w:t>
-            </w:r>
-            <w:proofErr w:type="spellEnd"/>
-            <w:r>
-              <w:rPr>
-                <w:sz w:val="20"/>
-              </w:rPr>
-              <w:t>. (</w:t>
-            </w:r>
-            <w:proofErr w:type="spellStart"/>
-            <w:r>
-              <w:rPr>
-                <w:sz w:val="20"/>
-              </w:rPr>
-              <w:t>Env</w:t>
-            </w:r>
-            <w:proofErr w:type="spellEnd"/>
-            <w:r>
-              <w:rPr>
-                <w:sz w:val="20"/>
-              </w:rPr>
-              <w:t>. Man)</w:t>
+              <w:t>B. Env. (Env. Man)</w:t>
             </w:r>
           </w:p>
         </w:tc>
@@ -927,63 +820,29 @@
                 <w:sz w:val="20"/>
               </w:rPr>
             </w:pPr>
-            <w:proofErr w:type="spellStart"/>
             <w:r>
               <w:rPr>
                 <w:sz w:val="20"/>
               </w:rPr>
-              <w:t>Ridha</w:t>
-            </w:r>
-            <w:proofErr w:type="spellEnd"/>
-            <w:r>
-              <w:rPr>
+              <w:t>Ridha Hussain</w:t>
+            </w:r>
+          </w:p>
+          <w:p>
+            <w:pPr>
+              <w:ind w:left="33"/>
+              <w:rPr>
+                <w:rFonts w:cs="Arial"/>
+                <w:color w:val="000000"/>
                 <w:sz w:val="20"/>
               </w:rPr>
-              <w:t xml:space="preserve"> </w:t>
-            </w:r>
-            <w:proofErr w:type="spellStart"/>
-            <w:r>
-              <w:rPr>
+            </w:pPr>
+            <w:r>
+              <w:rPr>
+                <w:rFonts w:cs="Arial"/>
+                <w:color w:val="000000"/>
                 <w:sz w:val="20"/>
               </w:rPr>
-              <w:t>Hussain</w:t>
-            </w:r>
-            <w:proofErr w:type="spellEnd"/>
-          </w:p>
-          <w:p>
-            <w:pPr>
-              <w:ind w:left="33"/>
-              <w:rPr>
-                <w:rFonts w:cs="Arial"/>
-                <w:color w:val="000000"/>
-                <w:sz w:val="20"/>
-              </w:rPr>
-            </w:pPr>
-            <w:r>
-              <w:rPr>
-                <w:rFonts w:cs="Arial"/>
-                <w:color w:val="000000"/>
-                <w:sz w:val="20"/>
-              </w:rPr>
-              <w:t xml:space="preserve">M. </w:t>
-            </w:r>
-            <w:proofErr w:type="spellStart"/>
-            <w:r>
-              <w:rPr>
-                <w:rFonts w:cs="Arial"/>
-                <w:color w:val="000000"/>
-                <w:sz w:val="20"/>
-              </w:rPr>
-              <w:t>Env</w:t>
-            </w:r>
-            <w:proofErr w:type="spellEnd"/>
-            <w:r>
-              <w:rPr>
-                <w:rFonts w:cs="Arial"/>
-                <w:color w:val="000000"/>
-                <w:sz w:val="20"/>
-              </w:rPr>
-              <w:t>. Eng. Man</w:t>
+              <w:t>M. Env. Eng. Man</w:t>
             </w:r>
           </w:p>
           <w:p>
@@ -1872,13 +1731,8 @@
     </w:p>
     <w:p>
       <w:r>
-        <w:t xml:space="preserve">Appendix </w:t>
-      </w:r>
-      <w:proofErr w:type="gramStart"/>
-      <w:r>
-        <w:t>A</w:t>
-      </w:r>
-      <w:proofErr w:type="gramEnd"/>
+        <w:t>Appendix A</w:t>
+      </w:r>
       <w:r>
         <w:t xml:space="preserve"> – Photographs</w:t>
       </w:r>
@@ -1935,37 +1789,8 @@
       <w:pPr>
         <w:jc w:val="both"/>
       </w:pPr>
-      <w:proofErr w:type="gramStart"/>
-      <w:r>
-        <w:t xml:space="preserve">In the 1960s and 1970s a company known as Mr Fluffy used raw </w:t>
-      </w:r>
-      <w:proofErr w:type="spellStart"/>
-      <w:r>
-        <w:t>amosite</w:t>
-      </w:r>
-      <w:proofErr w:type="spellEnd"/>
-      <w:r>
-        <w:t xml:space="preserve"> and </w:t>
-      </w:r>
-      <w:proofErr w:type="spellStart"/>
-      <w:r>
-        <w:t>crocidolite</w:t>
-      </w:r>
-      <w:proofErr w:type="spellEnd"/>
-      <w:r>
-        <w:t xml:space="preserve"> asbestos, known as loose-fill asbestos, as ceiling insulation in some ACT and NSW homes.</w:t>
-      </w:r>
-      <w:proofErr w:type="gramEnd"/>
-      <w:r>
-        <w:t xml:space="preserve"> The NSW Government has determined that demolition, comprehensive site remediation and disposal </w:t>
-      </w:r>
-      <w:proofErr w:type="gramStart"/>
-      <w:r>
-        <w:t>is</w:t>
-      </w:r>
-      <w:proofErr w:type="gramEnd"/>
-      <w:r>
-        <w:t xml:space="preserve"> the best way to ensure the health and safety of the NSW community. NSW Fair Trading has established the Loose-fill Asbestos Implementation Taskforce</w:t>
+      <w:r>
+        <w:t>In the 1960s and 1970s a company known as Mr Fluffy used raw amosite and crocidolite asbestos, known as loose-fill asbestos, as ceiling insulation in some ACT and NSW homes. The NSW Government has determined that demolition, comprehensive site remediation and disposal is the best way to ensure the health and safety of the NSW community. NSW Fair Trading has established the Loose-fill Asbestos Implementation Taskforce</w:t>
       </w:r>
       <w:r>
         <w:t xml:space="preserve"> (the Taskforce)</w:t>
@@ -2049,15 +1874,7 @@
         <w:t xml:space="preserve">end, </w:t>
       </w:r>
       <w:r>
-        <w:t xml:space="preserve">A.D. </w:t>
-      </w:r>
-      <w:proofErr w:type="spellStart"/>
-      <w:r>
-        <w:t>Envirotech</w:t>
-      </w:r>
-      <w:proofErr w:type="spellEnd"/>
-      <w:r>
-        <w:t xml:space="preserve"> Pty Ltd </w:t>
+        <w:t xml:space="preserve">A.D. Envirotech Pty Ltd </w:t>
       </w:r>
       <w:r>
         <w:t xml:space="preserve">has been commissioned by </w:t>
@@ -2089,6 +1906,7 @@
           <w:dataBinding w:prefixMappings="xmlns:ns0='http://purl.org/dc/elements/1.1/' xmlns:ns1='http://schemas.openxmlformats.org/package/2006/metadata/core-properties' " w:xpath="/ns1:coreProperties[1]/ns0:subject[1]" w:storeItemID="{6C3C8BC8-F283-45AE-878A-BAB7291924A1}"/>
           <w:text/>
         </w:sdtPr>
+        <w:sdtEndPr/>
         <w:sdtContent>
           <w:r>
             <w:rPr>
@@ -2118,6 +1936,7 @@
           <w:dataBinding w:prefixMappings="xmlns:ns0='http://purl.org/dc/elements/1.1/' xmlns:ns1='http://schemas.openxmlformats.org/package/2006/metadata/core-properties' " w:xpath="/ns1:coreProperties[1]/ns0:title[1]" w:storeItemID="{6C3C8BC8-F283-45AE-878A-BAB7291924A1}"/>
           <w:text/>
         </w:sdtPr>
+        <w:sdtEndPr/>
         <w:sdtContent>
           <w:r>
             <w:rPr>
@@ -2170,14 +1989,24 @@
       <w:r>
         <w:t>site plan (</w:t>
       </w:r>
-      <w:fldSimple w:instr=" REF _Ref444698978 \h  \* MERGEFORMAT ">
-        <w:r>
-          <w:t xml:space="preserve">Figure </w:t>
-        </w:r>
-        <w:r>
-          <w:t>1</w:t>
-        </w:r>
-      </w:fldSimple>
+      <w:r>
+        <w:fldChar w:fldCharType="begin"/>
+      </w:r>
+      <w:r>
+        <w:instrText xml:space="preserve"> REF _Ref444698978 \h  \* MERGEFORMAT </w:instrText>
+      </w:r>
+      <w:r>
+        <w:fldChar w:fldCharType="separate"/>
+      </w:r>
+      <w:r>
+        <w:t xml:space="preserve">Figure </w:t>
+      </w:r>
+      <w:r>
+        <w:t>1</w:t>
+      </w:r>
+      <w:r>
+        <w:fldChar w:fldCharType="end"/>
+      </w:r>
       <w:r>
         <w:t>)</w:t>
       </w:r>
@@ -2204,15 +2033,7 @@
         <w:t>person</w:t>
       </w:r>
       <w:r>
-        <w:t xml:space="preserve"> acting or relying on this report, in whole or in </w:t>
-      </w:r>
-      <w:proofErr w:type="gramStart"/>
-      <w:r>
-        <w:t>part,</w:t>
-      </w:r>
-      <w:proofErr w:type="gramEnd"/>
-      <w:r>
-        <w:t xml:space="preserve"> </w:t>
+        <w:t xml:space="preserve"> acting or relying on this report, in whole or in part, </w:t>
       </w:r>
       <w:r>
         <w:t>does</w:t>
@@ -2326,21 +2147,7 @@
         <w:rPr>
           <w:b w:val="0"/>
         </w:rPr>
-        <w:t>{{</w:t>
-      </w:r>
-      <w:proofErr w:type="spellStart"/>
-      <w:r>
-        <w:rPr>
-          <w:b w:val="0"/>
-        </w:rPr>
-        <w:t>Constructiondate</w:t>
-      </w:r>
-      <w:proofErr w:type="spellEnd"/>
-      <w:r>
-        <w:rPr>
-          <w:b w:val="0"/>
-        </w:rPr>
-        <w:t>}}</w:t>
+        <w:t>{{Constructiondate}}</w:t>
       </w:r>
     </w:p>
     <w:p>
@@ -2382,21 +2189,7 @@
         <w:rPr>
           <w:b w:val="0"/>
         </w:rPr>
-        <w:t>{{</w:t>
-      </w:r>
-      <w:proofErr w:type="spellStart"/>
-      <w:r>
-        <w:rPr>
-          <w:b w:val="0"/>
-        </w:rPr>
-        <w:t>ExtensionRenovation</w:t>
-      </w:r>
-      <w:proofErr w:type="spellEnd"/>
-      <w:r>
-        <w:rPr>
-          <w:b w:val="0"/>
-        </w:rPr>
-        <w:t>}}</w:t>
+        <w:t>{{ExtensionRenovation}}</w:t>
       </w:r>
     </w:p>
     <w:p>
@@ -2444,21 +2237,7 @@
         <w:rPr>
           <w:b w:val="0"/>
         </w:rPr>
-        <w:t>{{</w:t>
-      </w:r>
-      <w:proofErr w:type="spellStart"/>
-      <w:r>
-        <w:rPr>
-          <w:b w:val="0"/>
-        </w:rPr>
-        <w:t>ConsultantName</w:t>
-      </w:r>
-      <w:proofErr w:type="spellEnd"/>
-      <w:r>
-        <w:rPr>
-          <w:b w:val="0"/>
-        </w:rPr>
-        <w:t>}}</w:t>
+        <w:t>{{ConsultantName}}</w:t>
       </w:r>
       <w:r>
         <w:rPr>
@@ -2470,21 +2249,7 @@
         <w:rPr>
           <w:b w:val="0"/>
         </w:rPr>
-        <w:t>{{</w:t>
-      </w:r>
-      <w:proofErr w:type="spellStart"/>
-      <w:r>
-        <w:rPr>
-          <w:b w:val="0"/>
-        </w:rPr>
-        <w:t>LisenceNumber</w:t>
-      </w:r>
-      <w:proofErr w:type="spellEnd"/>
-      <w:r>
-        <w:rPr>
-          <w:b w:val="0"/>
-        </w:rPr>
-        <w:t>}}</w:t>
+        <w:t>{{LisenceNumber}}</w:t>
       </w:r>
       <w:r>
         <w:rPr>
@@ -2504,7 +2269,7 @@
         <w:tblStyle w:val="TableGrid"/>
         <w:tblW w:w="0" w:type="auto"/>
         <w:tblInd w:w="1516" w:type="dxa"/>
-        <w:tblLook w:val="04A0"/>
+        <w:tblLook w:val="04A0" w:firstRow="1" w:lastRow="0" w:firstColumn="1" w:lastColumn="0" w:noHBand="0" w:noVBand="1"/>
       </w:tblPr>
       <w:tblGrid>
         <w:gridCol w:w="4073"/>
@@ -2512,7 +2277,7 @@
       </w:tblGrid>
       <w:tr>
         <w:trPr>
-          <w:cnfStyle w:val="100000000000"/>
+          <w:cnfStyle w:val="100000000000" w:firstRow="1" w:lastRow="0" w:firstColumn="0" w:lastColumn="0" w:oddVBand="0" w:evenVBand="0" w:oddHBand="0" w:evenHBand="0" w:firstRowFirstColumn="0" w:firstRowLastColumn="0" w:lastRowFirstColumn="0" w:lastRowLastColumn="0"/>
         </w:trPr>
         <w:tc>
           <w:tcPr>
@@ -2626,21 +2391,7 @@
         <w:rPr>
           <w:b w:val="0"/>
         </w:rPr>
-        <w:t>{{</w:t>
-      </w:r>
-      <w:proofErr w:type="spellStart"/>
-      <w:r>
-        <w:rPr>
-          <w:b w:val="0"/>
-        </w:rPr>
-        <w:t>LFAIfound</w:t>
-      </w:r>
-      <w:proofErr w:type="spellEnd"/>
-      <w:r>
-        <w:rPr>
-          <w:b w:val="0"/>
-        </w:rPr>
-        <w:t>}}</w:t>
+        <w:t>{{LFAIfound}}</w:t>
       </w:r>
     </w:p>
     <w:p>
@@ -2660,17 +2411,8 @@
           <w:color w:val="FF0000"/>
         </w:rPr>
       </w:pPr>
-      <w:proofErr w:type="gramStart"/>
-      <w:r>
-        <w:t>{{</w:t>
-      </w:r>
-      <w:proofErr w:type="spellStart"/>
-      <w:r>
-        <w:t>ConsultantName</w:t>
-      </w:r>
-      <w:proofErr w:type="spellEnd"/>
-      <w:r>
-        <w:t>}}</w:t>
+      <w:r>
+        <w:t>{{ConsultantName}}</w:t>
       </w:r>
       <w:r>
         <w:rPr>
@@ -2679,15 +2421,7 @@
         <w:t xml:space="preserve">, </w:t>
       </w:r>
       <w:r>
-        <w:t>{{</w:t>
-      </w:r>
-      <w:proofErr w:type="spellStart"/>
-      <w:r>
-        <w:t>LisenceNumber</w:t>
-      </w:r>
-      <w:proofErr w:type="spellEnd"/>
-      <w:r>
-        <w:t>}}</w:t>
+        <w:t>{{LisenceNumber}}</w:t>
       </w:r>
       <w:r>
         <w:t xml:space="preserve"> </w:t>
@@ -2696,15 +2430,7 @@
         <w:t xml:space="preserve">of </w:t>
       </w:r>
       <w:r>
-        <w:t xml:space="preserve">A.D. </w:t>
-      </w:r>
-      <w:proofErr w:type="spellStart"/>
-      <w:r>
-        <w:t>Envirotech</w:t>
-      </w:r>
-      <w:proofErr w:type="spellEnd"/>
-      <w:r>
-        <w:t xml:space="preserve"> Pty Ltd</w:t>
+        <w:t>A.D. Envirotech Pty Ltd</w:t>
       </w:r>
       <w:r>
         <w:t xml:space="preserve"> carried out the inspection at </w:t>
@@ -2724,6 +2450,7 @@
           <w:dataBinding w:prefixMappings="xmlns:ns0='http://purl.org/dc/elements/1.1/' xmlns:ns1='http://schemas.openxmlformats.org/package/2006/metadata/core-properties' " w:xpath="/ns1:coreProperties[1]/ns0:subject[1]" w:storeItemID="{6C3C8BC8-F283-45AE-878A-BAB7291924A1}"/>
           <w:text/>
         </w:sdtPr>
+        <w:sdtEndPr/>
         <w:sdtContent>
           <w:r>
             <w:rPr>
@@ -2743,20 +2470,11 @@
         <w:t xml:space="preserve">the </w:t>
       </w:r>
       <w:r>
-        <w:t>{{</w:t>
-      </w:r>
-      <w:proofErr w:type="spellStart"/>
-      <w:r>
-        <w:t>InspectionDate</w:t>
-      </w:r>
-      <w:proofErr w:type="spellEnd"/>
-      <w:r>
-        <w:t>}}</w:t>
+        <w:t>{{InspectionDate}}</w:t>
       </w:r>
       <w:r>
         <w:t>.</w:t>
       </w:r>
-      <w:proofErr w:type="gramEnd"/>
     </w:p>
     <w:p>
       <w:pPr>
@@ -2828,32 +2546,16 @@
         <w:t>represent</w:t>
       </w:r>
       <w:r>
-        <w:t xml:space="preserve">ed the highest likelihood of containing </w:t>
-      </w:r>
-      <w:proofErr w:type="spellStart"/>
-      <w:r>
-        <w:t>LFAI.</w:t>
-      </w:r>
-      <w:r>
-        <w:t>At</w:t>
-      </w:r>
-      <w:proofErr w:type="spellEnd"/>
-      <w:r>
-        <w:t xml:space="preserve"> least one of these samples was taken from a location where LFAI is likely to remain following any remediation work. </w:t>
-      </w:r>
-      <w:r>
-        <w:t xml:space="preserve">A dust suppression spray was applied to any loose material prior to </w:t>
-      </w:r>
-      <w:proofErr w:type="spellStart"/>
-      <w:r>
-        <w:t>sampling.</w:t>
-      </w:r>
-      <w:r>
-        <w:t>The</w:t>
-      </w:r>
-      <w:proofErr w:type="spellEnd"/>
-      <w:r>
-        <w:t xml:space="preserve"> sample</w:t>
+        <w:t>ed the highest likelihood of containing LFAI.</w:t>
+      </w:r>
+      <w:r>
+        <w:t xml:space="preserve">At least one of these samples was taken from a location where LFAI is likely to remain following any remediation work. </w:t>
+      </w:r>
+      <w:r>
+        <w:t>A dust suppression spray was applied to any loose material prior to sampling.</w:t>
+      </w:r>
+      <w:r>
+        <w:t>The sample</w:t>
       </w:r>
       <w:r>
         <w:t>s</w:t>
@@ -2888,23 +2590,13 @@
         <w:t>’</w:t>
       </w:r>
       <w:r>
-        <w:t xml:space="preserve"> (Safe Work </w:t>
-      </w:r>
-      <w:proofErr w:type="spellStart"/>
-      <w:r>
-        <w:t>Australia</w:t>
-      </w:r>
-      <w:proofErr w:type="gramStart"/>
+        <w:t xml:space="preserve"> (Safe Work Australia</w:t>
+      </w:r>
       <w:r>
         <w:t>,</w:t>
       </w:r>
       <w:r>
-        <w:t>February</w:t>
-      </w:r>
-      <w:proofErr w:type="spellEnd"/>
-      <w:proofErr w:type="gramEnd"/>
-      <w:r>
-        <w:t xml:space="preserve"> 2016</w:t>
+        <w:t>February 2016</w:t>
       </w:r>
       <w:r>
         <w:t>)</w:t>
@@ -2920,36 +2612,20 @@
       <w:r>
         <w:t xml:space="preserve">All samples were delivered to </w:t>
       </w:r>
-      <w:proofErr w:type="spellStart"/>
       <w:r>
         <w:t>a</w:t>
       </w:r>
       <w:r>
-        <w:t>National</w:t>
-      </w:r>
-      <w:proofErr w:type="spellEnd"/>
-      <w:r>
-        <w:t xml:space="preserve"> Association of Testing Authorities accredited </w:t>
-      </w:r>
-      <w:r>
-        <w:t xml:space="preserve">testing laboratory under Chain of Custody protocol.  All samples were tested for asbestos </w:t>
-      </w:r>
-      <w:proofErr w:type="spellStart"/>
-      <w:r>
-        <w:t>under</w:t>
+        <w:t xml:space="preserve">National Association of Testing Authorities accredited </w:t>
+      </w:r>
+      <w:r>
+        <w:t>testing laboratory under Chain of Custody protocol.  All samples were tested for asbestos under</w:t>
       </w:r>
       <w:r>
         <w:rPr>
           <w:b/>
         </w:rPr>
-        <w:t>Australian</w:t>
-      </w:r>
-      <w:proofErr w:type="spellEnd"/>
-      <w:r>
-        <w:rPr>
-          <w:b/>
-        </w:rPr>
-        <w:t xml:space="preserve"> Standard</w:t>
+        <w:t>Australian Standard</w:t>
       </w:r>
       <w:r>
         <w:t xml:space="preserve"> AS 4964 - 2004 </w:t>
@@ -3083,7 +2759,7 @@
           <w:insideH w:val="single" w:sz="4" w:space="0" w:color="808080"/>
           <w:insideV w:val="single" w:sz="4" w:space="0" w:color="808080"/>
         </w:tblBorders>
-        <w:tblLook w:val="01E0"/>
+        <w:tblLook w:val="01E0" w:firstRow="1" w:lastRow="1" w:firstColumn="1" w:lastColumn="1" w:noHBand="0" w:noVBand="0"/>
       </w:tblPr>
       <w:tblGrid>
         <w:gridCol w:w="1808"/>
@@ -3214,15 +2890,7 @@
           </w:tcPr>
           <w:p>
             <w:r>
-              <w:t>{{</w:t>
-            </w:r>
-            <w:proofErr w:type="spellStart"/>
-            <w:r>
-              <w:t>Sample.SampleId</w:t>
-            </w:r>
-            <w:proofErr w:type="spellEnd"/>
-            <w:r>
-              <w:t>}}</w:t>
+              <w:t>{{Sample.SampleId}}</w:t>
             </w:r>
           </w:p>
         </w:tc>
@@ -3238,15 +2906,7 @@
               </w:rPr>
             </w:pPr>
             <w:r>
-              <w:t>{{</w:t>
-            </w:r>
-            <w:proofErr w:type="spellStart"/>
-            <w:r>
-              <w:t>Sample.SampleDescription</w:t>
-            </w:r>
-            <w:proofErr w:type="spellEnd"/>
-            <w:r>
-              <w:t>}}</w:t>
+              <w:t>{{Sample.SampleDescription}}</w:t>
             </w:r>
           </w:p>
         </w:tc>
@@ -3260,15 +2920,7 @@
               <w:jc w:val="both"/>
             </w:pPr>
             <w:r>
-              <w:t>{{</w:t>
-            </w:r>
-            <w:proofErr w:type="spellStart"/>
-            <w:r>
-              <w:t>Sample.Samplelocation</w:t>
-            </w:r>
-            <w:proofErr w:type="spellEnd"/>
-            <w:r>
-              <w:t>}}</w:t>
+              <w:t>{{Sample.Samplelocation}}</w:t>
             </w:r>
           </w:p>
         </w:tc>
@@ -3281,15 +2933,7 @@
               <w:jc w:val="center"/>
             </w:pPr>
             <w:r>
-              <w:t>{{</w:t>
-            </w:r>
-            <w:proofErr w:type="spellStart"/>
-            <w:r>
-              <w:t>Sample.Photono</w:t>
-            </w:r>
-            <w:proofErr w:type="spellEnd"/>
-            <w:r>
-              <w:t>}}</w:t>
+              <w:t>{{Sample.Photono}}</w:t>
             </w:r>
           </w:p>
         </w:tc>
@@ -3300,15 +2944,7 @@
           </w:tcPr>
           <w:p>
             <w:r>
-              <w:t>{{</w:t>
-            </w:r>
-            <w:proofErr w:type="spellStart"/>
-            <w:r>
-              <w:t>Sample.Result</w:t>
-            </w:r>
-            <w:proofErr w:type="spellEnd"/>
-            <w:r>
-              <w:t>}}</w:t>
+              <w:t>{{Sample.Result}}</w:t>
             </w:r>
           </w:p>
         </w:tc>
@@ -3352,19 +2988,11 @@
       <w:r>
         <w:t xml:space="preserve"> (</w:t>
       </w:r>
-      <w:proofErr w:type="gramStart"/>
       <w:r>
         <w:rPr>
           <w:i/>
         </w:rPr>
-        <w:t>refer</w:t>
-      </w:r>
-      <w:proofErr w:type="gramEnd"/>
-      <w:r>
-        <w:rPr>
-          <w:i/>
-        </w:rPr>
-        <w:t xml:space="preserve"> to Appendix B – Laboratory Results</w:t>
+        <w:t>refer to Appendix B – Laboratory Results</w:t>
       </w:r>
       <w:r>
         <w:t>).</w:t>
@@ -3588,7 +3216,6 @@
         <w:pStyle w:val="Heading1"/>
       </w:pPr>
       <w:bookmarkStart w:id="13" w:name="_Toc449604699"/>
-      <w:proofErr w:type="spellStart"/>
       <w:r>
         <w:lastRenderedPageBreak/>
         <w:t>Floor</w:t>
@@ -3597,7 +3224,6 @@
         <w:t>Plan</w:t>
       </w:r>
       <w:bookmarkEnd w:id="13"/>
-      <w:proofErr w:type="spellEnd"/>
     </w:p>
     <w:p>
       <w:pPr>
@@ -3662,13 +3288,8 @@
         <w:t xml:space="preserve"> 1</w:t>
       </w:r>
       <w:r>
-        <w:t xml:space="preserve">: Site Plan Showing Location of </w:t>
-      </w:r>
-      <w:proofErr w:type="gramStart"/>
-      <w:r>
-        <w:t>Sa</w:t>
-      </w:r>
-      <w:proofErr w:type="gramEnd"/>
+        <w:t>: Site Plan Showing Location of Sa</w:t>
+      </w:r>
       <w:r>
         <w:rPr>
           <w:noProof/>
@@ -3692,6 +3313,7 @@
                         <w:dataBinding w:prefixMappings="xmlns:ns0='http://purl.org/dc/elements/1.1/' xmlns:ns1='http://schemas.openxmlformats.org/package/2006/metadata/core-properties' " w:xpath="/ns1:coreProperties[1]/ns1:contentStatus[1]" w:storeItemID="{6C3C8BC8-F283-45AE-878A-BAB7291924A1}"/>
                         <w:text/>
                       </w:sdtPr>
+                      <w:sdtEndPr/>
                       <w:sdtContent>
                         <w:r>
                           <w:t>11098-xxxxx</w:t>
@@ -3738,6 +3360,7 @@
                         <w:dataBinding w:prefixMappings="xmlns:ns0='http://purl.org/dc/elements/1.1/' xmlns:ns1='http://schemas.openxmlformats.org/package/2006/metadata/core-properties' " w:xpath="/ns1:coreProperties[1]/ns1:contentStatus[1]" w:storeItemID="{6C3C8BC8-F283-45AE-878A-BAB7291924A1}"/>
                         <w:text/>
                       </w:sdtPr>
+                      <w:sdtEndPr/>
                       <w:sdtContent>
                         <w:r>
                           <w:t>11098-xxxxx</w:t>
@@ -3774,6 +3397,7 @@
                         <w:dataBinding w:prefixMappings="xmlns:ns0='http://purl.org/dc/elements/1.1/' xmlns:ns1='http://schemas.openxmlformats.org/package/2006/metadata/core-properties' " w:xpath="/ns1:coreProperties[1]/ns1:contentStatus[1]" w:storeItemID="{6C3C8BC8-F283-45AE-878A-BAB7291924A1}"/>
                         <w:text/>
                       </w:sdtPr>
+                      <w:sdtEndPr/>
                       <w:sdtContent>
                         <w:r>
                           <w:t>11098-xxxxx</w:t>
@@ -3996,7 +3620,7 @@
       </w:pPr>
       <w:r>
         <w:lastRenderedPageBreak/>
-        <w:t>[[Photos]]</w:t>
+        <w:t>[[[Photos]]]</w:t>
       </w:r>
       <w:bookmarkStart w:id="16" w:name="_GoBack"/>
       <w:bookmarkEnd w:id="16"/>
@@ -4191,7 +3815,7 @@
       <w:tblPr>
         <w:tblW w:w="13566" w:type="dxa"/>
         <w:tblInd w:w="94" w:type="dxa"/>
-        <w:tblLook w:val="04A0"/>
+        <w:tblLook w:val="04A0" w:firstRow="1" w:lastRow="0" w:firstColumn="1" w:lastColumn="0" w:noHBand="0" w:noVBand="1"/>
       </w:tblPr>
       <w:tblGrid>
         <w:gridCol w:w="3015"/>
@@ -4226,7 +3850,6 @@
                 <w:lang w:val="en-IN" w:eastAsia="en-IN"/>
               </w:rPr>
             </w:pPr>
-            <w:proofErr w:type="spellStart"/>
             <w:r>
               <w:rPr>
                 <w:rFonts w:ascii="Calibri" w:hAnsi="Calibri" w:cs="Calibri"/>
@@ -4237,7 +3860,6 @@
               <w:lastRenderedPageBreak/>
               <w:t>ConsultantName</w:t>
             </w:r>
-            <w:proofErr w:type="spellEnd"/>
           </w:p>
         </w:tc>
         <w:tc>
@@ -4299,25 +3921,14 @@
                 <w:lang w:val="en-IN" w:eastAsia="en-IN"/>
               </w:rPr>
             </w:pPr>
-            <w:proofErr w:type="spellStart"/>
-            <w:r>
-              <w:rPr>
-                <w:rFonts w:ascii="Calibri" w:hAnsi="Calibri" w:cs="Calibri"/>
-                <w:color w:val="000000"/>
-                <w:szCs w:val="22"/>
-                <w:lang w:val="en-IN" w:eastAsia="en-IN"/>
-              </w:rPr>
-              <w:t>Label:Consultant</w:t>
-            </w:r>
-            <w:proofErr w:type="spellEnd"/>
-            <w:r>
-              <w:rPr>
-                <w:rFonts w:ascii="Calibri" w:hAnsi="Calibri" w:cs="Calibri"/>
-                <w:color w:val="000000"/>
-                <w:szCs w:val="22"/>
-                <w:lang w:val="en-IN" w:eastAsia="en-IN"/>
-              </w:rPr>
-              <w:t xml:space="preserve"> Name|Row:0|Column:0|ColumnSpan:1|Placeholder:|Prefix:|Suffix:</w:t>
+            <w:r>
+              <w:rPr>
+                <w:rFonts w:ascii="Calibri" w:hAnsi="Calibri" w:cs="Calibri"/>
+                <w:color w:val="000000"/>
+                <w:szCs w:val="22"/>
+                <w:lang w:val="en-IN" w:eastAsia="en-IN"/>
+              </w:rPr>
+              <w:t>Label:Consultant Name|Row:0|Column:0|ColumnSpan:1|Placeholder:|Prefix:|Suffix:</w:t>
             </w:r>
           </w:p>
         </w:tc>
@@ -4350,7 +3961,6 @@
                 <w:lang w:val="en-IN" w:eastAsia="en-IN"/>
               </w:rPr>
             </w:pPr>
-            <w:proofErr w:type="spellStart"/>
             <w:r>
               <w:rPr>
                 <w:rFonts w:cs="Arial"/>
@@ -4360,7 +3970,6 @@
               </w:rPr>
               <w:t>ConsultantQualification</w:t>
             </w:r>
-            <w:proofErr w:type="spellEnd"/>
           </w:p>
         </w:tc>
         <w:tc>
@@ -4422,25 +4031,14 @@
                 <w:lang w:val="en-IN" w:eastAsia="en-IN"/>
               </w:rPr>
             </w:pPr>
-            <w:proofErr w:type="spellStart"/>
-            <w:r>
-              <w:rPr>
-                <w:rFonts w:ascii="Calibri" w:hAnsi="Calibri" w:cs="Calibri"/>
-                <w:color w:val="000000"/>
-                <w:szCs w:val="22"/>
-                <w:lang w:val="en-IN" w:eastAsia="en-IN"/>
-              </w:rPr>
-              <w:t>Label:Consultant</w:t>
-            </w:r>
-            <w:proofErr w:type="spellEnd"/>
-            <w:r>
-              <w:rPr>
-                <w:rFonts w:ascii="Calibri" w:hAnsi="Calibri" w:cs="Calibri"/>
-                <w:color w:val="000000"/>
-                <w:szCs w:val="22"/>
-                <w:lang w:val="en-IN" w:eastAsia="en-IN"/>
-              </w:rPr>
-              <w:t xml:space="preserve"> Qualification|Row:1|Column:0|ColumnSpan:1|Placeholder:|Prefix:|Suffix:</w:t>
+            <w:r>
+              <w:rPr>
+                <w:rFonts w:ascii="Calibri" w:hAnsi="Calibri" w:cs="Calibri"/>
+                <w:color w:val="000000"/>
+                <w:szCs w:val="22"/>
+                <w:lang w:val="en-IN" w:eastAsia="en-IN"/>
+              </w:rPr>
+              <w:t>Label:Consultant Qualification|Row:1|Column:0|ColumnSpan:1|Placeholder:|Prefix:|Suffix:</w:t>
             </w:r>
           </w:p>
         </w:tc>
@@ -4473,7 +4071,6 @@
                 <w:lang w:val="en-IN" w:eastAsia="en-IN"/>
               </w:rPr>
             </w:pPr>
-            <w:proofErr w:type="spellStart"/>
             <w:r>
               <w:rPr>
                 <w:rFonts w:ascii="Calibri" w:hAnsi="Calibri" w:cs="Calibri"/>
@@ -4483,7 +4080,6 @@
               </w:rPr>
               <w:t>LisenceNumber</w:t>
             </w:r>
-            <w:proofErr w:type="spellEnd"/>
           </w:p>
         </w:tc>
         <w:tc>
@@ -4545,25 +4141,14 @@
                 <w:lang w:val="en-IN" w:eastAsia="en-IN"/>
               </w:rPr>
             </w:pPr>
-            <w:proofErr w:type="spellStart"/>
-            <w:r>
-              <w:rPr>
-                <w:rFonts w:ascii="Calibri" w:hAnsi="Calibri" w:cs="Calibri"/>
-                <w:color w:val="000000"/>
-                <w:szCs w:val="22"/>
-                <w:lang w:val="en-IN" w:eastAsia="en-IN"/>
-              </w:rPr>
-              <w:t>Label:Lisence</w:t>
-            </w:r>
-            <w:proofErr w:type="spellEnd"/>
-            <w:r>
-              <w:rPr>
-                <w:rFonts w:ascii="Calibri" w:hAnsi="Calibri" w:cs="Calibri"/>
-                <w:color w:val="000000"/>
-                <w:szCs w:val="22"/>
-                <w:lang w:val="en-IN" w:eastAsia="en-IN"/>
-              </w:rPr>
-              <w:t xml:space="preserve"> Number|Row:2|Column:0|ColumnSpan:1|Placeholder:|Prefix:|Suffix:</w:t>
+            <w:r>
+              <w:rPr>
+                <w:rFonts w:ascii="Calibri" w:hAnsi="Calibri" w:cs="Calibri"/>
+                <w:color w:val="000000"/>
+                <w:szCs w:val="22"/>
+                <w:lang w:val="en-IN" w:eastAsia="en-IN"/>
+              </w:rPr>
+              <w:t>Label:Lisence Number|Row:2|Column:0|ColumnSpan:1|Placeholder:|Prefix:|Suffix:</w:t>
             </w:r>
           </w:p>
         </w:tc>
@@ -4596,7 +4181,6 @@
                 <w:lang w:val="en-IN" w:eastAsia="en-IN"/>
               </w:rPr>
             </w:pPr>
-            <w:proofErr w:type="spellStart"/>
             <w:r>
               <w:rPr>
                 <w:rFonts w:ascii="Calibri" w:hAnsi="Calibri" w:cs="Calibri"/>
@@ -4606,7 +4190,6 @@
               </w:rPr>
               <w:t>PropertyLocation</w:t>
             </w:r>
-            <w:proofErr w:type="spellEnd"/>
           </w:p>
         </w:tc>
         <w:tc>
@@ -4633,7 +4216,6 @@
                 <w:lang w:val="en-IN" w:eastAsia="en-IN"/>
               </w:rPr>
             </w:pPr>
-            <w:proofErr w:type="spellStart"/>
             <w:r>
               <w:rPr>
                 <w:rFonts w:ascii="Calibri" w:hAnsi="Calibri" w:cs="Calibri"/>
@@ -4643,7 +4225,6 @@
               </w:rPr>
               <w:t>TextArea</w:t>
             </w:r>
-            <w:proofErr w:type="spellEnd"/>
           </w:p>
         </w:tc>
         <w:tc>
@@ -4670,25 +4251,14 @@
                 <w:lang w:val="en-IN" w:eastAsia="en-IN"/>
               </w:rPr>
             </w:pPr>
-            <w:proofErr w:type="spellStart"/>
-            <w:r>
-              <w:rPr>
-                <w:rFonts w:ascii="Calibri" w:hAnsi="Calibri" w:cs="Calibri"/>
-                <w:color w:val="000000"/>
-                <w:szCs w:val="22"/>
-                <w:lang w:val="en-IN" w:eastAsia="en-IN"/>
-              </w:rPr>
-              <w:t>Label:Property</w:t>
-            </w:r>
-            <w:proofErr w:type="spellEnd"/>
-            <w:r>
-              <w:rPr>
-                <w:rFonts w:ascii="Calibri" w:hAnsi="Calibri" w:cs="Calibri"/>
-                <w:color w:val="000000"/>
-                <w:szCs w:val="22"/>
-                <w:lang w:val="en-IN" w:eastAsia="en-IN"/>
-              </w:rPr>
-              <w:t xml:space="preserve"> Location|Row:3|Column:0|ColumnSpan:1|Placeholder:|Prefix:|Suffix:</w:t>
+            <w:r>
+              <w:rPr>
+                <w:rFonts w:ascii="Calibri" w:hAnsi="Calibri" w:cs="Calibri"/>
+                <w:color w:val="000000"/>
+                <w:szCs w:val="22"/>
+                <w:lang w:val="en-IN" w:eastAsia="en-IN"/>
+              </w:rPr>
+              <w:t>Label:Property Location|Row:3|Column:0|ColumnSpan:1|Placeholder:|Prefix:|Suffix:</w:t>
             </w:r>
           </w:p>
         </w:tc>
@@ -4721,7 +4291,6 @@
                 <w:lang w:val="en-IN" w:eastAsia="en-IN"/>
               </w:rPr>
             </w:pPr>
-            <w:proofErr w:type="spellStart"/>
             <w:r>
               <w:rPr>
                 <w:rFonts w:ascii="Calibri" w:hAnsi="Calibri" w:cs="Calibri"/>
@@ -4731,7 +4300,6 @@
               </w:rPr>
               <w:t>Constructiondate</w:t>
             </w:r>
-            <w:proofErr w:type="spellEnd"/>
           </w:p>
         </w:tc>
         <w:tc>
@@ -4758,7 +4326,6 @@
                 <w:lang w:val="en-IN" w:eastAsia="en-IN"/>
               </w:rPr>
             </w:pPr>
-            <w:proofErr w:type="spellStart"/>
             <w:r>
               <w:rPr>
                 <w:rFonts w:ascii="Calibri" w:hAnsi="Calibri" w:cs="Calibri"/>
@@ -4768,7 +4335,6 @@
               </w:rPr>
               <w:t>TextArea</w:t>
             </w:r>
-            <w:proofErr w:type="spellEnd"/>
           </w:p>
         </w:tc>
         <w:tc>
@@ -4795,25 +4361,14 @@
                 <w:lang w:val="en-IN" w:eastAsia="en-IN"/>
               </w:rPr>
             </w:pPr>
-            <w:proofErr w:type="spellStart"/>
-            <w:r>
-              <w:rPr>
-                <w:rFonts w:ascii="Calibri" w:hAnsi="Calibri" w:cs="Calibri"/>
-                <w:color w:val="000000"/>
-                <w:szCs w:val="22"/>
-                <w:lang w:val="en-IN" w:eastAsia="en-IN"/>
-              </w:rPr>
-              <w:t>Label:Construction</w:t>
-            </w:r>
-            <w:proofErr w:type="spellEnd"/>
-            <w:r>
-              <w:rPr>
-                <w:rFonts w:ascii="Calibri" w:hAnsi="Calibri" w:cs="Calibri"/>
-                <w:color w:val="000000"/>
-                <w:szCs w:val="22"/>
-                <w:lang w:val="en-IN" w:eastAsia="en-IN"/>
-              </w:rPr>
-              <w:t xml:space="preserve"> date|Row:4|Column:0|ColumnSpan:1|Placeholder:|Prefix:|Suffix:</w:t>
+            <w:r>
+              <w:rPr>
+                <w:rFonts w:ascii="Calibri" w:hAnsi="Calibri" w:cs="Calibri"/>
+                <w:color w:val="000000"/>
+                <w:szCs w:val="22"/>
+                <w:lang w:val="en-IN" w:eastAsia="en-IN"/>
+              </w:rPr>
+              <w:t>Label:Construction date|Row:4|Column:0|ColumnSpan:1|Placeholder:|Prefix:|Suffix:</w:t>
             </w:r>
           </w:p>
         </w:tc>
@@ -4846,7 +4401,6 @@
                 <w:lang w:val="en-IN" w:eastAsia="en-IN"/>
               </w:rPr>
             </w:pPr>
-            <w:proofErr w:type="spellStart"/>
             <w:r>
               <w:rPr>
                 <w:rFonts w:ascii="Calibri" w:hAnsi="Calibri" w:cs="Calibri"/>
@@ -4856,7 +4410,6 @@
               </w:rPr>
               <w:t>InspectionDate</w:t>
             </w:r>
-            <w:proofErr w:type="spellEnd"/>
           </w:p>
         </w:tc>
         <w:tc>
@@ -4918,25 +4471,14 @@
                 <w:lang w:val="en-IN" w:eastAsia="en-IN"/>
               </w:rPr>
             </w:pPr>
-            <w:proofErr w:type="spellStart"/>
-            <w:r>
-              <w:rPr>
-                <w:rFonts w:ascii="Calibri" w:hAnsi="Calibri" w:cs="Calibri"/>
-                <w:color w:val="000000"/>
-                <w:szCs w:val="22"/>
-                <w:lang w:val="en-IN" w:eastAsia="en-IN"/>
-              </w:rPr>
-              <w:t>Label:Inspection</w:t>
-            </w:r>
-            <w:proofErr w:type="spellEnd"/>
-            <w:r>
-              <w:rPr>
-                <w:rFonts w:ascii="Calibri" w:hAnsi="Calibri" w:cs="Calibri"/>
-                <w:color w:val="000000"/>
-                <w:szCs w:val="22"/>
-                <w:lang w:val="en-IN" w:eastAsia="en-IN"/>
-              </w:rPr>
-              <w:t xml:space="preserve"> Date|Row:0|Column:1|ColumnSpan:1|Placeholder:|Prefix:|Suffix:</w:t>
+            <w:r>
+              <w:rPr>
+                <w:rFonts w:ascii="Calibri" w:hAnsi="Calibri" w:cs="Calibri"/>
+                <w:color w:val="000000"/>
+                <w:szCs w:val="22"/>
+                <w:lang w:val="en-IN" w:eastAsia="en-IN"/>
+              </w:rPr>
+              <w:t>Label:Inspection Date|Row:0|Column:1|ColumnSpan:1|Placeholder:|Prefix:|Suffix:</w:t>
             </w:r>
           </w:p>
         </w:tc>
@@ -4969,7 +4511,6 @@
                 <w:lang w:val="en-IN" w:eastAsia="en-IN"/>
               </w:rPr>
             </w:pPr>
-            <w:proofErr w:type="spellStart"/>
             <w:r>
               <w:rPr>
                 <w:rFonts w:ascii="Calibri" w:hAnsi="Calibri" w:cs="Calibri"/>
@@ -4979,7 +4520,6 @@
               </w:rPr>
               <w:t>IssueDate</w:t>
             </w:r>
-            <w:proofErr w:type="spellEnd"/>
           </w:p>
         </w:tc>
         <w:tc>
@@ -5041,25 +4581,14 @@
                 <w:lang w:val="en-IN" w:eastAsia="en-IN"/>
               </w:rPr>
             </w:pPr>
-            <w:proofErr w:type="spellStart"/>
-            <w:r>
-              <w:rPr>
-                <w:rFonts w:ascii="Calibri" w:hAnsi="Calibri" w:cs="Calibri"/>
-                <w:color w:val="000000"/>
-                <w:szCs w:val="22"/>
-                <w:lang w:val="en-IN" w:eastAsia="en-IN"/>
-              </w:rPr>
-              <w:t>Label:Issue</w:t>
-            </w:r>
-            <w:proofErr w:type="spellEnd"/>
-            <w:r>
-              <w:rPr>
-                <w:rFonts w:ascii="Calibri" w:hAnsi="Calibri" w:cs="Calibri"/>
-                <w:color w:val="000000"/>
-                <w:szCs w:val="22"/>
-                <w:lang w:val="en-IN" w:eastAsia="en-IN"/>
-              </w:rPr>
-              <w:t xml:space="preserve"> Date|Row:1|Column:1|ColumnSpan:1|Placeholder:|Prefix:|Suffix:</w:t>
+            <w:r>
+              <w:rPr>
+                <w:rFonts w:ascii="Calibri" w:hAnsi="Calibri" w:cs="Calibri"/>
+                <w:color w:val="000000"/>
+                <w:szCs w:val="22"/>
+                <w:lang w:val="en-IN" w:eastAsia="en-IN"/>
+              </w:rPr>
+              <w:t>Label:Issue Date|Row:1|Column:1|ColumnSpan:1|Placeholder:|Prefix:|Suffix:</w:t>
             </w:r>
           </w:p>
         </w:tc>
@@ -5092,7 +4621,6 @@
                 <w:lang w:val="en-IN" w:eastAsia="en-IN"/>
               </w:rPr>
             </w:pPr>
-            <w:proofErr w:type="spellStart"/>
             <w:r>
               <w:rPr>
                 <w:rFonts w:ascii="Calibri" w:hAnsi="Calibri" w:cs="Calibri"/>
@@ -5102,7 +4630,6 @@
               </w:rPr>
               <w:t>Reportnumber</w:t>
             </w:r>
-            <w:proofErr w:type="spellEnd"/>
           </w:p>
         </w:tc>
         <w:tc>
@@ -5164,25 +4691,14 @@
                 <w:lang w:val="en-IN" w:eastAsia="en-IN"/>
               </w:rPr>
             </w:pPr>
-            <w:proofErr w:type="spellStart"/>
-            <w:r>
-              <w:rPr>
-                <w:rFonts w:ascii="Calibri" w:hAnsi="Calibri" w:cs="Calibri"/>
-                <w:color w:val="000000"/>
-                <w:szCs w:val="22"/>
-                <w:lang w:val="en-IN" w:eastAsia="en-IN"/>
-              </w:rPr>
-              <w:t>Label:Report</w:t>
-            </w:r>
-            <w:proofErr w:type="spellEnd"/>
-            <w:r>
-              <w:rPr>
-                <w:rFonts w:ascii="Calibri" w:hAnsi="Calibri" w:cs="Calibri"/>
-                <w:color w:val="000000"/>
-                <w:szCs w:val="22"/>
-                <w:lang w:val="en-IN" w:eastAsia="en-IN"/>
-              </w:rPr>
-              <w:t xml:space="preserve"> number|Row:2|Column:1|ColumnSpan:1|Placeholder:|Prefix:|Suffix:</w:t>
+            <w:r>
+              <w:rPr>
+                <w:rFonts w:ascii="Calibri" w:hAnsi="Calibri" w:cs="Calibri"/>
+                <w:color w:val="000000"/>
+                <w:szCs w:val="22"/>
+                <w:lang w:val="en-IN" w:eastAsia="en-IN"/>
+              </w:rPr>
+              <w:t>Label:Report number|Row:2|Column:1|ColumnSpan:1|Placeholder:|Prefix:|Suffix:</w:t>
             </w:r>
           </w:p>
         </w:tc>
@@ -5215,7 +4731,6 @@
                 <w:lang w:val="en-IN" w:eastAsia="en-IN"/>
               </w:rPr>
             </w:pPr>
-            <w:proofErr w:type="spellStart"/>
             <w:r>
               <w:rPr>
                 <w:rFonts w:ascii="Calibri" w:hAnsi="Calibri" w:cs="Calibri"/>
@@ -5225,7 +4740,6 @@
               </w:rPr>
               <w:t>ExtensionRenovation</w:t>
             </w:r>
-            <w:proofErr w:type="spellEnd"/>
           </w:p>
         </w:tc>
         <w:tc>
@@ -5252,7 +4766,6 @@
                 <w:lang w:val="en-IN" w:eastAsia="en-IN"/>
               </w:rPr>
             </w:pPr>
-            <w:proofErr w:type="spellStart"/>
             <w:r>
               <w:rPr>
                 <w:rFonts w:ascii="Calibri" w:hAnsi="Calibri" w:cs="Calibri"/>
@@ -5262,7 +4775,6 @@
               </w:rPr>
               <w:t>TextArea</w:t>
             </w:r>
-            <w:proofErr w:type="spellEnd"/>
           </w:p>
         </w:tc>
         <w:tc>
@@ -5329,7 +4841,6 @@
                 <w:lang w:val="en-IN" w:eastAsia="en-IN"/>
               </w:rPr>
             </w:pPr>
-            <w:proofErr w:type="spellStart"/>
             <w:r>
               <w:rPr>
                 <w:rFonts w:ascii="Calibri" w:hAnsi="Calibri" w:cs="Calibri"/>
@@ -5339,7 +4850,6 @@
               </w:rPr>
               <w:t>PropConstDetails</w:t>
             </w:r>
-            <w:proofErr w:type="spellEnd"/>
           </w:p>
         </w:tc>
         <w:tc>
@@ -5401,25 +4911,14 @@
                 <w:lang w:val="en-IN" w:eastAsia="en-IN"/>
               </w:rPr>
             </w:pPr>
-            <w:proofErr w:type="spellStart"/>
-            <w:r>
-              <w:rPr>
-                <w:rFonts w:ascii="Calibri" w:hAnsi="Calibri" w:cs="Calibri"/>
-                <w:color w:val="000000"/>
-                <w:szCs w:val="22"/>
-                <w:lang w:val="en-IN" w:eastAsia="en-IN"/>
-              </w:rPr>
-              <w:t>Label:Property</w:t>
-            </w:r>
-            <w:proofErr w:type="spellEnd"/>
-            <w:r>
-              <w:rPr>
-                <w:rFonts w:ascii="Calibri" w:hAnsi="Calibri" w:cs="Calibri"/>
-                <w:color w:val="000000"/>
-                <w:szCs w:val="22"/>
-                <w:lang w:val="en-IN" w:eastAsia="en-IN"/>
-              </w:rPr>
-              <w:t xml:space="preserve"> Construction Details|Row:5|Column:0|ColumnSpan:1|Value:Property Construction Details</w:t>
+            <w:r>
+              <w:rPr>
+                <w:rFonts w:ascii="Calibri" w:hAnsi="Calibri" w:cs="Calibri"/>
+                <w:color w:val="000000"/>
+                <w:szCs w:val="22"/>
+                <w:lang w:val="en-IN" w:eastAsia="en-IN"/>
+              </w:rPr>
+              <w:t>Label:Property Construction Details|Row:5|Column:0|ColumnSpan:1|Value:Property Construction Details</w:t>
             </w:r>
           </w:p>
         </w:tc>
@@ -5899,7 +5398,6 @@
                 <w:lang w:val="en-IN" w:eastAsia="en-IN"/>
               </w:rPr>
             </w:pPr>
-            <w:proofErr w:type="spellStart"/>
             <w:r>
               <w:rPr>
                 <w:rFonts w:ascii="Calibri" w:hAnsi="Calibri" w:cs="Calibri"/>
@@ -5910,7 +5408,6 @@
               </w:rPr>
               <w:t>Weatherboardtimber</w:t>
             </w:r>
-            <w:proofErr w:type="spellEnd"/>
           </w:p>
         </w:tc>
         <w:tc>
@@ -5972,25 +5469,14 @@
                 <w:lang w:val="en-IN" w:eastAsia="en-IN"/>
               </w:rPr>
             </w:pPr>
-            <w:proofErr w:type="spellStart"/>
-            <w:r>
-              <w:rPr>
-                <w:rFonts w:ascii="Calibri" w:hAnsi="Calibri" w:cs="Calibri"/>
-                <w:color w:val="000000"/>
-                <w:szCs w:val="22"/>
-                <w:lang w:val="en-IN" w:eastAsia="en-IN"/>
-              </w:rPr>
-              <w:t>Label:Weatherboard</w:t>
-            </w:r>
-            <w:proofErr w:type="spellEnd"/>
-            <w:r>
-              <w:rPr>
-                <w:rFonts w:ascii="Calibri" w:hAnsi="Calibri" w:cs="Calibri"/>
-                <w:color w:val="000000"/>
-                <w:szCs w:val="22"/>
-                <w:lang w:val="en-IN" w:eastAsia="en-IN"/>
-              </w:rPr>
-              <w:t xml:space="preserve"> timber|Row:10|Column:0|ColumnSpan:1|Value:False|Group:1</w:t>
+            <w:r>
+              <w:rPr>
+                <w:rFonts w:ascii="Calibri" w:hAnsi="Calibri" w:cs="Calibri"/>
+                <w:color w:val="000000"/>
+                <w:szCs w:val="22"/>
+                <w:lang w:val="en-IN" w:eastAsia="en-IN"/>
+              </w:rPr>
+              <w:t>Label:Weatherboard timber|Row:10|Column:0|ColumnSpan:1|Value:False|Group:1</w:t>
             </w:r>
           </w:p>
         </w:tc>
@@ -6024,7 +5510,6 @@
                 <w:lang w:val="en-IN" w:eastAsia="en-IN"/>
               </w:rPr>
             </w:pPr>
-            <w:proofErr w:type="spellStart"/>
             <w:r>
               <w:rPr>
                 <w:rFonts w:ascii="Calibri" w:hAnsi="Calibri" w:cs="Calibri"/>
@@ -6035,7 +5520,6 @@
               </w:rPr>
               <w:t>Weatherboardplastic</w:t>
             </w:r>
-            <w:proofErr w:type="spellEnd"/>
           </w:p>
         </w:tc>
         <w:tc>
@@ -6097,25 +5581,14 @@
                 <w:lang w:val="en-IN" w:eastAsia="en-IN"/>
               </w:rPr>
             </w:pPr>
-            <w:proofErr w:type="spellStart"/>
-            <w:r>
-              <w:rPr>
-                <w:rFonts w:ascii="Calibri" w:hAnsi="Calibri" w:cs="Calibri"/>
-                <w:color w:val="000000"/>
-                <w:szCs w:val="22"/>
-                <w:lang w:val="en-IN" w:eastAsia="en-IN"/>
-              </w:rPr>
-              <w:t>Label:Weatherboard</w:t>
-            </w:r>
-            <w:proofErr w:type="spellEnd"/>
-            <w:r>
-              <w:rPr>
-                <w:rFonts w:ascii="Calibri" w:hAnsi="Calibri" w:cs="Calibri"/>
-                <w:color w:val="000000"/>
-                <w:szCs w:val="22"/>
-                <w:lang w:val="en-IN" w:eastAsia="en-IN"/>
-              </w:rPr>
-              <w:t xml:space="preserve"> plastic|Row:11|Column:0|ColumnSpan:1|Value:False|Group:1</w:t>
+            <w:r>
+              <w:rPr>
+                <w:rFonts w:ascii="Calibri" w:hAnsi="Calibri" w:cs="Calibri"/>
+                <w:color w:val="000000"/>
+                <w:szCs w:val="22"/>
+                <w:lang w:val="en-IN" w:eastAsia="en-IN"/>
+              </w:rPr>
+              <w:t>Label:Weatherboard plastic|Row:11|Column:0|ColumnSpan:1|Value:False|Group:1</w:t>
             </w:r>
           </w:p>
         </w:tc>
@@ -6373,7 +5846,6 @@
                 <w:lang w:val="en-IN" w:eastAsia="en-IN"/>
               </w:rPr>
             </w:pPr>
-            <w:proofErr w:type="spellStart"/>
             <w:r>
               <w:rPr>
                 <w:rFonts w:ascii="Calibri" w:hAnsi="Calibri" w:cs="Calibri"/>
@@ -6384,7 +5856,6 @@
               </w:rPr>
               <w:t>Corrugatedmetal</w:t>
             </w:r>
-            <w:proofErr w:type="spellEnd"/>
           </w:p>
         </w:tc>
         <w:tc>
@@ -6446,25 +5917,14 @@
                 <w:lang w:val="en-IN" w:eastAsia="en-IN"/>
               </w:rPr>
             </w:pPr>
-            <w:proofErr w:type="spellStart"/>
-            <w:r>
-              <w:rPr>
-                <w:rFonts w:ascii="Calibri" w:hAnsi="Calibri" w:cs="Calibri"/>
-                <w:color w:val="000000"/>
-                <w:szCs w:val="22"/>
-                <w:lang w:val="en-IN" w:eastAsia="en-IN"/>
-              </w:rPr>
-              <w:t>Label:Corrugated</w:t>
-            </w:r>
-            <w:proofErr w:type="spellEnd"/>
-            <w:r>
-              <w:rPr>
-                <w:rFonts w:ascii="Calibri" w:hAnsi="Calibri" w:cs="Calibri"/>
-                <w:color w:val="000000"/>
-                <w:szCs w:val="22"/>
-                <w:lang w:val="en-IN" w:eastAsia="en-IN"/>
-              </w:rPr>
-              <w:t xml:space="preserve"> metal|Row:14|Column:0|ColumnSpan:1|Value:False|Group:1</w:t>
+            <w:r>
+              <w:rPr>
+                <w:rFonts w:ascii="Calibri" w:hAnsi="Calibri" w:cs="Calibri"/>
+                <w:color w:val="000000"/>
+                <w:szCs w:val="22"/>
+                <w:lang w:val="en-IN" w:eastAsia="en-IN"/>
+              </w:rPr>
+              <w:t>Label:Corrugated metal|Row:14|Column:0|ColumnSpan:1|Value:False|Group:1</w:t>
             </w:r>
           </w:p>
         </w:tc>
@@ -6834,7 +6294,6 @@
                 <w:lang w:val="en-IN" w:eastAsia="en-IN"/>
               </w:rPr>
             </w:pPr>
-            <w:proofErr w:type="spellStart"/>
             <w:r>
               <w:rPr>
                 <w:rFonts w:ascii="Calibri" w:hAnsi="Calibri" w:cs="Calibri"/>
@@ -6845,7 +6304,6 @@
               </w:rPr>
               <w:t>ASBFCGables</w:t>
             </w:r>
-            <w:proofErr w:type="spellEnd"/>
           </w:p>
         </w:tc>
         <w:tc>
@@ -6907,25 +6365,14 @@
                 <w:lang w:val="en-IN" w:eastAsia="en-IN"/>
               </w:rPr>
             </w:pPr>
-            <w:proofErr w:type="spellStart"/>
-            <w:r>
-              <w:rPr>
-                <w:rFonts w:ascii="Calibri" w:hAnsi="Calibri" w:cs="Calibri"/>
-                <w:color w:val="000000"/>
-                <w:szCs w:val="22"/>
-                <w:lang w:val="en-IN" w:eastAsia="en-IN"/>
-              </w:rPr>
-              <w:t>Label:ASB</w:t>
-            </w:r>
-            <w:proofErr w:type="spellEnd"/>
-            <w:r>
-              <w:rPr>
-                <w:rFonts w:ascii="Calibri" w:hAnsi="Calibri" w:cs="Calibri"/>
-                <w:color w:val="000000"/>
-                <w:szCs w:val="22"/>
-                <w:lang w:val="en-IN" w:eastAsia="en-IN"/>
-              </w:rPr>
-              <w:t xml:space="preserve"> FC Gables|Row:18|Column:0|ColumnSpan:1|Value:False|Group:1</w:t>
+            <w:r>
+              <w:rPr>
+                <w:rFonts w:ascii="Calibri" w:hAnsi="Calibri" w:cs="Calibri"/>
+                <w:color w:val="000000"/>
+                <w:szCs w:val="22"/>
+                <w:lang w:val="en-IN" w:eastAsia="en-IN"/>
+              </w:rPr>
+              <w:t>Label:ASB FC Gables|Row:18|Column:0|ColumnSpan:1|Value:False|Group:1</w:t>
             </w:r>
           </w:p>
         </w:tc>
@@ -6959,7 +6406,6 @@
                 <w:lang w:val="en-IN" w:eastAsia="en-IN"/>
               </w:rPr>
             </w:pPr>
-            <w:proofErr w:type="spellStart"/>
             <w:r>
               <w:rPr>
                 <w:rFonts w:ascii="Calibri" w:hAnsi="Calibri" w:cs="Calibri"/>
@@ -6970,7 +6416,6 @@
               </w:rPr>
               <w:t>ASBFCEaves</w:t>
             </w:r>
-            <w:proofErr w:type="spellEnd"/>
           </w:p>
         </w:tc>
         <w:tc>
@@ -7032,25 +6477,14 @@
                 <w:lang w:val="en-IN" w:eastAsia="en-IN"/>
               </w:rPr>
             </w:pPr>
-            <w:proofErr w:type="spellStart"/>
-            <w:r>
-              <w:rPr>
-                <w:rFonts w:ascii="Calibri" w:hAnsi="Calibri" w:cs="Calibri"/>
-                <w:color w:val="000000"/>
-                <w:szCs w:val="22"/>
-                <w:lang w:val="en-IN" w:eastAsia="en-IN"/>
-              </w:rPr>
-              <w:t>Label:ASB</w:t>
-            </w:r>
-            <w:proofErr w:type="spellEnd"/>
-            <w:r>
-              <w:rPr>
-                <w:rFonts w:ascii="Calibri" w:hAnsi="Calibri" w:cs="Calibri"/>
-                <w:color w:val="000000"/>
-                <w:szCs w:val="22"/>
-                <w:lang w:val="en-IN" w:eastAsia="en-IN"/>
-              </w:rPr>
-              <w:t xml:space="preserve"> FC Eaves|Row:19|Column:0|ColumnSpan:1|Value:False|Group:1</w:t>
+            <w:r>
+              <w:rPr>
+                <w:rFonts w:ascii="Calibri" w:hAnsi="Calibri" w:cs="Calibri"/>
+                <w:color w:val="000000"/>
+                <w:szCs w:val="22"/>
+                <w:lang w:val="en-IN" w:eastAsia="en-IN"/>
+              </w:rPr>
+              <w:t>Label:ASB FC Eaves|Row:19|Column:0|ColumnSpan:1|Value:False|Group:1</w:t>
             </w:r>
           </w:p>
         </w:tc>
@@ -7084,7 +6518,6 @@
                 <w:lang w:val="en-IN" w:eastAsia="en-IN"/>
               </w:rPr>
             </w:pPr>
-            <w:proofErr w:type="spellStart"/>
             <w:r>
               <w:rPr>
                 <w:rFonts w:ascii="Calibri" w:hAnsi="Calibri" w:cs="Calibri"/>
@@ -7095,7 +6528,6 @@
               </w:rPr>
               <w:t>ASBElectricalbox</w:t>
             </w:r>
-            <w:proofErr w:type="spellEnd"/>
           </w:p>
         </w:tc>
         <w:tc>
@@ -7713,25 +7145,14 @@
                 <w:lang w:val="en-IN" w:eastAsia="en-IN"/>
               </w:rPr>
             </w:pPr>
-            <w:proofErr w:type="spellStart"/>
-            <w:r>
-              <w:rPr>
-                <w:rFonts w:ascii="Calibri" w:hAnsi="Calibri" w:cs="Calibri"/>
-                <w:color w:val="000000"/>
-                <w:szCs w:val="22"/>
-                <w:lang w:val="en-IN" w:eastAsia="en-IN"/>
-              </w:rPr>
-              <w:t>Label:ASB</w:t>
-            </w:r>
-            <w:proofErr w:type="spellEnd"/>
-            <w:r>
-              <w:rPr>
-                <w:rFonts w:ascii="Calibri" w:hAnsi="Calibri" w:cs="Calibri"/>
-                <w:color w:val="000000"/>
-                <w:szCs w:val="22"/>
-                <w:lang w:val="en-IN" w:eastAsia="en-IN"/>
-              </w:rPr>
-              <w:t xml:space="preserve"> FC|Row:9|Column:1|ColumnSpan:1|Value:False|Group:2</w:t>
+            <w:r>
+              <w:rPr>
+                <w:rFonts w:ascii="Calibri" w:hAnsi="Calibri" w:cs="Calibri"/>
+                <w:color w:val="000000"/>
+                <w:szCs w:val="22"/>
+                <w:lang w:val="en-IN" w:eastAsia="en-IN"/>
+              </w:rPr>
+              <w:t>Label:ASB FC|Row:9|Column:1|ColumnSpan:1|Value:False|Group:2</w:t>
             </w:r>
           </w:p>
         </w:tc>
@@ -8061,25 +7482,14 @@
                 <w:lang w:val="en-IN" w:eastAsia="en-IN"/>
               </w:rPr>
             </w:pPr>
-            <w:proofErr w:type="spellStart"/>
-            <w:r>
-              <w:rPr>
-                <w:rFonts w:ascii="Calibri" w:hAnsi="Calibri" w:cs="Calibri"/>
-                <w:color w:val="000000"/>
-                <w:szCs w:val="22"/>
-                <w:lang w:val="en-IN" w:eastAsia="en-IN"/>
-              </w:rPr>
-              <w:t>Label:Concrete</w:t>
-            </w:r>
-            <w:proofErr w:type="spellEnd"/>
-            <w:r>
-              <w:rPr>
-                <w:rFonts w:ascii="Calibri" w:hAnsi="Calibri" w:cs="Calibri"/>
-                <w:color w:val="000000"/>
-                <w:szCs w:val="22"/>
-                <w:lang w:val="en-IN" w:eastAsia="en-IN"/>
-              </w:rPr>
-              <w:t xml:space="preserve"> |Row:12|Column:1|ColumnSpan:1|Value:False|Group:2</w:t>
+            <w:r>
+              <w:rPr>
+                <w:rFonts w:ascii="Calibri" w:hAnsi="Calibri" w:cs="Calibri"/>
+                <w:color w:val="000000"/>
+                <w:szCs w:val="22"/>
+                <w:lang w:val="en-IN" w:eastAsia="en-IN"/>
+              </w:rPr>
+              <w:t>Label:Concrete |Row:12|Column:1|ColumnSpan:1|Value:False|Group:2</w:t>
             </w:r>
           </w:p>
         </w:tc>
@@ -8225,7 +7635,6 @@
                 <w:lang w:val="en-IN" w:eastAsia="en-IN"/>
               </w:rPr>
             </w:pPr>
-            <w:proofErr w:type="spellStart"/>
             <w:r>
               <w:rPr>
                 <w:rFonts w:ascii="Calibri" w:hAnsi="Calibri" w:cs="Calibri"/>
@@ -8236,7 +7645,6 @@
               </w:rPr>
               <w:t>CeilingLining</w:t>
             </w:r>
-            <w:proofErr w:type="spellEnd"/>
           </w:p>
         </w:tc>
         <w:tc>
@@ -8298,25 +7706,14 @@
                 <w:lang w:val="en-IN" w:eastAsia="en-IN"/>
               </w:rPr>
             </w:pPr>
-            <w:proofErr w:type="spellStart"/>
-            <w:r>
-              <w:rPr>
-                <w:rFonts w:ascii="Calibri" w:hAnsi="Calibri" w:cs="Calibri"/>
-                <w:color w:val="000000"/>
-                <w:szCs w:val="22"/>
-                <w:lang w:val="en-IN" w:eastAsia="en-IN"/>
-              </w:rPr>
-              <w:t>Label:Ceiling</w:t>
-            </w:r>
-            <w:proofErr w:type="spellEnd"/>
-            <w:r>
-              <w:rPr>
-                <w:rFonts w:ascii="Calibri" w:hAnsi="Calibri" w:cs="Calibri"/>
-                <w:color w:val="000000"/>
-                <w:szCs w:val="22"/>
-                <w:lang w:val="en-IN" w:eastAsia="en-IN"/>
-              </w:rPr>
-              <w:t xml:space="preserve"> Lining|Row:14|Column:1|ColumnSpan:1|Value:False</w:t>
+            <w:r>
+              <w:rPr>
+                <w:rFonts w:ascii="Calibri" w:hAnsi="Calibri" w:cs="Calibri"/>
+                <w:color w:val="000000"/>
+                <w:szCs w:val="22"/>
+                <w:lang w:val="en-IN" w:eastAsia="en-IN"/>
+              </w:rPr>
+              <w:t>Label:Ceiling Lining|Row:14|Column:1|ColumnSpan:1|Value:False</w:t>
             </w:r>
           </w:p>
         </w:tc>
@@ -8533,25 +7930,14 @@
                 <w:lang w:val="en-IN" w:eastAsia="en-IN"/>
               </w:rPr>
             </w:pPr>
-            <w:proofErr w:type="spellStart"/>
-            <w:r>
-              <w:rPr>
-                <w:rFonts w:ascii="Calibri" w:hAnsi="Calibri" w:cs="Calibri"/>
-                <w:color w:val="000000"/>
-                <w:szCs w:val="22"/>
-                <w:lang w:val="en-IN" w:eastAsia="en-IN"/>
-              </w:rPr>
-              <w:t>Label:ASB</w:t>
-            </w:r>
-            <w:proofErr w:type="spellEnd"/>
-            <w:r>
-              <w:rPr>
-                <w:rFonts w:ascii="Calibri" w:hAnsi="Calibri" w:cs="Calibri"/>
-                <w:color w:val="000000"/>
-                <w:szCs w:val="22"/>
-                <w:lang w:val="en-IN" w:eastAsia="en-IN"/>
-              </w:rPr>
-              <w:t xml:space="preserve"> FC|Row:16|Column:1|ColumnSpan:1|Value:False|Group:2</w:t>
+            <w:r>
+              <w:rPr>
+                <w:rFonts w:ascii="Calibri" w:hAnsi="Calibri" w:cs="Calibri"/>
+                <w:color w:val="000000"/>
+                <w:szCs w:val="22"/>
+                <w:lang w:val="en-IN" w:eastAsia="en-IN"/>
+              </w:rPr>
+              <w:t>Label:ASB FC|Row:16|Column:1|ColumnSpan:1|Value:False|Group:2</w:t>
             </w:r>
           </w:p>
         </w:tc>
@@ -9145,7 +8531,6 @@
                 <w:lang w:val="en-IN" w:eastAsia="en-IN"/>
               </w:rPr>
             </w:pPr>
-            <w:proofErr w:type="spellStart"/>
             <w:r>
               <w:rPr>
                 <w:rFonts w:ascii="Calibri" w:hAnsi="Calibri" w:cs="Calibri"/>
@@ -9156,7 +8541,6 @@
               </w:rPr>
               <w:t>Loosefill</w:t>
             </w:r>
-            <w:proofErr w:type="spellEnd"/>
           </w:p>
         </w:tc>
         <w:tc>
@@ -9259,7 +8643,6 @@
                 <w:lang w:val="en-IN" w:eastAsia="en-IN"/>
               </w:rPr>
             </w:pPr>
-            <w:proofErr w:type="spellStart"/>
             <w:r>
               <w:rPr>
                 <w:rFonts w:ascii="Calibri" w:hAnsi="Calibri" w:cs="Calibri"/>
@@ -9270,7 +8653,6 @@
               </w:rPr>
               <w:t>InsulationBatts</w:t>
             </w:r>
-            <w:proofErr w:type="spellEnd"/>
           </w:p>
         </w:tc>
         <w:tc>
@@ -9332,25 +8714,14 @@
                 <w:lang w:val="en-IN" w:eastAsia="en-IN"/>
               </w:rPr>
             </w:pPr>
-            <w:proofErr w:type="spellStart"/>
-            <w:r>
-              <w:rPr>
-                <w:rFonts w:ascii="Calibri" w:hAnsi="Calibri" w:cs="Calibri"/>
-                <w:color w:val="000000"/>
-                <w:szCs w:val="22"/>
-                <w:lang w:val="en-IN" w:eastAsia="en-IN"/>
-              </w:rPr>
-              <w:t>Label:Insulation</w:t>
-            </w:r>
-            <w:proofErr w:type="spellEnd"/>
-            <w:r>
-              <w:rPr>
-                <w:rFonts w:ascii="Calibri" w:hAnsi="Calibri" w:cs="Calibri"/>
-                <w:color w:val="000000"/>
-                <w:szCs w:val="22"/>
-                <w:lang w:val="en-IN" w:eastAsia="en-IN"/>
-              </w:rPr>
-              <w:t xml:space="preserve"> Batts|Row:23|Column:1|ColumnSpan:1|Value:False|Group:2</w:t>
+            <w:r>
+              <w:rPr>
+                <w:rFonts w:ascii="Calibri" w:hAnsi="Calibri" w:cs="Calibri"/>
+                <w:color w:val="000000"/>
+                <w:szCs w:val="22"/>
+                <w:lang w:val="en-IN" w:eastAsia="en-IN"/>
+              </w:rPr>
+              <w:t>Label:Insulation Batts|Row:23|Column:1|ColumnSpan:1|Value:False|Group:2</w:t>
             </w:r>
           </w:p>
         </w:tc>
@@ -9384,7 +8755,6 @@
                 <w:lang w:val="en-IN" w:eastAsia="en-IN"/>
               </w:rPr>
             </w:pPr>
-            <w:proofErr w:type="spellStart"/>
             <w:r>
               <w:rPr>
                 <w:rFonts w:ascii="Calibri" w:hAnsi="Calibri" w:cs="Calibri"/>
@@ -9395,7 +8765,6 @@
               </w:rPr>
               <w:t>OtherObservations</w:t>
             </w:r>
-            <w:proofErr w:type="spellEnd"/>
           </w:p>
         </w:tc>
         <w:tc>
@@ -9457,25 +8826,14 @@
                 <w:lang w:val="en-IN" w:eastAsia="en-IN"/>
               </w:rPr>
             </w:pPr>
-            <w:proofErr w:type="spellStart"/>
-            <w:r>
-              <w:rPr>
-                <w:rFonts w:ascii="Calibri" w:hAnsi="Calibri" w:cs="Calibri"/>
-                <w:color w:val="000000"/>
-                <w:szCs w:val="22"/>
-                <w:lang w:val="en-IN" w:eastAsia="en-IN"/>
-              </w:rPr>
-              <w:t>Label:Other</w:t>
-            </w:r>
-            <w:proofErr w:type="spellEnd"/>
-            <w:r>
-              <w:rPr>
-                <w:rFonts w:ascii="Calibri" w:hAnsi="Calibri" w:cs="Calibri"/>
-                <w:color w:val="000000"/>
-                <w:szCs w:val="22"/>
-                <w:lang w:val="en-IN" w:eastAsia="en-IN"/>
-              </w:rPr>
-              <w:t xml:space="preserve"> Observations|Row:24|Column:1|ColumnSpan:1|Value:False</w:t>
+            <w:r>
+              <w:rPr>
+                <w:rFonts w:ascii="Calibri" w:hAnsi="Calibri" w:cs="Calibri"/>
+                <w:color w:val="000000"/>
+                <w:szCs w:val="22"/>
+                <w:lang w:val="en-IN" w:eastAsia="en-IN"/>
+              </w:rPr>
+              <w:t>Label:Other Observations|Row:24|Column:1|ColumnSpan:1|Value:False</w:t>
             </w:r>
           </w:p>
         </w:tc>
@@ -9509,7 +8867,6 @@
                 <w:lang w:val="en-IN" w:eastAsia="en-IN"/>
               </w:rPr>
             </w:pPr>
-            <w:proofErr w:type="spellStart"/>
             <w:r>
               <w:rPr>
                 <w:rFonts w:ascii="Calibri" w:hAnsi="Calibri" w:cs="Calibri"/>
@@ -9520,7 +8877,6 @@
               </w:rPr>
               <w:t>ASBdebris</w:t>
             </w:r>
-            <w:proofErr w:type="spellEnd"/>
           </w:p>
         </w:tc>
         <w:tc>
@@ -9582,25 +8938,14 @@
                 <w:lang w:val="en-IN" w:eastAsia="en-IN"/>
               </w:rPr>
             </w:pPr>
-            <w:proofErr w:type="spellStart"/>
-            <w:r>
-              <w:rPr>
-                <w:rFonts w:ascii="Calibri" w:hAnsi="Calibri" w:cs="Calibri"/>
-                <w:color w:val="000000"/>
-                <w:szCs w:val="22"/>
-                <w:lang w:val="en-IN" w:eastAsia="en-IN"/>
-              </w:rPr>
-              <w:t>Label:ASB</w:t>
-            </w:r>
-            <w:proofErr w:type="spellEnd"/>
-            <w:r>
-              <w:rPr>
-                <w:rFonts w:ascii="Calibri" w:hAnsi="Calibri" w:cs="Calibri"/>
-                <w:color w:val="000000"/>
-                <w:szCs w:val="22"/>
-                <w:lang w:val="en-IN" w:eastAsia="en-IN"/>
-              </w:rPr>
-              <w:t xml:space="preserve"> debris|Row:25|Column:1|ColumnSpan:1|Value:False|Group:2</w:t>
+            <w:r>
+              <w:rPr>
+                <w:rFonts w:ascii="Calibri" w:hAnsi="Calibri" w:cs="Calibri"/>
+                <w:color w:val="000000"/>
+                <w:szCs w:val="22"/>
+                <w:lang w:val="en-IN" w:eastAsia="en-IN"/>
+              </w:rPr>
+              <w:t>Label:ASB debris|Row:25|Column:1|ColumnSpan:1|Value:False|Group:2</w:t>
             </w:r>
           </w:p>
         </w:tc>
@@ -9634,7 +8979,6 @@
                 <w:lang w:val="en-IN" w:eastAsia="en-IN"/>
               </w:rPr>
             </w:pPr>
-            <w:proofErr w:type="spellStart"/>
             <w:r>
               <w:rPr>
                 <w:rFonts w:ascii="Calibri" w:hAnsi="Calibri" w:cs="Calibri"/>
@@ -9645,7 +8989,6 @@
               </w:rPr>
               <w:t>Hotwaterunit</w:t>
             </w:r>
-            <w:proofErr w:type="spellEnd"/>
           </w:p>
         </w:tc>
         <w:tc>
@@ -9707,25 +9050,14 @@
                 <w:lang w:val="en-IN" w:eastAsia="en-IN"/>
               </w:rPr>
             </w:pPr>
-            <w:proofErr w:type="spellStart"/>
-            <w:r>
-              <w:rPr>
-                <w:rFonts w:ascii="Calibri" w:hAnsi="Calibri" w:cs="Calibri"/>
-                <w:color w:val="000000"/>
-                <w:szCs w:val="22"/>
-                <w:lang w:val="en-IN" w:eastAsia="en-IN"/>
-              </w:rPr>
-              <w:t>Label:Hot</w:t>
-            </w:r>
-            <w:proofErr w:type="spellEnd"/>
-            <w:r>
-              <w:rPr>
-                <w:rFonts w:ascii="Calibri" w:hAnsi="Calibri" w:cs="Calibri"/>
-                <w:color w:val="000000"/>
-                <w:szCs w:val="22"/>
-                <w:lang w:val="en-IN" w:eastAsia="en-IN"/>
-              </w:rPr>
-              <w:t xml:space="preserve"> water unit|Row:26|Column:1|ColumnSpan:1|Value:False|Group:2</w:t>
+            <w:r>
+              <w:rPr>
+                <w:rFonts w:ascii="Calibri" w:hAnsi="Calibri" w:cs="Calibri"/>
+                <w:color w:val="000000"/>
+                <w:szCs w:val="22"/>
+                <w:lang w:val="en-IN" w:eastAsia="en-IN"/>
+              </w:rPr>
+              <w:t>Label:Hot water unit|Row:26|Column:1|ColumnSpan:1|Value:False|Group:2</w:t>
             </w:r>
           </w:p>
         </w:tc>
@@ -9759,7 +9091,6 @@
                 <w:lang w:val="en-IN" w:eastAsia="en-IN"/>
               </w:rPr>
             </w:pPr>
-            <w:proofErr w:type="spellStart"/>
             <w:r>
               <w:rPr>
                 <w:rFonts w:ascii="Calibri" w:hAnsi="Calibri" w:cs="Calibri"/>
@@ -9770,7 +9101,6 @@
               </w:rPr>
               <w:t>ACducting</w:t>
             </w:r>
-            <w:proofErr w:type="spellEnd"/>
           </w:p>
         </w:tc>
         <w:tc>
@@ -9832,25 +9162,14 @@
                 <w:lang w:val="en-IN" w:eastAsia="en-IN"/>
               </w:rPr>
             </w:pPr>
-            <w:proofErr w:type="spellStart"/>
-            <w:r>
-              <w:rPr>
-                <w:rFonts w:ascii="Calibri" w:hAnsi="Calibri" w:cs="Calibri"/>
-                <w:color w:val="000000"/>
-                <w:szCs w:val="22"/>
-                <w:lang w:val="en-IN" w:eastAsia="en-IN"/>
-              </w:rPr>
-              <w:t>Label:A</w:t>
-            </w:r>
-            <w:proofErr w:type="spellEnd"/>
-            <w:r>
-              <w:rPr>
-                <w:rFonts w:ascii="Calibri" w:hAnsi="Calibri" w:cs="Calibri"/>
-                <w:color w:val="000000"/>
-                <w:szCs w:val="22"/>
-                <w:lang w:val="en-IN" w:eastAsia="en-IN"/>
-              </w:rPr>
-              <w:t>/C ducting|Row:27|Column:1|ColumnSpan:1|Value:False|Group:2</w:t>
+            <w:r>
+              <w:rPr>
+                <w:rFonts w:ascii="Calibri" w:hAnsi="Calibri" w:cs="Calibri"/>
+                <w:color w:val="000000"/>
+                <w:szCs w:val="22"/>
+                <w:lang w:val="en-IN" w:eastAsia="en-IN"/>
+              </w:rPr>
+              <w:t>Label:A/C ducting|Row:27|Column:1|ColumnSpan:1|Value:False|Group:2</w:t>
             </w:r>
           </w:p>
         </w:tc>
@@ -9884,7 +9203,6 @@
                 <w:lang w:val="en-IN" w:eastAsia="en-IN"/>
               </w:rPr>
             </w:pPr>
-            <w:proofErr w:type="spellStart"/>
             <w:r>
               <w:rPr>
                 <w:rFonts w:ascii="Calibri" w:hAnsi="Calibri" w:cs="Calibri"/>
@@ -9895,7 +9213,6 @@
               </w:rPr>
               <w:t>ACunit</w:t>
             </w:r>
-            <w:proofErr w:type="spellEnd"/>
           </w:p>
         </w:tc>
         <w:tc>
@@ -9957,25 +9274,14 @@
                 <w:lang w:val="en-IN" w:eastAsia="en-IN"/>
               </w:rPr>
             </w:pPr>
-            <w:proofErr w:type="spellStart"/>
-            <w:r>
-              <w:rPr>
-                <w:rFonts w:ascii="Calibri" w:hAnsi="Calibri" w:cs="Calibri"/>
-                <w:color w:val="000000"/>
-                <w:szCs w:val="22"/>
-                <w:lang w:val="en-IN" w:eastAsia="en-IN"/>
-              </w:rPr>
-              <w:t>Label:A</w:t>
-            </w:r>
-            <w:proofErr w:type="spellEnd"/>
-            <w:r>
-              <w:rPr>
-                <w:rFonts w:ascii="Calibri" w:hAnsi="Calibri" w:cs="Calibri"/>
-                <w:color w:val="000000"/>
-                <w:szCs w:val="22"/>
-                <w:lang w:val="en-IN" w:eastAsia="en-IN"/>
-              </w:rPr>
-              <w:t>/C unit|Row:28|Column:1|ColumnSpan:1|Value:False|Group:2</w:t>
+            <w:r>
+              <w:rPr>
+                <w:rFonts w:ascii="Calibri" w:hAnsi="Calibri" w:cs="Calibri"/>
+                <w:color w:val="000000"/>
+                <w:szCs w:val="22"/>
+                <w:lang w:val="en-IN" w:eastAsia="en-IN"/>
+              </w:rPr>
+              <w:t>Label:A/C unit|Row:28|Column:1|ColumnSpan:1|Value:False|Group:2</w:t>
             </w:r>
           </w:p>
         </w:tc>
@@ -10009,7 +9315,6 @@
                 <w:lang w:val="en-IN" w:eastAsia="en-IN"/>
               </w:rPr>
             </w:pPr>
-            <w:proofErr w:type="spellStart"/>
             <w:r>
               <w:rPr>
                 <w:rFonts w:ascii="Calibri" w:hAnsi="Calibri" w:cs="Calibri"/>
@@ -10020,7 +9325,6 @@
               </w:rPr>
               <w:t>Pipelagging</w:t>
             </w:r>
-            <w:proofErr w:type="spellEnd"/>
           </w:p>
         </w:tc>
         <w:tc>
@@ -10235,7 +9539,6 @@
                 <w:lang w:val="en-IN" w:eastAsia="en-IN"/>
               </w:rPr>
             </w:pPr>
-            <w:proofErr w:type="spellStart"/>
             <w:r>
               <w:rPr>
                 <w:rFonts w:ascii="Calibri" w:hAnsi="Calibri" w:cs="Calibri"/>
@@ -10246,7 +9549,6 @@
               </w:rPr>
               <w:t>LFAIfound</w:t>
             </w:r>
-            <w:proofErr w:type="spellEnd"/>
           </w:p>
         </w:tc>
         <w:tc>
@@ -10273,7 +9575,6 @@
                 <w:lang w:val="en-IN" w:eastAsia="en-IN"/>
               </w:rPr>
             </w:pPr>
-            <w:proofErr w:type="spellStart"/>
             <w:r>
               <w:rPr>
                 <w:rFonts w:ascii="Calibri" w:hAnsi="Calibri" w:cs="Calibri"/>
@@ -10283,7 +9584,6 @@
               </w:rPr>
               <w:t>Enum</w:t>
             </w:r>
-            <w:proofErr w:type="spellEnd"/>
           </w:p>
         </w:tc>
         <w:tc>
@@ -10317,47 +9617,7 @@
                 <w:szCs w:val="22"/>
                 <w:lang w:val="en-IN" w:eastAsia="en-IN"/>
               </w:rPr>
-              <w:t>Label: LFAI found|Row:31|Column:0|ColumnSpan:1|Values</w:t>
-            </w:r>
-            <w:proofErr w:type="gramStart"/>
-            <w:r>
-              <w:rPr>
-                <w:rFonts w:ascii="Calibri" w:hAnsi="Calibri" w:cs="Calibri"/>
-                <w:color w:val="000000"/>
-                <w:szCs w:val="22"/>
-                <w:lang w:val="en-IN" w:eastAsia="en-IN"/>
-              </w:rPr>
-              <w:t>:Yes</w:t>
-            </w:r>
-            <w:proofErr w:type="gramEnd"/>
-            <w:r>
-              <w:rPr>
-                <w:rFonts w:ascii="Calibri" w:hAnsi="Calibri" w:cs="Calibri"/>
-                <w:color w:val="000000"/>
-                <w:szCs w:val="22"/>
-                <w:lang w:val="en-IN" w:eastAsia="en-IN"/>
-              </w:rPr>
-              <w:t xml:space="preserve">~Inspection of the ceiling space revealed evidence of </w:t>
-            </w:r>
-            <w:proofErr w:type="spellStart"/>
-            <w:r>
-              <w:rPr>
-                <w:rFonts w:ascii="Calibri" w:hAnsi="Calibri" w:cs="Calibri"/>
-                <w:color w:val="000000"/>
-                <w:szCs w:val="22"/>
-                <w:lang w:val="en-IN" w:eastAsia="en-IN"/>
-              </w:rPr>
-              <w:t>LFAI.,No~Inspection</w:t>
-            </w:r>
-            <w:proofErr w:type="spellEnd"/>
-            <w:r>
-              <w:rPr>
-                <w:rFonts w:ascii="Calibri" w:hAnsi="Calibri" w:cs="Calibri"/>
-                <w:color w:val="000000"/>
-                <w:szCs w:val="22"/>
-                <w:lang w:val="en-IN" w:eastAsia="en-IN"/>
-              </w:rPr>
-              <w:t xml:space="preserve"> of the ceiling space revealed there to be no evidence of LFAI.</w:t>
+              <w:t>Label: LFAI found|Row:31|Column:0|ColumnSpan:1|Values:Yes~Inspection of the ceiling space revealed evidence of LFAI.,No~Inspection of the ceiling space revealed there to be no evidence of LFAI.</w:t>
             </w:r>
           </w:p>
         </w:tc>
@@ -10462,36 +9722,14 @@
                 <w:lang w:val="en-IN" w:eastAsia="en-IN"/>
               </w:rPr>
             </w:pPr>
-            <w:proofErr w:type="spellStart"/>
-            <w:r>
-              <w:rPr>
-                <w:rFonts w:ascii="Calibri" w:hAnsi="Calibri" w:cs="Calibri"/>
-                <w:color w:val="000000"/>
-                <w:szCs w:val="22"/>
-                <w:lang w:val="en-IN" w:eastAsia="en-IN"/>
-              </w:rPr>
-              <w:t>Label</w:t>
-            </w:r>
-            <w:proofErr w:type="gramStart"/>
-            <w:r>
-              <w:rPr>
-                <w:rFonts w:ascii="Calibri" w:hAnsi="Calibri" w:cs="Calibri"/>
-                <w:color w:val="000000"/>
-                <w:szCs w:val="22"/>
-                <w:lang w:val="en-IN" w:eastAsia="en-IN"/>
-              </w:rPr>
-              <w:t>:Sample</w:t>
-            </w:r>
-            <w:proofErr w:type="spellEnd"/>
-            <w:proofErr w:type="gramEnd"/>
-            <w:r>
-              <w:rPr>
-                <w:rFonts w:ascii="Calibri" w:hAnsi="Calibri" w:cs="Calibri"/>
-                <w:color w:val="000000"/>
-                <w:szCs w:val="22"/>
-                <w:lang w:val="en-IN" w:eastAsia="en-IN"/>
-              </w:rPr>
-              <w:t xml:space="preserve"> Details|Row:32|Column:0|ColumnSpan:2|Type:Table|CountLabel:No. Of Samples collected</w:t>
+            <w:r>
+              <w:rPr>
+                <w:rFonts w:ascii="Calibri" w:hAnsi="Calibri" w:cs="Calibri"/>
+                <w:color w:val="000000"/>
+                <w:szCs w:val="22"/>
+                <w:lang w:val="en-IN" w:eastAsia="en-IN"/>
+              </w:rPr>
+              <w:t>Label:Sample Details|Row:32|Column:0|ColumnSpan:2|Type:Table|CountLabel:No. Of Samples collected</w:t>
             </w:r>
           </w:p>
         </w:tc>
@@ -10525,7 +9763,6 @@
                 <w:lang w:val="en-IN" w:eastAsia="en-IN"/>
               </w:rPr>
             </w:pPr>
-            <w:proofErr w:type="spellStart"/>
             <w:r>
               <w:rPr>
                 <w:rFonts w:ascii="Calibri" w:hAnsi="Calibri" w:cs="Calibri"/>
@@ -10536,7 +9773,6 @@
               </w:rPr>
               <w:t>Sample.SampleId</w:t>
             </w:r>
-            <w:proofErr w:type="spellEnd"/>
           </w:p>
         </w:tc>
         <w:tc>
@@ -10639,7 +9875,6 @@
                 <w:lang w:val="en-IN" w:eastAsia="en-IN"/>
               </w:rPr>
             </w:pPr>
-            <w:proofErr w:type="spellStart"/>
             <w:r>
               <w:rPr>
                 <w:rFonts w:ascii="Calibri" w:hAnsi="Calibri" w:cs="Calibri"/>
@@ -10650,7 +9885,6 @@
               </w:rPr>
               <w:t>Sample.SampleDescription</w:t>
             </w:r>
-            <w:proofErr w:type="spellEnd"/>
           </w:p>
         </w:tc>
         <w:tc>
@@ -10677,7 +9911,6 @@
                 <w:lang w:val="en-IN" w:eastAsia="en-IN"/>
               </w:rPr>
             </w:pPr>
-            <w:proofErr w:type="spellStart"/>
             <w:r>
               <w:rPr>
                 <w:rFonts w:ascii="Calibri" w:hAnsi="Calibri" w:cs="Calibri"/>
@@ -10687,7 +9920,6 @@
               </w:rPr>
               <w:t>Enum</w:t>
             </w:r>
-            <w:proofErr w:type="spellEnd"/>
           </w:p>
         </w:tc>
         <w:tc>
@@ -10714,125 +9946,14 @@
                 <w:lang w:val="en-IN" w:eastAsia="en-IN"/>
               </w:rPr>
             </w:pPr>
-            <w:proofErr w:type="spellStart"/>
-            <w:r>
-              <w:rPr>
-                <w:rFonts w:ascii="Calibri" w:hAnsi="Calibri" w:cs="Calibri"/>
-                <w:color w:val="000000"/>
-                <w:szCs w:val="22"/>
-                <w:lang w:val="en-IN" w:eastAsia="en-IN"/>
-              </w:rPr>
-              <w:t>Label:Sample</w:t>
-            </w:r>
-            <w:proofErr w:type="spellEnd"/>
-            <w:r>
-              <w:rPr>
-                <w:rFonts w:ascii="Calibri" w:hAnsi="Calibri" w:cs="Calibri"/>
-                <w:color w:val="000000"/>
-                <w:szCs w:val="22"/>
-                <w:lang w:val="en-IN" w:eastAsia="en-IN"/>
-              </w:rPr>
-              <w:t xml:space="preserve"> Description|Row:1|Column:0|ColumnSpan:2|Values:Dust </w:t>
-            </w:r>
-            <w:proofErr w:type="spellStart"/>
-            <w:r>
-              <w:rPr>
-                <w:rFonts w:ascii="Calibri" w:hAnsi="Calibri" w:cs="Calibri"/>
-                <w:color w:val="000000"/>
-                <w:szCs w:val="22"/>
-                <w:lang w:val="en-IN" w:eastAsia="en-IN"/>
-              </w:rPr>
-              <w:t>Swab~Dust</w:t>
-            </w:r>
-            <w:proofErr w:type="spellEnd"/>
-            <w:r>
-              <w:rPr>
-                <w:rFonts w:ascii="Calibri" w:hAnsi="Calibri" w:cs="Calibri"/>
-                <w:color w:val="000000"/>
-                <w:szCs w:val="22"/>
-                <w:lang w:val="en-IN" w:eastAsia="en-IN"/>
-              </w:rPr>
-              <w:t xml:space="preserve"> </w:t>
-            </w:r>
-            <w:proofErr w:type="spellStart"/>
-            <w:r>
-              <w:rPr>
-                <w:rFonts w:ascii="Calibri" w:hAnsi="Calibri" w:cs="Calibri"/>
-                <w:color w:val="000000"/>
-                <w:szCs w:val="22"/>
-                <w:lang w:val="en-IN" w:eastAsia="en-IN"/>
-              </w:rPr>
-              <w:t>Swab,Fibrous</w:t>
-            </w:r>
-            <w:proofErr w:type="spellEnd"/>
-            <w:r>
-              <w:rPr>
-                <w:rFonts w:ascii="Calibri" w:hAnsi="Calibri" w:cs="Calibri"/>
-                <w:color w:val="000000"/>
-                <w:szCs w:val="22"/>
-                <w:lang w:val="en-IN" w:eastAsia="en-IN"/>
-              </w:rPr>
-              <w:t xml:space="preserve"> </w:t>
-            </w:r>
-            <w:proofErr w:type="spellStart"/>
-            <w:r>
-              <w:rPr>
-                <w:rFonts w:ascii="Calibri" w:hAnsi="Calibri" w:cs="Calibri"/>
-                <w:color w:val="000000"/>
-                <w:szCs w:val="22"/>
-                <w:lang w:val="en-IN" w:eastAsia="en-IN"/>
-              </w:rPr>
-              <w:t>mass~Fibrous</w:t>
-            </w:r>
-            <w:proofErr w:type="spellEnd"/>
-            <w:r>
-              <w:rPr>
-                <w:rFonts w:ascii="Calibri" w:hAnsi="Calibri" w:cs="Calibri"/>
-                <w:color w:val="000000"/>
-                <w:szCs w:val="22"/>
-                <w:lang w:val="en-IN" w:eastAsia="en-IN"/>
-              </w:rPr>
-              <w:t xml:space="preserve"> </w:t>
-            </w:r>
-            <w:proofErr w:type="spellStart"/>
-            <w:r>
-              <w:rPr>
-                <w:rFonts w:ascii="Calibri" w:hAnsi="Calibri" w:cs="Calibri"/>
-                <w:color w:val="000000"/>
-                <w:szCs w:val="22"/>
-                <w:lang w:val="en-IN" w:eastAsia="en-IN"/>
-              </w:rPr>
-              <w:t>mass,Fibrous</w:t>
-            </w:r>
-            <w:proofErr w:type="spellEnd"/>
-            <w:r>
-              <w:rPr>
-                <w:rFonts w:ascii="Calibri" w:hAnsi="Calibri" w:cs="Calibri"/>
-                <w:color w:val="000000"/>
-                <w:szCs w:val="22"/>
-                <w:lang w:val="en-IN" w:eastAsia="en-IN"/>
-              </w:rPr>
-              <w:t xml:space="preserve"> </w:t>
-            </w:r>
-            <w:proofErr w:type="spellStart"/>
-            <w:r>
-              <w:rPr>
-                <w:rFonts w:ascii="Calibri" w:hAnsi="Calibri" w:cs="Calibri"/>
-                <w:color w:val="000000"/>
-                <w:szCs w:val="22"/>
-                <w:lang w:val="en-IN" w:eastAsia="en-IN"/>
-              </w:rPr>
-              <w:t>cement~Fibrous</w:t>
-            </w:r>
-            <w:proofErr w:type="spellEnd"/>
-            <w:r>
-              <w:rPr>
-                <w:rFonts w:ascii="Calibri" w:hAnsi="Calibri" w:cs="Calibri"/>
-                <w:color w:val="000000"/>
-                <w:szCs w:val="22"/>
-                <w:lang w:val="en-IN" w:eastAsia="en-IN"/>
-              </w:rPr>
-              <w:t xml:space="preserve"> cement</w:t>
+            <w:r>
+              <w:rPr>
+                <w:rFonts w:ascii="Calibri" w:hAnsi="Calibri" w:cs="Calibri"/>
+                <w:color w:val="000000"/>
+                <w:szCs w:val="22"/>
+                <w:lang w:val="en-IN" w:eastAsia="en-IN"/>
+              </w:rPr>
+              <w:t>Label:Sample Description|Row:1|Column:0|ColumnSpan:2|Values:Dust Swab~Dust Swab,Fibrous mass~Fibrous mass,Fibrous cement~Fibrous cement</w:t>
             </w:r>
           </w:p>
         </w:tc>
@@ -10866,7 +9987,6 @@
                 <w:lang w:val="en-IN" w:eastAsia="en-IN"/>
               </w:rPr>
             </w:pPr>
-            <w:proofErr w:type="spellStart"/>
             <w:r>
               <w:rPr>
                 <w:rFonts w:ascii="Calibri" w:hAnsi="Calibri" w:cs="Calibri"/>
@@ -10875,18 +9995,7 @@
                 <w:szCs w:val="24"/>
                 <w:lang w:val="en-IN" w:eastAsia="en-IN"/>
               </w:rPr>
-              <w:t>Sample.SamplelocationLabel</w:t>
-            </w:r>
-            <w:proofErr w:type="spellEnd"/>
-            <w:r>
-              <w:rPr>
-                <w:rFonts w:ascii="Calibri" w:hAnsi="Calibri" w:cs="Calibri"/>
-                <w:color w:val="000000"/>
-                <w:sz w:val="24"/>
-                <w:szCs w:val="24"/>
-                <w:lang w:val="en-IN" w:eastAsia="en-IN"/>
-              </w:rPr>
-              <w:t xml:space="preserve"> </w:t>
+              <w:t xml:space="preserve">Sample.SamplelocationLabel </w:t>
             </w:r>
           </w:p>
         </w:tc>
@@ -10949,37 +10058,15 @@
                 <w:lang w:val="en-IN" w:eastAsia="en-IN"/>
               </w:rPr>
             </w:pPr>
-            <w:proofErr w:type="spellStart"/>
-            <w:r>
-              <w:rPr>
-                <w:rFonts w:ascii="Calibri" w:hAnsi="Calibri" w:cs="Calibri"/>
-                <w:color w:val="000000"/>
-                <w:szCs w:val="22"/>
-                <w:lang w:val="en-IN" w:eastAsia="en-IN"/>
-              </w:rPr>
-              <w:t>Label:Sample</w:t>
-            </w:r>
-            <w:proofErr w:type="spellEnd"/>
-            <w:r>
-              <w:rPr>
-                <w:rFonts w:ascii="Calibri" w:hAnsi="Calibri" w:cs="Calibri"/>
-                <w:color w:val="000000"/>
-                <w:szCs w:val="22"/>
-                <w:lang w:val="en-IN" w:eastAsia="en-IN"/>
-              </w:rPr>
-              <w:t xml:space="preserve"> location|Row:2|Column:0|ColumnSpan:1|Value:Sample </w:t>
-            </w:r>
-            <w:proofErr w:type="spellStart"/>
-            <w:r>
-              <w:rPr>
-                <w:rFonts w:ascii="Calibri" w:hAnsi="Calibri" w:cs="Calibri"/>
-                <w:color w:val="000000"/>
-                <w:szCs w:val="22"/>
-                <w:lang w:val="en-IN" w:eastAsia="en-IN"/>
-              </w:rPr>
-              <w:t>location|WindowOnly:True</w:t>
-            </w:r>
-            <w:proofErr w:type="spellEnd"/>
+            <w:r>
+              <w:rPr>
+                <w:rFonts w:ascii="Calibri" w:hAnsi="Calibri" w:cs="Calibri"/>
+                <w:color w:val="000000"/>
+                <w:szCs w:val="22"/>
+                <w:lang w:val="en-IN" w:eastAsia="en-IN"/>
+              </w:rPr>
+              <w:t>Label:Sample location|Row:2|Column:0|ColumnSpan:1|Value:Sample location|WindowOnly:True</w:t>
+            </w:r>
           </w:p>
         </w:tc>
       </w:tr>
@@ -11012,7 +10099,6 @@
                 <w:lang w:val="en-IN" w:eastAsia="en-IN"/>
               </w:rPr>
             </w:pPr>
-            <w:proofErr w:type="spellStart"/>
             <w:r>
               <w:rPr>
                 <w:rFonts w:ascii="Calibri" w:hAnsi="Calibri" w:cs="Calibri"/>
@@ -11023,7 +10109,6 @@
               </w:rPr>
               <w:t>Sample.Distance</w:t>
             </w:r>
-            <w:proofErr w:type="spellEnd"/>
           </w:p>
         </w:tc>
         <w:tc>
@@ -11092,19 +10177,8 @@
                 <w:szCs w:val="22"/>
                 <w:lang w:val="en-IN" w:eastAsia="en-IN"/>
               </w:rPr>
-              <w:t xml:space="preserve">Label:Distance|Row:3|Column:0|ColumnSpan:2|Placeholder:|Prefix:|Suffix: </w:t>
-            </w:r>
-            <w:proofErr w:type="spellStart"/>
-            <w:r>
-              <w:rPr>
-                <w:rFonts w:ascii="Calibri" w:hAnsi="Calibri" w:cs="Calibri"/>
-                <w:color w:val="000000"/>
-                <w:szCs w:val="22"/>
-                <w:lang w:val="en-IN" w:eastAsia="en-IN"/>
-              </w:rPr>
-              <w:t>meters|WindowOnly:True</w:t>
-            </w:r>
-            <w:proofErr w:type="spellEnd"/>
+              <w:t>Label:Distance|Row:3|Column:0|ColumnSpan:2|Placeholder:|Prefix:|Suffix: meters|WindowOnly:True</w:t>
+            </w:r>
           </w:p>
         </w:tc>
       </w:tr>
@@ -11137,7 +10211,6 @@
                 <w:lang w:val="en-IN" w:eastAsia="en-IN"/>
               </w:rPr>
             </w:pPr>
-            <w:proofErr w:type="spellStart"/>
             <w:r>
               <w:rPr>
                 <w:rFonts w:ascii="Calibri" w:hAnsi="Calibri" w:cs="Calibri"/>
@@ -11148,7 +10221,6 @@
               </w:rPr>
               <w:t>Sample.Direction</w:t>
             </w:r>
-            <w:proofErr w:type="spellEnd"/>
           </w:p>
         </w:tc>
         <w:tc>
@@ -11217,19 +10289,8 @@
                 <w:szCs w:val="22"/>
                 <w:lang w:val="en-IN" w:eastAsia="en-IN"/>
               </w:rPr>
-              <w:t xml:space="preserve">Label:Direction|Row:4|Column:0|ColumnSpan:2|Placeholder:|Prefix:|Suffix: of </w:t>
-            </w:r>
-            <w:proofErr w:type="spellStart"/>
-            <w:r>
-              <w:rPr>
-                <w:rFonts w:ascii="Calibri" w:hAnsi="Calibri" w:cs="Calibri"/>
-                <w:color w:val="000000"/>
-                <w:szCs w:val="22"/>
-                <w:lang w:val="en-IN" w:eastAsia="en-IN"/>
-              </w:rPr>
-              <w:t>manhole|WindowOnly:True</w:t>
-            </w:r>
-            <w:proofErr w:type="spellEnd"/>
+              <w:t>Label:Direction|Row:4|Column:0|ColumnSpan:2|Placeholder:|Prefix:|Suffix: of manhole|WindowOnly:True</w:t>
+            </w:r>
           </w:p>
         </w:tc>
       </w:tr>
@@ -11262,7 +10323,6 @@
                 <w:lang w:val="en-IN" w:eastAsia="en-IN"/>
               </w:rPr>
             </w:pPr>
-            <w:proofErr w:type="spellStart"/>
             <w:r>
               <w:rPr>
                 <w:rFonts w:ascii="Calibri" w:hAnsi="Calibri" w:cs="Calibri"/>
@@ -11273,7 +10333,6 @@
               </w:rPr>
               <w:t>Sample.Above</w:t>
             </w:r>
-            <w:proofErr w:type="spellEnd"/>
           </w:p>
         </w:tc>
         <w:tc>
@@ -11376,7 +10435,6 @@
                 <w:lang w:val="en-IN" w:eastAsia="en-IN"/>
               </w:rPr>
             </w:pPr>
-            <w:proofErr w:type="spellStart"/>
             <w:r>
               <w:rPr>
                 <w:rFonts w:ascii="Calibri" w:hAnsi="Calibri" w:cs="Calibri"/>
@@ -11388,7 +10446,6 @@
               <w:lastRenderedPageBreak/>
               <w:t>Sample.Location</w:t>
             </w:r>
-            <w:proofErr w:type="spellEnd"/>
           </w:p>
         </w:tc>
         <w:tc>
@@ -11415,7 +10472,6 @@
                 <w:lang w:val="en-IN" w:eastAsia="en-IN"/>
               </w:rPr>
             </w:pPr>
-            <w:proofErr w:type="spellStart"/>
             <w:r>
               <w:rPr>
                 <w:rFonts w:ascii="Calibri" w:hAnsi="Calibri" w:cs="Calibri"/>
@@ -11425,7 +10481,6 @@
               </w:rPr>
               <w:t>Enum</w:t>
             </w:r>
-            <w:proofErr w:type="spellEnd"/>
           </w:p>
         </w:tc>
         <w:tc>
@@ -11459,79 +10514,8 @@
                 <w:szCs w:val="22"/>
                 <w:lang w:val="en-IN" w:eastAsia="en-IN"/>
               </w:rPr>
-              <w:t xml:space="preserve">Label:Location|Row:6|Column:0|ColumnSpan:2|Values:On the top of ceiling </w:t>
-            </w:r>
-            <w:proofErr w:type="spellStart"/>
-            <w:r>
-              <w:rPr>
-                <w:rFonts w:ascii="Calibri" w:hAnsi="Calibri" w:cs="Calibri"/>
-                <w:color w:val="000000"/>
-                <w:szCs w:val="22"/>
-                <w:lang w:val="en-IN" w:eastAsia="en-IN"/>
-              </w:rPr>
-              <w:t>lining~On</w:t>
-            </w:r>
-            <w:proofErr w:type="spellEnd"/>
-            <w:r>
-              <w:rPr>
-                <w:rFonts w:ascii="Calibri" w:hAnsi="Calibri" w:cs="Calibri"/>
-                <w:color w:val="000000"/>
-                <w:szCs w:val="22"/>
-                <w:lang w:val="en-IN" w:eastAsia="en-IN"/>
-              </w:rPr>
-              <w:t xml:space="preserve"> the top of ceiling </w:t>
-            </w:r>
-            <w:proofErr w:type="spellStart"/>
-            <w:r>
-              <w:rPr>
-                <w:rFonts w:ascii="Calibri" w:hAnsi="Calibri" w:cs="Calibri"/>
-                <w:color w:val="000000"/>
-                <w:szCs w:val="22"/>
-                <w:lang w:val="en-IN" w:eastAsia="en-IN"/>
-              </w:rPr>
-              <w:t>lining,On</w:t>
-            </w:r>
-            <w:proofErr w:type="spellEnd"/>
-            <w:r>
-              <w:rPr>
-                <w:rFonts w:ascii="Calibri" w:hAnsi="Calibri" w:cs="Calibri"/>
-                <w:color w:val="000000"/>
-                <w:szCs w:val="22"/>
-                <w:lang w:val="en-IN" w:eastAsia="en-IN"/>
-              </w:rPr>
-              <w:t xml:space="preserve"> the top of </w:t>
-            </w:r>
-            <w:proofErr w:type="spellStart"/>
-            <w:r>
-              <w:rPr>
-                <w:rFonts w:ascii="Calibri" w:hAnsi="Calibri" w:cs="Calibri"/>
-                <w:color w:val="000000"/>
-                <w:szCs w:val="22"/>
-                <w:lang w:val="en-IN" w:eastAsia="en-IN"/>
-              </w:rPr>
-              <w:t>framework~On</w:t>
-            </w:r>
-            <w:proofErr w:type="spellEnd"/>
-            <w:r>
-              <w:rPr>
-                <w:rFonts w:ascii="Calibri" w:hAnsi="Calibri" w:cs="Calibri"/>
-                <w:color w:val="000000"/>
-                <w:szCs w:val="22"/>
-                <w:lang w:val="en-IN" w:eastAsia="en-IN"/>
-              </w:rPr>
-              <w:t xml:space="preserve"> the top of </w:t>
-            </w:r>
-            <w:proofErr w:type="spellStart"/>
-            <w:r>
-              <w:rPr>
-                <w:rFonts w:ascii="Calibri" w:hAnsi="Calibri" w:cs="Calibri"/>
-                <w:color w:val="000000"/>
-                <w:szCs w:val="22"/>
-                <w:lang w:val="en-IN" w:eastAsia="en-IN"/>
-              </w:rPr>
-              <w:t>framework|WindowOnly:True</w:t>
-            </w:r>
-            <w:proofErr w:type="spellEnd"/>
+              <w:t>Label:Location|Row:6|Column:0|ColumnSpan:2|Values:On the top of ceiling lining~On the top of ceiling lining,On the top of framework~On the top of framework|WindowOnly:True</w:t>
+            </w:r>
           </w:p>
         </w:tc>
       </w:tr>
@@ -11564,7 +10548,6 @@
                 <w:lang w:val="en-IN" w:eastAsia="en-IN"/>
               </w:rPr>
             </w:pPr>
-            <w:proofErr w:type="spellStart"/>
             <w:r>
               <w:rPr>
                 <w:rFonts w:ascii="Calibri" w:hAnsi="Calibri" w:cs="Calibri"/>
@@ -11575,7 +10558,6 @@
               </w:rPr>
               <w:t>Sample.Samplelocation</w:t>
             </w:r>
-            <w:proofErr w:type="spellEnd"/>
           </w:p>
         </w:tc>
         <w:tc>
@@ -11637,25 +10619,14 @@
                 <w:lang w:val="en-IN" w:eastAsia="en-IN"/>
               </w:rPr>
             </w:pPr>
-            <w:proofErr w:type="spellStart"/>
-            <w:r>
-              <w:rPr>
-                <w:rFonts w:ascii="Calibri" w:hAnsi="Calibri" w:cs="Calibri"/>
-                <w:color w:val="000000"/>
-                <w:szCs w:val="22"/>
-                <w:lang w:val="en-IN" w:eastAsia="en-IN"/>
-              </w:rPr>
-              <w:t>Label:Sample</w:t>
-            </w:r>
-            <w:proofErr w:type="spellEnd"/>
-            <w:r>
-              <w:rPr>
-                <w:rFonts w:ascii="Calibri" w:hAnsi="Calibri" w:cs="Calibri"/>
-                <w:color w:val="000000"/>
-                <w:szCs w:val="22"/>
-                <w:lang w:val="en-IN" w:eastAsia="en-IN"/>
-              </w:rPr>
-              <w:t xml:space="preserve"> Location|Row:8|Column:0|ColumnSpan:2|Attributes:Distance,Direction,Above,Location|GridOnly:True</w:t>
+            <w:r>
+              <w:rPr>
+                <w:rFonts w:ascii="Calibri" w:hAnsi="Calibri" w:cs="Calibri"/>
+                <w:color w:val="000000"/>
+                <w:szCs w:val="22"/>
+                <w:lang w:val="en-IN" w:eastAsia="en-IN"/>
+              </w:rPr>
+              <w:t>Label:Sample Location|Row:8|Column:0|ColumnSpan:2|Attributes:Distance,Direction,Above,Location|GridOnly:True</w:t>
             </w:r>
           </w:p>
         </w:tc>
@@ -11689,7 +10660,6 @@
                 <w:lang w:val="en-IN" w:eastAsia="en-IN"/>
               </w:rPr>
             </w:pPr>
-            <w:proofErr w:type="spellStart"/>
             <w:r>
               <w:rPr>
                 <w:rFonts w:ascii="Calibri" w:hAnsi="Calibri" w:cs="Calibri"/>
@@ -11700,7 +10670,6 @@
               </w:rPr>
               <w:t>Sample.Result</w:t>
             </w:r>
-            <w:proofErr w:type="spellEnd"/>
           </w:p>
         </w:tc>
         <w:tc>
@@ -11727,7 +10696,6 @@
                 <w:lang w:val="en-IN" w:eastAsia="en-IN"/>
               </w:rPr>
             </w:pPr>
-            <w:proofErr w:type="spellStart"/>
             <w:r>
               <w:rPr>
                 <w:rFonts w:ascii="Calibri" w:hAnsi="Calibri" w:cs="Calibri"/>
@@ -11737,7 +10705,6 @@
               </w:rPr>
               <w:t>Enum</w:t>
             </w:r>
-            <w:proofErr w:type="spellEnd"/>
           </w:p>
         </w:tc>
         <w:tc>
@@ -11805,7 +10772,6 @@
                 <w:lang w:val="en-IN" w:eastAsia="en-IN"/>
               </w:rPr>
             </w:pPr>
-            <w:proofErr w:type="spellStart"/>
             <w:r>
               <w:rPr>
                 <w:rFonts w:ascii="Calibri" w:hAnsi="Calibri" w:cs="Calibri"/>
@@ -11816,7 +10782,6 @@
               </w:rPr>
               <w:t>Sample.Photo</w:t>
             </w:r>
-            <w:proofErr w:type="spellEnd"/>
           </w:p>
         </w:tc>
         <w:tc>
@@ -11919,7 +10884,6 @@
                 <w:lang w:val="en-IN" w:eastAsia="en-IN"/>
               </w:rPr>
             </w:pPr>
-            <w:proofErr w:type="spellStart"/>
             <w:r>
               <w:rPr>
                 <w:rFonts w:ascii="Calibri" w:hAnsi="Calibri" w:cs="Calibri"/>
@@ -11930,7 +10894,6 @@
               </w:rPr>
               <w:t>Sample.PhotoDescription</w:t>
             </w:r>
-            <w:proofErr w:type="spellEnd"/>
           </w:p>
         </w:tc>
         <w:tc>
@@ -11957,7 +10920,6 @@
                 <w:lang w:val="en-IN" w:eastAsia="en-IN"/>
               </w:rPr>
             </w:pPr>
-            <w:proofErr w:type="spellStart"/>
             <w:r>
               <w:rPr>
                 <w:rFonts w:ascii="Calibri" w:hAnsi="Calibri" w:cs="Calibri"/>
@@ -11967,7 +10929,6 @@
               </w:rPr>
               <w:t>TextArea</w:t>
             </w:r>
-            <w:proofErr w:type="spellEnd"/>
           </w:p>
         </w:tc>
         <w:tc>
@@ -11994,25 +10955,14 @@
                 <w:lang w:val="en-IN" w:eastAsia="en-IN"/>
               </w:rPr>
             </w:pPr>
-            <w:proofErr w:type="spellStart"/>
-            <w:r>
-              <w:rPr>
-                <w:rFonts w:ascii="Calibri" w:hAnsi="Calibri" w:cs="Calibri"/>
-                <w:color w:val="000000"/>
-                <w:szCs w:val="22"/>
-                <w:lang w:val="en-IN" w:eastAsia="en-IN"/>
-              </w:rPr>
-              <w:t>Label:Photo</w:t>
-            </w:r>
-            <w:proofErr w:type="spellEnd"/>
-            <w:r>
-              <w:rPr>
-                <w:rFonts w:ascii="Calibri" w:hAnsi="Calibri" w:cs="Calibri"/>
-                <w:color w:val="000000"/>
-                <w:szCs w:val="22"/>
-                <w:lang w:val="en-IN" w:eastAsia="en-IN"/>
-              </w:rPr>
-              <w:t xml:space="preserve"> Description|Row:9|Column:0|ColumnSpan:2|Placeholder:|Prefix:|Suffix:|WindowOnly:True</w:t>
+            <w:r>
+              <w:rPr>
+                <w:rFonts w:ascii="Calibri" w:hAnsi="Calibri" w:cs="Calibri"/>
+                <w:color w:val="000000"/>
+                <w:szCs w:val="22"/>
+                <w:lang w:val="en-IN" w:eastAsia="en-IN"/>
+              </w:rPr>
+              <w:t>Label:Photo Description|Row:9|Column:0|ColumnSpan:2|Placeholder:|Prefix:|Suffix:|WindowOnly:True</w:t>
             </w:r>
           </w:p>
         </w:tc>
@@ -12721,7 +11671,7 @@
 </file>
 
 <file path=word/endnotes.xml><?xml version="1.0" encoding="utf-8"?>
-<w:endnotes xmlns:ve="http://schemas.openxmlformats.org/markup-compatibility/2006" xmlns:o="urn:schemas-microsoft-com:office:office" xmlns:r="http://schemas.openxmlformats.org/officeDocument/2006/relationships" xmlns:m="http://schemas.openxmlformats.org/officeDocument/2006/math" xmlns:v="urn:schemas-microsoft-com:vml" xmlns:wp="http://schemas.openxmlformats.org/drawingml/2006/wordprocessingDrawing" xmlns:w10="urn:schemas-microsoft-com:office:word" xmlns:w="http://schemas.openxmlformats.org/wordprocessingml/2006/main" xmlns:wne="http://schemas.microsoft.com/office/word/2006/wordml">
+<w:endnotes xmlns:wpc="http://schemas.microsoft.com/office/word/2010/wordprocessingCanvas" xmlns:cx="http://schemas.microsoft.com/office/drawing/2014/chartex" xmlns:cx1="http://schemas.microsoft.com/office/drawing/2015/9/8/chartex" xmlns:cx2="http://schemas.microsoft.com/office/drawing/2015/10/21/chartex" xmlns:cx3="http://schemas.microsoft.com/office/drawing/2016/5/9/chartex" xmlns:cx4="http://schemas.microsoft.com/office/drawing/2016/5/10/chartex" xmlns:cx5="http://schemas.microsoft.com/office/drawing/2016/5/11/chartex" xmlns:cx6="http://schemas.microsoft.com/office/drawing/2016/5/12/chartex" xmlns:cx7="http://schemas.microsoft.com/office/drawing/2016/5/13/chartex" xmlns:cx8="http://schemas.microsoft.com/office/drawing/2016/5/14/chartex" xmlns:mc="http://schemas.openxmlformats.org/markup-compatibility/2006" xmlns:aink="http://schemas.microsoft.com/office/drawing/2016/ink" xmlns:am3d="http://schemas.microsoft.com/office/drawing/2017/model3d" xmlns:o="urn:schemas-microsoft-com:office:office" xmlns:r="http://schemas.openxmlformats.org/officeDocument/2006/relationships" xmlns:m="http://schemas.openxmlformats.org/officeDocument/2006/math" xmlns:v="urn:schemas-microsoft-com:vml" xmlns:wp14="http://schemas.microsoft.com/office/word/2010/wordprocessingDrawing" xmlns:wp="http://schemas.openxmlformats.org/drawingml/2006/wordprocessingDrawing" xmlns:w10="urn:schemas-microsoft-com:office:word" xmlns:w="http://schemas.openxmlformats.org/wordprocessingml/2006/main" xmlns:w14="http://schemas.microsoft.com/office/word/2010/wordml" xmlns:w15="http://schemas.microsoft.com/office/word/2012/wordml" xmlns:w16cid="http://schemas.microsoft.com/office/word/2016/wordml/cid" xmlns:w16se="http://schemas.microsoft.com/office/word/2015/wordml/symex" xmlns:wpg="http://schemas.microsoft.com/office/word/2010/wordprocessingGroup" xmlns:wpi="http://schemas.microsoft.com/office/word/2010/wordprocessingInk" xmlns:wne="http://schemas.microsoft.com/office/word/2006/wordml" xmlns:wps="http://schemas.microsoft.com/office/word/2010/wordprocessingShape" mc:Ignorable="w14 w15 w16se w16cid wp14">
   <w:endnote w:type="separator" w:id="-1">
     <w:p>
       <w:r>
@@ -12740,7 +11690,7 @@
 </file>
 
 <file path=word/footer1.xml><?xml version="1.0" encoding="utf-8"?>
-<w:ftr xmlns:ve="http://schemas.openxmlformats.org/markup-compatibility/2006" xmlns:o="urn:schemas-microsoft-com:office:office" xmlns:r="http://schemas.openxmlformats.org/officeDocument/2006/relationships" xmlns:m="http://schemas.openxmlformats.org/officeDocument/2006/math" xmlns:v="urn:schemas-microsoft-com:vml" xmlns:wp="http://schemas.openxmlformats.org/drawingml/2006/wordprocessingDrawing" xmlns:w10="urn:schemas-microsoft-com:office:word" xmlns:w="http://schemas.openxmlformats.org/wordprocessingml/2006/main" xmlns:wne="http://schemas.microsoft.com/office/word/2006/wordml">
+<w:ftr xmlns:wpc="http://schemas.microsoft.com/office/word/2010/wordprocessingCanvas" xmlns:cx="http://schemas.microsoft.com/office/drawing/2014/chartex" xmlns:cx1="http://schemas.microsoft.com/office/drawing/2015/9/8/chartex" xmlns:cx2="http://schemas.microsoft.com/office/drawing/2015/10/21/chartex" xmlns:cx3="http://schemas.microsoft.com/office/drawing/2016/5/9/chartex" xmlns:cx4="http://schemas.microsoft.com/office/drawing/2016/5/10/chartex" xmlns:cx5="http://schemas.microsoft.com/office/drawing/2016/5/11/chartex" xmlns:cx6="http://schemas.microsoft.com/office/drawing/2016/5/12/chartex" xmlns:cx7="http://schemas.microsoft.com/office/drawing/2016/5/13/chartex" xmlns:cx8="http://schemas.microsoft.com/office/drawing/2016/5/14/chartex" xmlns:mc="http://schemas.openxmlformats.org/markup-compatibility/2006" xmlns:aink="http://schemas.microsoft.com/office/drawing/2016/ink" xmlns:am3d="http://schemas.microsoft.com/office/drawing/2017/model3d" xmlns:o="urn:schemas-microsoft-com:office:office" xmlns:r="http://schemas.openxmlformats.org/officeDocument/2006/relationships" xmlns:m="http://schemas.openxmlformats.org/officeDocument/2006/math" xmlns:v="urn:schemas-microsoft-com:vml" xmlns:wp14="http://schemas.microsoft.com/office/word/2010/wordprocessingDrawing" xmlns:wp="http://schemas.openxmlformats.org/drawingml/2006/wordprocessingDrawing" xmlns:w10="urn:schemas-microsoft-com:office:word" xmlns:w="http://schemas.openxmlformats.org/wordprocessingml/2006/main" xmlns:w14="http://schemas.microsoft.com/office/word/2010/wordml" xmlns:w15="http://schemas.microsoft.com/office/word/2012/wordml" xmlns:w16cid="http://schemas.microsoft.com/office/word/2016/wordml/cid" xmlns:w16se="http://schemas.microsoft.com/office/word/2015/wordml/symex" xmlns:wpg="http://schemas.microsoft.com/office/word/2010/wordprocessingGroup" xmlns:wpi="http://schemas.microsoft.com/office/word/2010/wordprocessingInk" xmlns:wne="http://schemas.microsoft.com/office/word/2006/wordml" xmlns:wps="http://schemas.microsoft.com/office/word/2010/wordprocessingShape" mc:Ignorable="w14 w15 w16se w16cid wp14">
   <w:p>
     <w:pPr>
       <w:pStyle w:val="Footer"/>
@@ -12795,7 +11745,7 @@
 </file>
 
 <file path=word/footer2.xml><?xml version="1.0" encoding="utf-8"?>
-<w:ftr xmlns:ve="http://schemas.openxmlformats.org/markup-compatibility/2006" xmlns:o="urn:schemas-microsoft-com:office:office" xmlns:r="http://schemas.openxmlformats.org/officeDocument/2006/relationships" xmlns:m="http://schemas.openxmlformats.org/officeDocument/2006/math" xmlns:v="urn:schemas-microsoft-com:vml" xmlns:wp="http://schemas.openxmlformats.org/drawingml/2006/wordprocessingDrawing" xmlns:w10="urn:schemas-microsoft-com:office:word" xmlns:w="http://schemas.openxmlformats.org/wordprocessingml/2006/main" xmlns:wne="http://schemas.microsoft.com/office/word/2006/wordml">
+<w:ftr xmlns:wpc="http://schemas.microsoft.com/office/word/2010/wordprocessingCanvas" xmlns:cx="http://schemas.microsoft.com/office/drawing/2014/chartex" xmlns:cx1="http://schemas.microsoft.com/office/drawing/2015/9/8/chartex" xmlns:cx2="http://schemas.microsoft.com/office/drawing/2015/10/21/chartex" xmlns:cx3="http://schemas.microsoft.com/office/drawing/2016/5/9/chartex" xmlns:cx4="http://schemas.microsoft.com/office/drawing/2016/5/10/chartex" xmlns:cx5="http://schemas.microsoft.com/office/drawing/2016/5/11/chartex" xmlns:cx6="http://schemas.microsoft.com/office/drawing/2016/5/12/chartex" xmlns:cx7="http://schemas.microsoft.com/office/drawing/2016/5/13/chartex" xmlns:cx8="http://schemas.microsoft.com/office/drawing/2016/5/14/chartex" xmlns:mc="http://schemas.openxmlformats.org/markup-compatibility/2006" xmlns:aink="http://schemas.microsoft.com/office/drawing/2016/ink" xmlns:am3d="http://schemas.microsoft.com/office/drawing/2017/model3d" xmlns:o="urn:schemas-microsoft-com:office:office" xmlns:r="http://schemas.openxmlformats.org/officeDocument/2006/relationships" xmlns:m="http://schemas.openxmlformats.org/officeDocument/2006/math" xmlns:v="urn:schemas-microsoft-com:vml" xmlns:wp14="http://schemas.microsoft.com/office/word/2010/wordprocessingDrawing" xmlns:wp="http://schemas.openxmlformats.org/drawingml/2006/wordprocessingDrawing" xmlns:w10="urn:schemas-microsoft-com:office:word" xmlns:w="http://schemas.openxmlformats.org/wordprocessingml/2006/main" xmlns:w14="http://schemas.microsoft.com/office/word/2010/wordml" xmlns:w15="http://schemas.microsoft.com/office/word/2012/wordml" xmlns:w16cid="http://schemas.microsoft.com/office/word/2016/wordml/cid" xmlns:w16se="http://schemas.microsoft.com/office/word/2015/wordml/symex" xmlns:wpg="http://schemas.microsoft.com/office/word/2010/wordprocessingGroup" xmlns:wpi="http://schemas.microsoft.com/office/word/2010/wordprocessingInk" xmlns:wne="http://schemas.microsoft.com/office/word/2006/wordml" xmlns:wps="http://schemas.microsoft.com/office/word/2010/wordprocessingShape" mc:Ignorable="w14 w15 w16se w16cid wp14">
   <w:sdt>
     <w:sdtPr>
       <w:rPr>
@@ -12811,6 +11761,7 @@
       <w:dataBinding w:prefixMappings="xmlns:ns0='http://purl.org/dc/elements/1.1/' xmlns:ns1='http://schemas.openxmlformats.org/package/2006/metadata/core-properties' " w:xpath="/ns1:coreProperties[1]/ns0:title[1]" w:storeItemID="{6C3C8BC8-F283-45AE-878A-BAB7291924A1}"/>
       <w:text/>
     </w:sdtPr>
+    <w:sdtEndPr/>
     <w:sdtContent>
       <w:p>
         <w:pPr>
@@ -12834,7 +11785,7 @@
 </file>
 
 <file path=word/footer3.xml><?xml version="1.0" encoding="utf-8"?>
-<w:ftr xmlns:ve="http://schemas.openxmlformats.org/markup-compatibility/2006" xmlns:o="urn:schemas-microsoft-com:office:office" xmlns:r="http://schemas.openxmlformats.org/officeDocument/2006/relationships" xmlns:m="http://schemas.openxmlformats.org/officeDocument/2006/math" xmlns:v="urn:schemas-microsoft-com:vml" xmlns:wp="http://schemas.openxmlformats.org/drawingml/2006/wordprocessingDrawing" xmlns:w10="urn:schemas-microsoft-com:office:word" xmlns:w="http://schemas.openxmlformats.org/wordprocessingml/2006/main" xmlns:wne="http://schemas.microsoft.com/office/word/2006/wordml">
+<w:ftr xmlns:wpc="http://schemas.microsoft.com/office/word/2010/wordprocessingCanvas" xmlns:cx="http://schemas.microsoft.com/office/drawing/2014/chartex" xmlns:cx1="http://schemas.microsoft.com/office/drawing/2015/9/8/chartex" xmlns:cx2="http://schemas.microsoft.com/office/drawing/2015/10/21/chartex" xmlns:cx3="http://schemas.microsoft.com/office/drawing/2016/5/9/chartex" xmlns:cx4="http://schemas.microsoft.com/office/drawing/2016/5/10/chartex" xmlns:cx5="http://schemas.microsoft.com/office/drawing/2016/5/11/chartex" xmlns:cx6="http://schemas.microsoft.com/office/drawing/2016/5/12/chartex" xmlns:cx7="http://schemas.microsoft.com/office/drawing/2016/5/13/chartex" xmlns:cx8="http://schemas.microsoft.com/office/drawing/2016/5/14/chartex" xmlns:mc="http://schemas.openxmlformats.org/markup-compatibility/2006" xmlns:aink="http://schemas.microsoft.com/office/drawing/2016/ink" xmlns:am3d="http://schemas.microsoft.com/office/drawing/2017/model3d" xmlns:o="urn:schemas-microsoft-com:office:office" xmlns:r="http://schemas.openxmlformats.org/officeDocument/2006/relationships" xmlns:m="http://schemas.openxmlformats.org/officeDocument/2006/math" xmlns:v="urn:schemas-microsoft-com:vml" xmlns:wp14="http://schemas.microsoft.com/office/word/2010/wordprocessingDrawing" xmlns:wp="http://schemas.openxmlformats.org/drawingml/2006/wordprocessingDrawing" xmlns:w10="urn:schemas-microsoft-com:office:word" xmlns:w="http://schemas.openxmlformats.org/wordprocessingml/2006/main" xmlns:w14="http://schemas.microsoft.com/office/word/2010/wordml" xmlns:w15="http://schemas.microsoft.com/office/word/2012/wordml" xmlns:w16cid="http://schemas.microsoft.com/office/word/2016/wordml/cid" xmlns:w16se="http://schemas.microsoft.com/office/word/2015/wordml/symex" xmlns:wpg="http://schemas.microsoft.com/office/word/2010/wordprocessingGroup" xmlns:wpi="http://schemas.microsoft.com/office/word/2010/wordprocessingInk" xmlns:wne="http://schemas.microsoft.com/office/word/2006/wordml" xmlns:wps="http://schemas.microsoft.com/office/word/2010/wordprocessingShape" mc:Ignorable="w14 w15 w16se w16cid wp14">
   <w:p>
     <w:pPr>
       <w:pStyle w:val="Footer"/>
@@ -12847,7 +11798,7 @@
 </file>
 
 <file path=word/footer4.xml><?xml version="1.0" encoding="utf-8"?>
-<w:ftr xmlns:ve="http://schemas.openxmlformats.org/markup-compatibility/2006" xmlns:o="urn:schemas-microsoft-com:office:office" xmlns:r="http://schemas.openxmlformats.org/officeDocument/2006/relationships" xmlns:m="http://schemas.openxmlformats.org/officeDocument/2006/math" xmlns:v="urn:schemas-microsoft-com:vml" xmlns:wp="http://schemas.openxmlformats.org/drawingml/2006/wordprocessingDrawing" xmlns:w10="urn:schemas-microsoft-com:office:word" xmlns:w="http://schemas.openxmlformats.org/wordprocessingml/2006/main" xmlns:wne="http://schemas.microsoft.com/office/word/2006/wordml">
+<w:ftr xmlns:wpc="http://schemas.microsoft.com/office/word/2010/wordprocessingCanvas" xmlns:cx="http://schemas.microsoft.com/office/drawing/2014/chartex" xmlns:cx1="http://schemas.microsoft.com/office/drawing/2015/9/8/chartex" xmlns:cx2="http://schemas.microsoft.com/office/drawing/2015/10/21/chartex" xmlns:cx3="http://schemas.microsoft.com/office/drawing/2016/5/9/chartex" xmlns:cx4="http://schemas.microsoft.com/office/drawing/2016/5/10/chartex" xmlns:cx5="http://schemas.microsoft.com/office/drawing/2016/5/11/chartex" xmlns:cx6="http://schemas.microsoft.com/office/drawing/2016/5/12/chartex" xmlns:cx7="http://schemas.microsoft.com/office/drawing/2016/5/13/chartex" xmlns:cx8="http://schemas.microsoft.com/office/drawing/2016/5/14/chartex" xmlns:mc="http://schemas.openxmlformats.org/markup-compatibility/2006" xmlns:aink="http://schemas.microsoft.com/office/drawing/2016/ink" xmlns:am3d="http://schemas.microsoft.com/office/drawing/2017/model3d" xmlns:o="urn:schemas-microsoft-com:office:office" xmlns:r="http://schemas.openxmlformats.org/officeDocument/2006/relationships" xmlns:m="http://schemas.openxmlformats.org/officeDocument/2006/math" xmlns:v="urn:schemas-microsoft-com:vml" xmlns:wp14="http://schemas.microsoft.com/office/word/2010/wordprocessingDrawing" xmlns:wp="http://schemas.openxmlformats.org/drawingml/2006/wordprocessingDrawing" xmlns:w10="urn:schemas-microsoft-com:office:word" xmlns:w="http://schemas.openxmlformats.org/wordprocessingml/2006/main" xmlns:w14="http://schemas.microsoft.com/office/word/2010/wordml" xmlns:w15="http://schemas.microsoft.com/office/word/2012/wordml" xmlns:w16cid="http://schemas.microsoft.com/office/word/2016/wordml/cid" xmlns:w16se="http://schemas.microsoft.com/office/word/2015/wordml/symex" xmlns:wpg="http://schemas.microsoft.com/office/word/2010/wordprocessingGroup" xmlns:wpi="http://schemas.microsoft.com/office/word/2010/wordprocessingInk" xmlns:wne="http://schemas.microsoft.com/office/word/2006/wordml" xmlns:wps="http://schemas.microsoft.com/office/word/2010/wordprocessingShape" mc:Ignorable="w14 w15 w16se w16cid wp14">
   <w:p>
     <w:pPr>
       <w:pStyle w:val="Footer"/>
@@ -12918,6 +11869,7 @@
         <w:dataBinding w:prefixMappings="xmlns:ns0='http://purl.org/dc/elements/1.1/' xmlns:ns1='http://schemas.openxmlformats.org/package/2006/metadata/core-properties' " w:xpath="/ns1:coreProperties[1]/ns0:title[1]" w:storeItemID="{6C3C8BC8-F283-45AE-878A-BAB7291924A1}"/>
         <w:text/>
       </w:sdtPr>
+      <w:sdtEndPr/>
       <w:sdtContent>
         <w:r>
           <w:rPr>
@@ -12933,7 +11885,7 @@
 </file>
 
 <file path=word/footer5.xml><?xml version="1.0" encoding="utf-8"?>
-<w:ftr xmlns:ve="http://schemas.openxmlformats.org/markup-compatibility/2006" xmlns:o="urn:schemas-microsoft-com:office:office" xmlns:r="http://schemas.openxmlformats.org/officeDocument/2006/relationships" xmlns:m="http://schemas.openxmlformats.org/officeDocument/2006/math" xmlns:v="urn:schemas-microsoft-com:vml" xmlns:wp="http://schemas.openxmlformats.org/drawingml/2006/wordprocessingDrawing" xmlns:w10="urn:schemas-microsoft-com:office:word" xmlns:w="http://schemas.openxmlformats.org/wordprocessingml/2006/main" xmlns:wne="http://schemas.microsoft.com/office/word/2006/wordml">
+<w:ftr xmlns:wpc="http://schemas.microsoft.com/office/word/2010/wordprocessingCanvas" xmlns:cx="http://schemas.microsoft.com/office/drawing/2014/chartex" xmlns:cx1="http://schemas.microsoft.com/office/drawing/2015/9/8/chartex" xmlns:cx2="http://schemas.microsoft.com/office/drawing/2015/10/21/chartex" xmlns:cx3="http://schemas.microsoft.com/office/drawing/2016/5/9/chartex" xmlns:cx4="http://schemas.microsoft.com/office/drawing/2016/5/10/chartex" xmlns:cx5="http://schemas.microsoft.com/office/drawing/2016/5/11/chartex" xmlns:cx6="http://schemas.microsoft.com/office/drawing/2016/5/12/chartex" xmlns:cx7="http://schemas.microsoft.com/office/drawing/2016/5/13/chartex" xmlns:cx8="http://schemas.microsoft.com/office/drawing/2016/5/14/chartex" xmlns:mc="http://schemas.openxmlformats.org/markup-compatibility/2006" xmlns:aink="http://schemas.microsoft.com/office/drawing/2016/ink" xmlns:am3d="http://schemas.microsoft.com/office/drawing/2017/model3d" xmlns:o="urn:schemas-microsoft-com:office:office" xmlns:r="http://schemas.openxmlformats.org/officeDocument/2006/relationships" xmlns:m="http://schemas.openxmlformats.org/officeDocument/2006/math" xmlns:v="urn:schemas-microsoft-com:vml" xmlns:wp14="http://schemas.microsoft.com/office/word/2010/wordprocessingDrawing" xmlns:wp="http://schemas.openxmlformats.org/drawingml/2006/wordprocessingDrawing" xmlns:w10="urn:schemas-microsoft-com:office:word" xmlns:w="http://schemas.openxmlformats.org/wordprocessingml/2006/main" xmlns:w14="http://schemas.microsoft.com/office/word/2010/wordml" xmlns:w15="http://schemas.microsoft.com/office/word/2012/wordml" xmlns:w16cid="http://schemas.microsoft.com/office/word/2016/wordml/cid" xmlns:w16se="http://schemas.microsoft.com/office/word/2015/wordml/symex" xmlns:wpg="http://schemas.microsoft.com/office/word/2010/wordprocessingGroup" xmlns:wpi="http://schemas.microsoft.com/office/word/2010/wordprocessingInk" xmlns:wne="http://schemas.microsoft.com/office/word/2006/wordml" xmlns:wps="http://schemas.microsoft.com/office/word/2010/wordprocessingShape" mc:Ignorable="w14 w15 w16se w16cid wp14">
   <w:p>
     <w:pPr>
       <w:pStyle w:val="Footer"/>
@@ -13003,7 +11955,7 @@
 </file>
 
 <file path=word/footer6.xml><?xml version="1.0" encoding="utf-8"?>
-<w:ftr xmlns:ve="http://schemas.openxmlformats.org/markup-compatibility/2006" xmlns:o="urn:schemas-microsoft-com:office:office" xmlns:r="http://schemas.openxmlformats.org/officeDocument/2006/relationships" xmlns:m="http://schemas.openxmlformats.org/officeDocument/2006/math" xmlns:v="urn:schemas-microsoft-com:vml" xmlns:wp="http://schemas.openxmlformats.org/drawingml/2006/wordprocessingDrawing" xmlns:w10="urn:schemas-microsoft-com:office:word" xmlns:w="http://schemas.openxmlformats.org/wordprocessingml/2006/main" xmlns:wne="http://schemas.microsoft.com/office/word/2006/wordml">
+<w:ftr xmlns:wpc="http://schemas.microsoft.com/office/word/2010/wordprocessingCanvas" xmlns:cx="http://schemas.microsoft.com/office/drawing/2014/chartex" xmlns:cx1="http://schemas.microsoft.com/office/drawing/2015/9/8/chartex" xmlns:cx2="http://schemas.microsoft.com/office/drawing/2015/10/21/chartex" xmlns:cx3="http://schemas.microsoft.com/office/drawing/2016/5/9/chartex" xmlns:cx4="http://schemas.microsoft.com/office/drawing/2016/5/10/chartex" xmlns:cx5="http://schemas.microsoft.com/office/drawing/2016/5/11/chartex" xmlns:cx6="http://schemas.microsoft.com/office/drawing/2016/5/12/chartex" xmlns:cx7="http://schemas.microsoft.com/office/drawing/2016/5/13/chartex" xmlns:cx8="http://schemas.microsoft.com/office/drawing/2016/5/14/chartex" xmlns:mc="http://schemas.openxmlformats.org/markup-compatibility/2006" xmlns:aink="http://schemas.microsoft.com/office/drawing/2016/ink" xmlns:am3d="http://schemas.microsoft.com/office/drawing/2017/model3d" xmlns:o="urn:schemas-microsoft-com:office:office" xmlns:r="http://schemas.openxmlformats.org/officeDocument/2006/relationships" xmlns:m="http://schemas.openxmlformats.org/officeDocument/2006/math" xmlns:v="urn:schemas-microsoft-com:vml" xmlns:wp14="http://schemas.microsoft.com/office/word/2010/wordprocessingDrawing" xmlns:wp="http://schemas.openxmlformats.org/drawingml/2006/wordprocessingDrawing" xmlns:w10="urn:schemas-microsoft-com:office:word" xmlns:w="http://schemas.openxmlformats.org/wordprocessingml/2006/main" xmlns:w14="http://schemas.microsoft.com/office/word/2010/wordml" xmlns:w15="http://schemas.microsoft.com/office/word/2012/wordml" xmlns:w16cid="http://schemas.microsoft.com/office/word/2016/wordml/cid" xmlns:w16se="http://schemas.microsoft.com/office/word/2015/wordml/symex" xmlns:wpg="http://schemas.microsoft.com/office/word/2010/wordprocessingGroup" xmlns:wpi="http://schemas.microsoft.com/office/word/2010/wordprocessingInk" xmlns:wne="http://schemas.microsoft.com/office/word/2006/wordml" xmlns:wps="http://schemas.microsoft.com/office/word/2010/wordprocessingShape" mc:Ignorable="w14 w15 w16se w16cid wp14">
   <w:sdt>
     <w:sdtPr>
       <w:rPr>
@@ -13015,6 +11967,7 @@
       <w:dataBinding w:prefixMappings="xmlns:ns0='http://purl.org/dc/elements/1.1/' xmlns:ns1='http://schemas.openxmlformats.org/package/2006/metadata/core-properties' " w:xpath="/ns1:coreProperties[1]/ns0:title[1]" w:storeItemID="{6C3C8BC8-F283-45AE-878A-BAB7291924A1}"/>
       <w:text/>
     </w:sdtPr>
+    <w:sdtEndPr/>
     <w:sdtContent>
       <w:p>
         <w:pPr>
@@ -13038,7 +11991,7 @@
 </file>
 
 <file path=word/footer7.xml><?xml version="1.0" encoding="utf-8"?>
-<w:ftr xmlns:ve="http://schemas.openxmlformats.org/markup-compatibility/2006" xmlns:o="urn:schemas-microsoft-com:office:office" xmlns:r="http://schemas.openxmlformats.org/officeDocument/2006/relationships" xmlns:m="http://schemas.openxmlformats.org/officeDocument/2006/math" xmlns:v="urn:schemas-microsoft-com:vml" xmlns:wp="http://schemas.openxmlformats.org/drawingml/2006/wordprocessingDrawing" xmlns:w10="urn:schemas-microsoft-com:office:word" xmlns:w="http://schemas.openxmlformats.org/wordprocessingml/2006/main" xmlns:wne="http://schemas.microsoft.com/office/word/2006/wordml">
+<w:ftr xmlns:wpc="http://schemas.microsoft.com/office/word/2010/wordprocessingCanvas" xmlns:cx="http://schemas.microsoft.com/office/drawing/2014/chartex" xmlns:cx1="http://schemas.microsoft.com/office/drawing/2015/9/8/chartex" xmlns:cx2="http://schemas.microsoft.com/office/drawing/2015/10/21/chartex" xmlns:cx3="http://schemas.microsoft.com/office/drawing/2016/5/9/chartex" xmlns:cx4="http://schemas.microsoft.com/office/drawing/2016/5/10/chartex" xmlns:cx5="http://schemas.microsoft.com/office/drawing/2016/5/11/chartex" xmlns:cx6="http://schemas.microsoft.com/office/drawing/2016/5/12/chartex" xmlns:cx7="http://schemas.microsoft.com/office/drawing/2016/5/13/chartex" xmlns:cx8="http://schemas.microsoft.com/office/drawing/2016/5/14/chartex" xmlns:mc="http://schemas.openxmlformats.org/markup-compatibility/2006" xmlns:aink="http://schemas.microsoft.com/office/drawing/2016/ink" xmlns:am3d="http://schemas.microsoft.com/office/drawing/2017/model3d" xmlns:o="urn:schemas-microsoft-com:office:office" xmlns:r="http://schemas.openxmlformats.org/officeDocument/2006/relationships" xmlns:m="http://schemas.openxmlformats.org/officeDocument/2006/math" xmlns:v="urn:schemas-microsoft-com:vml" xmlns:wp14="http://schemas.microsoft.com/office/word/2010/wordprocessingDrawing" xmlns:wp="http://schemas.openxmlformats.org/drawingml/2006/wordprocessingDrawing" xmlns:w10="urn:schemas-microsoft-com:office:word" xmlns:w="http://schemas.openxmlformats.org/wordprocessingml/2006/main" xmlns:w14="http://schemas.microsoft.com/office/word/2010/wordml" xmlns:w15="http://schemas.microsoft.com/office/word/2012/wordml" xmlns:w16cid="http://schemas.microsoft.com/office/word/2016/wordml/cid" xmlns:w16se="http://schemas.microsoft.com/office/word/2015/wordml/symex" xmlns:wpg="http://schemas.microsoft.com/office/word/2010/wordprocessingGroup" xmlns:wpi="http://schemas.microsoft.com/office/word/2010/wordprocessingInk" xmlns:wne="http://schemas.microsoft.com/office/word/2006/wordml" xmlns:wps="http://schemas.microsoft.com/office/word/2010/wordprocessingShape" mc:Ignorable="w14 w15 w16se w16cid wp14">
   <w:p>
     <w:pPr>
       <w:pStyle w:val="Footer"/>
@@ -13058,7 +12011,7 @@
 </file>
 
 <file path=word/footnotes.xml><?xml version="1.0" encoding="utf-8"?>
-<w:footnotes xmlns:ve="http://schemas.openxmlformats.org/markup-compatibility/2006" xmlns:o="urn:schemas-microsoft-com:office:office" xmlns:r="http://schemas.openxmlformats.org/officeDocument/2006/relationships" xmlns:m="http://schemas.openxmlformats.org/officeDocument/2006/math" xmlns:v="urn:schemas-microsoft-com:vml" xmlns:wp="http://schemas.openxmlformats.org/drawingml/2006/wordprocessingDrawing" xmlns:w10="urn:schemas-microsoft-com:office:word" xmlns:w="http://schemas.openxmlformats.org/wordprocessingml/2006/main" xmlns:wne="http://schemas.microsoft.com/office/word/2006/wordml">
+<w:footnotes xmlns:wpc="http://schemas.microsoft.com/office/word/2010/wordprocessingCanvas" xmlns:cx="http://schemas.microsoft.com/office/drawing/2014/chartex" xmlns:cx1="http://schemas.microsoft.com/office/drawing/2015/9/8/chartex" xmlns:cx2="http://schemas.microsoft.com/office/drawing/2015/10/21/chartex" xmlns:cx3="http://schemas.microsoft.com/office/drawing/2016/5/9/chartex" xmlns:cx4="http://schemas.microsoft.com/office/drawing/2016/5/10/chartex" xmlns:cx5="http://schemas.microsoft.com/office/drawing/2016/5/11/chartex" xmlns:cx6="http://schemas.microsoft.com/office/drawing/2016/5/12/chartex" xmlns:cx7="http://schemas.microsoft.com/office/drawing/2016/5/13/chartex" xmlns:cx8="http://schemas.microsoft.com/office/drawing/2016/5/14/chartex" xmlns:mc="http://schemas.openxmlformats.org/markup-compatibility/2006" xmlns:aink="http://schemas.microsoft.com/office/drawing/2016/ink" xmlns:am3d="http://schemas.microsoft.com/office/drawing/2017/model3d" xmlns:o="urn:schemas-microsoft-com:office:office" xmlns:r="http://schemas.openxmlformats.org/officeDocument/2006/relationships" xmlns:m="http://schemas.openxmlformats.org/officeDocument/2006/math" xmlns:v="urn:schemas-microsoft-com:vml" xmlns:wp14="http://schemas.microsoft.com/office/word/2010/wordprocessingDrawing" xmlns:wp="http://schemas.openxmlformats.org/drawingml/2006/wordprocessingDrawing" xmlns:w10="urn:schemas-microsoft-com:office:word" xmlns:w="http://schemas.openxmlformats.org/wordprocessingml/2006/main" xmlns:w14="http://schemas.microsoft.com/office/word/2010/wordml" xmlns:w15="http://schemas.microsoft.com/office/word/2012/wordml" xmlns:w16cid="http://schemas.microsoft.com/office/word/2016/wordml/cid" xmlns:w16se="http://schemas.microsoft.com/office/word/2015/wordml/symex" xmlns:wpg="http://schemas.microsoft.com/office/word/2010/wordprocessingGroup" xmlns:wpi="http://schemas.microsoft.com/office/word/2010/wordprocessingInk" xmlns:wne="http://schemas.microsoft.com/office/word/2006/wordml" xmlns:wps="http://schemas.microsoft.com/office/word/2010/wordprocessingShape" mc:Ignorable="w14 w15 w16se w16cid wp14">
   <w:footnote w:type="separator" w:id="-1">
     <w:p>
       <w:r>
@@ -13077,7 +12030,7 @@
 </file>
 
 <file path=word/header1.xml><?xml version="1.0" encoding="utf-8"?>
-<w:hdr xmlns:ve="http://schemas.openxmlformats.org/markup-compatibility/2006" xmlns:o="urn:schemas-microsoft-com:office:office" xmlns:r="http://schemas.openxmlformats.org/officeDocument/2006/relationships" xmlns:m="http://schemas.openxmlformats.org/officeDocument/2006/math" xmlns:v="urn:schemas-microsoft-com:vml" xmlns:wp="http://schemas.openxmlformats.org/drawingml/2006/wordprocessingDrawing" xmlns:w10="urn:schemas-microsoft-com:office:word" xmlns:w="http://schemas.openxmlformats.org/wordprocessingml/2006/main" xmlns:wne="http://schemas.microsoft.com/office/word/2006/wordml">
+<w:hdr xmlns:wpc="http://schemas.microsoft.com/office/word/2010/wordprocessingCanvas" xmlns:cx="http://schemas.microsoft.com/office/drawing/2014/chartex" xmlns:cx1="http://schemas.microsoft.com/office/drawing/2015/9/8/chartex" xmlns:cx2="http://schemas.microsoft.com/office/drawing/2015/10/21/chartex" xmlns:cx3="http://schemas.microsoft.com/office/drawing/2016/5/9/chartex" xmlns:cx4="http://schemas.microsoft.com/office/drawing/2016/5/10/chartex" xmlns:cx5="http://schemas.microsoft.com/office/drawing/2016/5/11/chartex" xmlns:cx6="http://schemas.microsoft.com/office/drawing/2016/5/12/chartex" xmlns:cx7="http://schemas.microsoft.com/office/drawing/2016/5/13/chartex" xmlns:cx8="http://schemas.microsoft.com/office/drawing/2016/5/14/chartex" xmlns:mc="http://schemas.openxmlformats.org/markup-compatibility/2006" xmlns:aink="http://schemas.microsoft.com/office/drawing/2016/ink" xmlns:am3d="http://schemas.microsoft.com/office/drawing/2017/model3d" xmlns:o="urn:schemas-microsoft-com:office:office" xmlns:r="http://schemas.openxmlformats.org/officeDocument/2006/relationships" xmlns:m="http://schemas.openxmlformats.org/officeDocument/2006/math" xmlns:v="urn:schemas-microsoft-com:vml" xmlns:wp14="http://schemas.microsoft.com/office/word/2010/wordprocessingDrawing" xmlns:wp="http://schemas.openxmlformats.org/drawingml/2006/wordprocessingDrawing" xmlns:w10="urn:schemas-microsoft-com:office:word" xmlns:w="http://schemas.openxmlformats.org/wordprocessingml/2006/main" xmlns:w14="http://schemas.microsoft.com/office/word/2010/wordml" xmlns:w15="http://schemas.microsoft.com/office/word/2012/wordml" xmlns:w16cid="http://schemas.microsoft.com/office/word/2016/wordml/cid" xmlns:w16se="http://schemas.microsoft.com/office/word/2015/wordml/symex" xmlns:wpg="http://schemas.microsoft.com/office/word/2010/wordprocessingGroup" xmlns:wpi="http://schemas.microsoft.com/office/word/2010/wordprocessingInk" xmlns:wne="http://schemas.microsoft.com/office/word/2006/wordml" xmlns:wps="http://schemas.microsoft.com/office/word/2010/wordprocessingShape" mc:Ignorable="w14 w15 w16se w16cid wp14">
   <w:p>
     <w:pPr>
       <w:pStyle w:val="Header"/>
@@ -13087,7 +12040,7 @@
 </file>
 
 <file path=word/header2.xml><?xml version="1.0" encoding="utf-8"?>
-<w:hdr xmlns:ve="http://schemas.openxmlformats.org/markup-compatibility/2006" xmlns:o="urn:schemas-microsoft-com:office:office" xmlns:r="http://schemas.openxmlformats.org/officeDocument/2006/relationships" xmlns:m="http://schemas.openxmlformats.org/officeDocument/2006/math" xmlns:v="urn:schemas-microsoft-com:vml" xmlns:wp="http://schemas.openxmlformats.org/drawingml/2006/wordprocessingDrawing" xmlns:w10="urn:schemas-microsoft-com:office:word" xmlns:w="http://schemas.openxmlformats.org/wordprocessingml/2006/main" xmlns:wne="http://schemas.microsoft.com/office/word/2006/wordml">
+<w:hdr xmlns:wpc="http://schemas.microsoft.com/office/word/2010/wordprocessingCanvas" xmlns:cx="http://schemas.microsoft.com/office/drawing/2014/chartex" xmlns:cx1="http://schemas.microsoft.com/office/drawing/2015/9/8/chartex" xmlns:cx2="http://schemas.microsoft.com/office/drawing/2015/10/21/chartex" xmlns:cx3="http://schemas.microsoft.com/office/drawing/2016/5/9/chartex" xmlns:cx4="http://schemas.microsoft.com/office/drawing/2016/5/10/chartex" xmlns:cx5="http://schemas.microsoft.com/office/drawing/2016/5/11/chartex" xmlns:cx6="http://schemas.microsoft.com/office/drawing/2016/5/12/chartex" xmlns:cx7="http://schemas.microsoft.com/office/drawing/2016/5/13/chartex" xmlns:cx8="http://schemas.microsoft.com/office/drawing/2016/5/14/chartex" xmlns:mc="http://schemas.openxmlformats.org/markup-compatibility/2006" xmlns:aink="http://schemas.microsoft.com/office/drawing/2016/ink" xmlns:am3d="http://schemas.microsoft.com/office/drawing/2017/model3d" xmlns:o="urn:schemas-microsoft-com:office:office" xmlns:r="http://schemas.openxmlformats.org/officeDocument/2006/relationships" xmlns:m="http://schemas.openxmlformats.org/officeDocument/2006/math" xmlns:v="urn:schemas-microsoft-com:vml" xmlns:wp14="http://schemas.microsoft.com/office/word/2010/wordprocessingDrawing" xmlns:wp="http://schemas.openxmlformats.org/drawingml/2006/wordprocessingDrawing" xmlns:w10="urn:schemas-microsoft-com:office:word" xmlns:w="http://schemas.openxmlformats.org/wordprocessingml/2006/main" xmlns:w14="http://schemas.microsoft.com/office/word/2010/wordml" xmlns:w15="http://schemas.microsoft.com/office/word/2012/wordml" xmlns:w16cid="http://schemas.microsoft.com/office/word/2016/wordml/cid" xmlns:w16se="http://schemas.microsoft.com/office/word/2015/wordml/symex" xmlns:wpg="http://schemas.microsoft.com/office/word/2010/wordprocessingGroup" xmlns:wpi="http://schemas.microsoft.com/office/word/2010/wordprocessingInk" xmlns:wne="http://schemas.microsoft.com/office/word/2006/wordml" xmlns:wps="http://schemas.microsoft.com/office/word/2010/wordprocessingShape" mc:Ignorable="w14 w15 w16se w16cid wp14">
   <w:p>
     <w:pPr>
       <w:pStyle w:val="Header"/>
@@ -13104,6 +12057,7 @@
         <w:dataBinding w:prefixMappings="xmlns:ns0='http://purl.org/dc/elements/1.1/' xmlns:ns1='http://schemas.openxmlformats.org/package/2006/metadata/core-properties' " w:xpath="/ns1:coreProperties[1]/ns0:subject[1]" w:storeItemID="{6C3C8BC8-F283-45AE-878A-BAB7291924A1}"/>
         <w:text/>
       </w:sdtPr>
+      <w:sdtEndPr/>
       <w:sdtContent>
         <w:r>
           <w:rPr>
@@ -13118,8 +12072,8 @@
 </file>
 
 <file path=word/numbering.xml><?xml version="1.0" encoding="utf-8"?>
-<w:numbering xmlns:ve="http://schemas.openxmlformats.org/markup-compatibility/2006" xmlns:o="urn:schemas-microsoft-com:office:office" xmlns:r="http://schemas.openxmlformats.org/officeDocument/2006/relationships" xmlns:m="http://schemas.openxmlformats.org/officeDocument/2006/math" xmlns:v="urn:schemas-microsoft-com:vml" xmlns:wp="http://schemas.openxmlformats.org/drawingml/2006/wordprocessingDrawing" xmlns:w10="urn:schemas-microsoft-com:office:word" xmlns:w="http://schemas.openxmlformats.org/wordprocessingml/2006/main" xmlns:wne="http://schemas.microsoft.com/office/word/2006/wordml">
-  <w:abstractNum w:abstractNumId="0">
+<w:numbering xmlns:wpc="http://schemas.microsoft.com/office/word/2010/wordprocessingCanvas" xmlns:cx="http://schemas.microsoft.com/office/drawing/2014/chartex" xmlns:cx1="http://schemas.microsoft.com/office/drawing/2015/9/8/chartex" xmlns:cx2="http://schemas.microsoft.com/office/drawing/2015/10/21/chartex" xmlns:cx3="http://schemas.microsoft.com/office/drawing/2016/5/9/chartex" xmlns:cx4="http://schemas.microsoft.com/office/drawing/2016/5/10/chartex" xmlns:cx5="http://schemas.microsoft.com/office/drawing/2016/5/11/chartex" xmlns:cx6="http://schemas.microsoft.com/office/drawing/2016/5/12/chartex" xmlns:cx7="http://schemas.microsoft.com/office/drawing/2016/5/13/chartex" xmlns:cx8="http://schemas.microsoft.com/office/drawing/2016/5/14/chartex" xmlns:mc="http://schemas.openxmlformats.org/markup-compatibility/2006" xmlns:aink="http://schemas.microsoft.com/office/drawing/2016/ink" xmlns:am3d="http://schemas.microsoft.com/office/drawing/2017/model3d" xmlns:o="urn:schemas-microsoft-com:office:office" xmlns:r="http://schemas.openxmlformats.org/officeDocument/2006/relationships" xmlns:m="http://schemas.openxmlformats.org/officeDocument/2006/math" xmlns:v="urn:schemas-microsoft-com:vml" xmlns:wp14="http://schemas.microsoft.com/office/word/2010/wordprocessingDrawing" xmlns:wp="http://schemas.openxmlformats.org/drawingml/2006/wordprocessingDrawing" xmlns:w10="urn:schemas-microsoft-com:office:word" xmlns:w="http://schemas.openxmlformats.org/wordprocessingml/2006/main" xmlns:w14="http://schemas.microsoft.com/office/word/2010/wordml" xmlns:w15="http://schemas.microsoft.com/office/word/2012/wordml" xmlns:w16cid="http://schemas.microsoft.com/office/word/2016/wordml/cid" xmlns:w16se="http://schemas.microsoft.com/office/word/2015/wordml/symex" xmlns:wpg="http://schemas.microsoft.com/office/word/2010/wordprocessingGroup" xmlns:wpi="http://schemas.microsoft.com/office/word/2010/wordprocessingInk" xmlns:wne="http://schemas.microsoft.com/office/word/2006/wordml" xmlns:wps="http://schemas.microsoft.com/office/word/2010/wordprocessingShape" mc:Ignorable="w14 w15 w16se w16cid wp14">
+  <w:abstractNum w:abstractNumId="0" w15:restartNumberingAfterBreak="0">
     <w:nsid w:val="062B5DFA"/>
     <w:multiLevelType w:val="hybridMultilevel"/>
     <w:tmpl w:val="16680E5C"/>
@@ -13232,7 +12186,7 @@
       </w:rPr>
     </w:lvl>
   </w:abstractNum>
-  <w:abstractNum w:abstractNumId="1">
+  <w:abstractNum w:abstractNumId="1" w15:restartNumberingAfterBreak="0">
     <w:nsid w:val="07CA11AC"/>
     <w:multiLevelType w:val="hybridMultilevel"/>
     <w:tmpl w:val="5A5E4856"/>
@@ -13345,7 +12299,7 @@
       </w:rPr>
     </w:lvl>
   </w:abstractNum>
-  <w:abstractNum w:abstractNumId="2">
+  <w:abstractNum w:abstractNumId="2" w15:restartNumberingAfterBreak="0">
     <w:nsid w:val="0DB04CD5"/>
     <w:multiLevelType w:val="hybridMultilevel"/>
     <w:tmpl w:val="B8BCBAF6"/>
@@ -13458,7 +12412,7 @@
       </w:rPr>
     </w:lvl>
   </w:abstractNum>
-  <w:abstractNum w:abstractNumId="3">
+  <w:abstractNum w:abstractNumId="3" w15:restartNumberingAfterBreak="0">
     <w:nsid w:val="13A725EE"/>
     <w:multiLevelType w:val="hybridMultilevel"/>
     <w:tmpl w:val="B9DE10E2"/>
@@ -13571,7 +12525,7 @@
       </w:rPr>
     </w:lvl>
   </w:abstractNum>
-  <w:abstractNum w:abstractNumId="4">
+  <w:abstractNum w:abstractNumId="4" w15:restartNumberingAfterBreak="0">
     <w:nsid w:val="1EB712D3"/>
     <w:multiLevelType w:val="hybridMultilevel"/>
     <w:tmpl w:val="BDECBE08"/>
@@ -13684,7 +12638,7 @@
       </w:rPr>
     </w:lvl>
   </w:abstractNum>
-  <w:abstractNum w:abstractNumId="5">
+  <w:abstractNum w:abstractNumId="5" w15:restartNumberingAfterBreak="0">
     <w:nsid w:val="28A5731E"/>
     <w:multiLevelType w:val="hybridMultilevel"/>
     <w:tmpl w:val="3E442876"/>
@@ -13797,7 +12751,7 @@
       </w:rPr>
     </w:lvl>
   </w:abstractNum>
-  <w:abstractNum w:abstractNumId="6">
+  <w:abstractNum w:abstractNumId="6" w15:restartNumberingAfterBreak="0">
     <w:nsid w:val="293F7F16"/>
     <w:multiLevelType w:val="hybridMultilevel"/>
     <w:tmpl w:val="715EB606"/>
@@ -13910,7 +12864,7 @@
       </w:rPr>
     </w:lvl>
   </w:abstractNum>
-  <w:abstractNum w:abstractNumId="7">
+  <w:abstractNum w:abstractNumId="7" w15:restartNumberingAfterBreak="0">
     <w:nsid w:val="2C1F6A86"/>
     <w:multiLevelType w:val="hybridMultilevel"/>
     <w:tmpl w:val="DBF26920"/>
@@ -14023,7 +12977,7 @@
       </w:rPr>
     </w:lvl>
   </w:abstractNum>
-  <w:abstractNum w:abstractNumId="8">
+  <w:abstractNum w:abstractNumId="8" w15:restartNumberingAfterBreak="0">
     <w:nsid w:val="2DB64CD2"/>
     <w:multiLevelType w:val="hybridMultilevel"/>
     <w:tmpl w:val="D47042F0"/>
@@ -14136,7 +13090,7 @@
       </w:rPr>
     </w:lvl>
   </w:abstractNum>
-  <w:abstractNum w:abstractNumId="9">
+  <w:abstractNum w:abstractNumId="9" w15:restartNumberingAfterBreak="0">
     <w:nsid w:val="2FAD4B77"/>
     <w:multiLevelType w:val="hybridMultilevel"/>
     <w:tmpl w:val="9AD8BCCE"/>
@@ -14249,7 +13203,7 @@
       </w:rPr>
     </w:lvl>
   </w:abstractNum>
-  <w:abstractNum w:abstractNumId="10">
+  <w:abstractNum w:abstractNumId="10" w15:restartNumberingAfterBreak="0">
     <w:nsid w:val="32C90DDC"/>
     <w:multiLevelType w:val="hybridMultilevel"/>
     <w:tmpl w:val="A936F7E0"/>
@@ -14362,7 +13316,7 @@
       </w:rPr>
     </w:lvl>
   </w:abstractNum>
-  <w:abstractNum w:abstractNumId="11">
+  <w:abstractNum w:abstractNumId="11" w15:restartNumberingAfterBreak="0">
     <w:nsid w:val="341C4B53"/>
     <w:multiLevelType w:val="hybridMultilevel"/>
     <w:tmpl w:val="E7A658D2"/>
@@ -14475,7 +13429,7 @@
       </w:rPr>
     </w:lvl>
   </w:abstractNum>
-  <w:abstractNum w:abstractNumId="12">
+  <w:abstractNum w:abstractNumId="12" w15:restartNumberingAfterBreak="0">
     <w:nsid w:val="35676709"/>
     <w:multiLevelType w:val="multilevel"/>
     <w:tmpl w:val="17B4BB2A"/>
@@ -14590,7 +13544,7 @@
       </w:rPr>
     </w:lvl>
   </w:abstractNum>
-  <w:abstractNum w:abstractNumId="13">
+  <w:abstractNum w:abstractNumId="13" w15:restartNumberingAfterBreak="0">
     <w:nsid w:val="37C368F5"/>
     <w:multiLevelType w:val="hybridMultilevel"/>
     <w:tmpl w:val="BFAE21CA"/>
@@ -14703,7 +13657,7 @@
       </w:rPr>
     </w:lvl>
   </w:abstractNum>
-  <w:abstractNum w:abstractNumId="14">
+  <w:abstractNum w:abstractNumId="14" w15:restartNumberingAfterBreak="0">
     <w:nsid w:val="3BB7238D"/>
     <w:multiLevelType w:val="multilevel"/>
     <w:tmpl w:val="6308AEA2"/>
@@ -14819,7 +13773,7 @@
       </w:rPr>
     </w:lvl>
   </w:abstractNum>
-  <w:abstractNum w:abstractNumId="15">
+  <w:abstractNum w:abstractNumId="15" w15:restartNumberingAfterBreak="0">
     <w:nsid w:val="3C0F5B8A"/>
     <w:multiLevelType w:val="multilevel"/>
     <w:tmpl w:val="7506E3C4"/>
@@ -14961,7 +13915,7 @@
       </w:rPr>
     </w:lvl>
   </w:abstractNum>
-  <w:abstractNum w:abstractNumId="16">
+  <w:abstractNum w:abstractNumId="16" w15:restartNumberingAfterBreak="0">
     <w:nsid w:val="3DC867BD"/>
     <w:multiLevelType w:val="multilevel"/>
     <w:tmpl w:val="19CAB06A"/>
@@ -15104,7 +14058,7 @@
       </w:rPr>
     </w:lvl>
   </w:abstractNum>
-  <w:abstractNum w:abstractNumId="17">
+  <w:abstractNum w:abstractNumId="17" w15:restartNumberingAfterBreak="0">
     <w:nsid w:val="3EB904D7"/>
     <w:multiLevelType w:val="multilevel"/>
     <w:tmpl w:val="B2E471BA"/>
@@ -15218,7 +14172,7 @@
       </w:rPr>
     </w:lvl>
   </w:abstractNum>
-  <w:abstractNum w:abstractNumId="18">
+  <w:abstractNum w:abstractNumId="18" w15:restartNumberingAfterBreak="0">
     <w:nsid w:val="42BC5784"/>
     <w:multiLevelType w:val="hybridMultilevel"/>
     <w:tmpl w:val="5CD4AD08"/>
@@ -15331,7 +14285,7 @@
       </w:rPr>
     </w:lvl>
   </w:abstractNum>
-  <w:abstractNum w:abstractNumId="19">
+  <w:abstractNum w:abstractNumId="19" w15:restartNumberingAfterBreak="0">
     <w:nsid w:val="43A712A0"/>
     <w:multiLevelType w:val="hybridMultilevel"/>
     <w:tmpl w:val="8DB01DD6"/>
@@ -15444,7 +14398,7 @@
       </w:rPr>
     </w:lvl>
   </w:abstractNum>
-  <w:abstractNum w:abstractNumId="20">
+  <w:abstractNum w:abstractNumId="20" w15:restartNumberingAfterBreak="0">
     <w:nsid w:val="43CE056C"/>
     <w:multiLevelType w:val="hybridMultilevel"/>
     <w:tmpl w:val="4DA400A8"/>
@@ -15557,7 +14511,7 @@
       </w:rPr>
     </w:lvl>
   </w:abstractNum>
-  <w:abstractNum w:abstractNumId="21">
+  <w:abstractNum w:abstractNumId="21" w15:restartNumberingAfterBreak="0">
     <w:nsid w:val="440B1A45"/>
     <w:multiLevelType w:val="hybridMultilevel"/>
     <w:tmpl w:val="FE300E90"/>
@@ -15670,7 +14624,7 @@
       </w:rPr>
     </w:lvl>
   </w:abstractNum>
-  <w:abstractNum w:abstractNumId="22">
+  <w:abstractNum w:abstractNumId="22" w15:restartNumberingAfterBreak="0">
     <w:nsid w:val="44244D97"/>
     <w:multiLevelType w:val="hybridMultilevel"/>
     <w:tmpl w:val="A3BCE7D2"/>
@@ -15783,7 +14737,7 @@
       </w:rPr>
     </w:lvl>
   </w:abstractNum>
-  <w:abstractNum w:abstractNumId="23">
+  <w:abstractNum w:abstractNumId="23" w15:restartNumberingAfterBreak="0">
     <w:nsid w:val="5016160D"/>
     <w:multiLevelType w:val="hybridMultilevel"/>
     <w:tmpl w:val="55BA313A"/>
@@ -15896,7 +14850,7 @@
       </w:rPr>
     </w:lvl>
   </w:abstractNum>
-  <w:abstractNum w:abstractNumId="24">
+  <w:abstractNum w:abstractNumId="24" w15:restartNumberingAfterBreak="0">
     <w:nsid w:val="544938AE"/>
     <w:multiLevelType w:val="hybridMultilevel"/>
     <w:tmpl w:val="6DF2767A"/>
@@ -16009,7 +14963,7 @@
       </w:rPr>
     </w:lvl>
   </w:abstractNum>
-  <w:abstractNum w:abstractNumId="25">
+  <w:abstractNum w:abstractNumId="25" w15:restartNumberingAfterBreak="0">
     <w:nsid w:val="572A1FF2"/>
     <w:multiLevelType w:val="hybridMultilevel"/>
     <w:tmpl w:val="6648767E"/>
@@ -16122,7 +15076,7 @@
       </w:rPr>
     </w:lvl>
   </w:abstractNum>
-  <w:abstractNum w:abstractNumId="26">
+  <w:abstractNum w:abstractNumId="26" w15:restartNumberingAfterBreak="0">
     <w:nsid w:val="57F93039"/>
     <w:multiLevelType w:val="hybridMultilevel"/>
     <w:tmpl w:val="64ACAA92"/>
@@ -16235,7 +15189,7 @@
       </w:rPr>
     </w:lvl>
   </w:abstractNum>
-  <w:abstractNum w:abstractNumId="27">
+  <w:abstractNum w:abstractNumId="27" w15:restartNumberingAfterBreak="0">
     <w:nsid w:val="5A083A4A"/>
     <w:multiLevelType w:val="hybridMultilevel"/>
     <w:tmpl w:val="C038AB8A"/>
@@ -16348,7 +15302,7 @@
       </w:rPr>
     </w:lvl>
   </w:abstractNum>
-  <w:abstractNum w:abstractNumId="28">
+  <w:abstractNum w:abstractNumId="28" w15:restartNumberingAfterBreak="0">
     <w:nsid w:val="5C9757F6"/>
     <w:multiLevelType w:val="hybridMultilevel"/>
     <w:tmpl w:val="79B821FA"/>
@@ -16461,7 +15415,7 @@
       </w:rPr>
     </w:lvl>
   </w:abstractNum>
-  <w:abstractNum w:abstractNumId="29">
+  <w:abstractNum w:abstractNumId="29" w15:restartNumberingAfterBreak="0">
     <w:nsid w:val="5D1362E8"/>
     <w:multiLevelType w:val="hybridMultilevel"/>
     <w:tmpl w:val="73CCF3E2"/>
@@ -16574,7 +15528,7 @@
       </w:rPr>
     </w:lvl>
   </w:abstractNum>
-  <w:abstractNum w:abstractNumId="30">
+  <w:abstractNum w:abstractNumId="30" w15:restartNumberingAfterBreak="0">
     <w:nsid w:val="60002688"/>
     <w:multiLevelType w:val="hybridMultilevel"/>
     <w:tmpl w:val="C4BE41B8"/>
@@ -16687,7 +15641,7 @@
       </w:rPr>
     </w:lvl>
   </w:abstractNum>
-  <w:abstractNum w:abstractNumId="31">
+  <w:abstractNum w:abstractNumId="31" w15:restartNumberingAfterBreak="0">
     <w:nsid w:val="609B6183"/>
     <w:multiLevelType w:val="hybridMultilevel"/>
     <w:tmpl w:val="501009F0"/>
@@ -16800,7 +15754,7 @@
       </w:rPr>
     </w:lvl>
   </w:abstractNum>
-  <w:abstractNum w:abstractNumId="32">
+  <w:abstractNum w:abstractNumId="32" w15:restartNumberingAfterBreak="0">
     <w:nsid w:val="62AC2753"/>
     <w:multiLevelType w:val="hybridMultilevel"/>
     <w:tmpl w:val="A83ECA8A"/>
@@ -16913,7 +15867,7 @@
       </w:rPr>
     </w:lvl>
   </w:abstractNum>
-  <w:abstractNum w:abstractNumId="33">
+  <w:abstractNum w:abstractNumId="33" w15:restartNumberingAfterBreak="0">
     <w:nsid w:val="6ED779EC"/>
     <w:multiLevelType w:val="hybridMultilevel"/>
     <w:tmpl w:val="292C0304"/>
@@ -17026,7 +15980,7 @@
       </w:rPr>
     </w:lvl>
   </w:abstractNum>
-  <w:abstractNum w:abstractNumId="34">
+  <w:abstractNum w:abstractNumId="34" w15:restartNumberingAfterBreak="0">
     <w:nsid w:val="6EDD6116"/>
     <w:multiLevelType w:val="hybridMultilevel"/>
     <w:tmpl w:val="8DFA46EE"/>
@@ -17139,7 +16093,7 @@
       </w:rPr>
     </w:lvl>
   </w:abstractNum>
-  <w:abstractNum w:abstractNumId="35">
+  <w:abstractNum w:abstractNumId="35" w15:restartNumberingAfterBreak="0">
     <w:nsid w:val="70780C9C"/>
     <w:multiLevelType w:val="multilevel"/>
     <w:tmpl w:val="A3BCCAB8"/>
@@ -17282,7 +16236,7 @@
       </w:rPr>
     </w:lvl>
   </w:abstractNum>
-  <w:abstractNum w:abstractNumId="36">
+  <w:abstractNum w:abstractNumId="36" w15:restartNumberingAfterBreak="0">
     <w:nsid w:val="79840462"/>
     <w:multiLevelType w:val="hybridMultilevel"/>
     <w:tmpl w:val="ADD42994"/>
@@ -17637,7 +16591,7 @@
 </file>
 
 <file path=word/styles.xml><?xml version="1.0" encoding="utf-8"?>
-<w:styles xmlns:r="http://schemas.openxmlformats.org/officeDocument/2006/relationships" xmlns:w="http://schemas.openxmlformats.org/wordprocessingml/2006/main">
+<w:styles xmlns:mc="http://schemas.openxmlformats.org/markup-compatibility/2006" xmlns:r="http://schemas.openxmlformats.org/officeDocument/2006/relationships" xmlns:w="http://schemas.openxmlformats.org/wordprocessingml/2006/main" xmlns:w14="http://schemas.microsoft.com/office/word/2010/wordml" xmlns:w15="http://schemas.microsoft.com/office/word/2012/wordml" xmlns:w16cid="http://schemas.microsoft.com/office/word/2016/wordml/cid" xmlns:w16se="http://schemas.microsoft.com/office/word/2015/wordml/symex" mc:Ignorable="w14 w15 w16se w16cid">
   <w:docDefaults>
     <w:rPrDefault>
       <w:rPr>
@@ -17647,145 +16601,382 @@
     </w:rPrDefault>
     <w:pPrDefault/>
   </w:docDefaults>
-  <w:latentStyles w:defLockedState="0" w:defUIPriority="99" w:defSemiHidden="1" w:defUnhideWhenUsed="1" w:defQFormat="0" w:count="267">
-    <w:lsdException w:name="Normal" w:locked="1" w:semiHidden="0" w:uiPriority="0" w:unhideWhenUsed="0" w:qFormat="1"/>
-    <w:lsdException w:name="heading 1" w:locked="1" w:semiHidden="0" w:unhideWhenUsed="0" w:qFormat="1"/>
-    <w:lsdException w:name="heading 2" w:locked="1" w:semiHidden="0" w:uiPriority="0" w:unhideWhenUsed="0" w:qFormat="1"/>
-    <w:lsdException w:name="heading 3" w:locked="1" w:semiHidden="0" w:uiPriority="0" w:unhideWhenUsed="0" w:qFormat="1"/>
-    <w:lsdException w:name="heading 4" w:locked="1" w:uiPriority="0" w:qFormat="1"/>
-    <w:lsdException w:name="heading 5" w:locked="1" w:uiPriority="0" w:qFormat="1"/>
-    <w:lsdException w:name="heading 6" w:locked="1" w:uiPriority="0" w:qFormat="1"/>
-    <w:lsdException w:name="heading 7" w:locked="1" w:uiPriority="0" w:qFormat="1"/>
-    <w:lsdException w:name="heading 8" w:locked="1" w:uiPriority="0" w:qFormat="1"/>
-    <w:lsdException w:name="heading 9" w:locked="1" w:uiPriority="0" w:qFormat="1"/>
-    <w:lsdException w:name="toc 1" w:locked="1" w:semiHidden="0" w:uiPriority="39" w:unhideWhenUsed="0"/>
-    <w:lsdException w:name="toc 2" w:locked="1" w:semiHidden="0" w:uiPriority="0" w:unhideWhenUsed="0"/>
-    <w:lsdException w:name="toc 3" w:locked="1" w:semiHidden="0" w:uiPriority="0" w:unhideWhenUsed="0"/>
-    <w:lsdException w:name="toc 4" w:locked="1" w:semiHidden="0" w:uiPriority="0" w:unhideWhenUsed="0"/>
-    <w:lsdException w:name="toc 5" w:locked="1" w:semiHidden="0" w:uiPriority="0" w:unhideWhenUsed="0"/>
-    <w:lsdException w:name="toc 6" w:locked="1" w:semiHidden="0" w:uiPriority="0" w:unhideWhenUsed="0"/>
-    <w:lsdException w:name="toc 7" w:locked="1" w:semiHidden="0" w:uiPriority="0" w:unhideWhenUsed="0"/>
-    <w:lsdException w:name="toc 8" w:locked="1" w:semiHidden="0" w:uiPriority="0" w:unhideWhenUsed="0"/>
-    <w:lsdException w:name="toc 9" w:locked="1" w:semiHidden="0" w:uiPriority="0" w:unhideWhenUsed="0"/>
-    <w:lsdException w:name="caption" w:locked="1" w:semiHidden="0" w:uiPriority="0" w:unhideWhenUsed="0" w:qFormat="1"/>
-    <w:lsdException w:name="Title" w:locked="1" w:semiHidden="0" w:uiPriority="0" w:unhideWhenUsed="0" w:qFormat="1"/>
-    <w:lsdException w:name="Default Paragraph Font" w:locked="1" w:semiHidden="0" w:uiPriority="0" w:unhideWhenUsed="0"/>
-    <w:lsdException w:name="Subtitle" w:locked="1" w:semiHidden="0" w:uiPriority="0" w:unhideWhenUsed="0" w:qFormat="1"/>
-    <w:lsdException w:name="Hyperlink" w:locked="1" w:semiHidden="0" w:unhideWhenUsed="0"/>
-    <w:lsdException w:name="Strong" w:locked="1" w:semiHidden="0" w:uiPriority="0" w:unhideWhenUsed="0" w:qFormat="1"/>
-    <w:lsdException w:name="Emphasis" w:locked="1" w:semiHidden="0" w:uiPriority="20" w:unhideWhenUsed="0" w:qFormat="1"/>
-    <w:lsdException w:name="Table Grid" w:locked="1" w:semiHidden="0" w:unhideWhenUsed="0"/>
-    <w:lsdException w:name="Placeholder Text" w:unhideWhenUsed="0"/>
-    <w:lsdException w:name="No Spacing" w:semiHidden="0" w:uiPriority="1" w:unhideWhenUsed="0" w:qFormat="1"/>
-    <w:lsdException w:name="Light Shading" w:semiHidden="0" w:uiPriority="60" w:unhideWhenUsed="0"/>
-    <w:lsdException w:name="Light List" w:semiHidden="0" w:uiPriority="61" w:unhideWhenUsed="0"/>
-    <w:lsdException w:name="Light Grid" w:semiHidden="0" w:uiPriority="62" w:unhideWhenUsed="0"/>
-    <w:lsdException w:name="Medium Shading 1" w:semiHidden="0" w:uiPriority="63" w:unhideWhenUsed="0"/>
-    <w:lsdException w:name="Medium Shading 2" w:semiHidden="0" w:uiPriority="64" w:unhideWhenUsed="0"/>
-    <w:lsdException w:name="Medium List 1" w:semiHidden="0" w:uiPriority="65" w:unhideWhenUsed="0"/>
-    <w:lsdException w:name="Medium List 2" w:semiHidden="0" w:uiPriority="66" w:unhideWhenUsed="0"/>
-    <w:lsdException w:name="Medium Grid 1" w:semiHidden="0" w:uiPriority="67" w:unhideWhenUsed="0"/>
-    <w:lsdException w:name="Medium Grid 2" w:semiHidden="0" w:uiPriority="68" w:unhideWhenUsed="0"/>
-    <w:lsdException w:name="Medium Grid 3" w:semiHidden="0" w:uiPriority="69" w:unhideWhenUsed="0"/>
-    <w:lsdException w:name="Dark List" w:semiHidden="0" w:uiPriority="70" w:unhideWhenUsed="0"/>
-    <w:lsdException w:name="Colorful Shading" w:semiHidden="0" w:uiPriority="71" w:unhideWhenUsed="0"/>
-    <w:lsdException w:name="Colorful List" w:semiHidden="0" w:uiPriority="72" w:unhideWhenUsed="0"/>
-    <w:lsdException w:name="Colorful Grid" w:semiHidden="0" w:uiPriority="73" w:unhideWhenUsed="0"/>
-    <w:lsdException w:name="Light Shading Accent 1" w:semiHidden="0" w:uiPriority="60" w:unhideWhenUsed="0"/>
-    <w:lsdException w:name="Light List Accent 1" w:semiHidden="0" w:uiPriority="61" w:unhideWhenUsed="0"/>
-    <w:lsdException w:name="Light Grid Accent 1" w:semiHidden="0" w:uiPriority="62" w:unhideWhenUsed="0"/>
-    <w:lsdException w:name="Medium Shading 1 Accent 1" w:semiHidden="0" w:uiPriority="63" w:unhideWhenUsed="0"/>
-    <w:lsdException w:name="Medium Shading 2 Accent 1" w:semiHidden="0" w:uiPriority="64" w:unhideWhenUsed="0"/>
-    <w:lsdException w:name="Medium List 1 Accent 1" w:semiHidden="0" w:uiPriority="65" w:unhideWhenUsed="0"/>
-    <w:lsdException w:name="Revision" w:unhideWhenUsed="0"/>
-    <w:lsdException w:name="List Paragraph" w:semiHidden="0" w:uiPriority="34" w:unhideWhenUsed="0" w:qFormat="1"/>
-    <w:lsdException w:name="Quote" w:semiHidden="0" w:uiPriority="29" w:unhideWhenUsed="0" w:qFormat="1"/>
-    <w:lsdException w:name="Intense Quote" w:semiHidden="0" w:uiPriority="30" w:unhideWhenUsed="0" w:qFormat="1"/>
-    <w:lsdException w:name="Medium List 2 Accent 1" w:semiHidden="0" w:uiPriority="66" w:unhideWhenUsed="0"/>
-    <w:lsdException w:name="Medium Grid 1 Accent 1" w:semiHidden="0" w:uiPriority="67" w:unhideWhenUsed="0"/>
-    <w:lsdException w:name="Medium Grid 2 Accent 1" w:semiHidden="0" w:uiPriority="68" w:unhideWhenUsed="0"/>
-    <w:lsdException w:name="Medium Grid 3 Accent 1" w:semiHidden="0" w:uiPriority="69" w:unhideWhenUsed="0"/>
-    <w:lsdException w:name="Dark List Accent 1" w:semiHidden="0" w:uiPriority="70" w:unhideWhenUsed="0"/>
-    <w:lsdException w:name="Colorful Shading Accent 1" w:semiHidden="0" w:uiPriority="71" w:unhideWhenUsed="0"/>
-    <w:lsdException w:name="Colorful List Accent 1" w:semiHidden="0" w:uiPriority="72" w:unhideWhenUsed="0"/>
-    <w:lsdException w:name="Colorful Grid Accent 1" w:semiHidden="0" w:uiPriority="73" w:unhideWhenUsed="0"/>
-    <w:lsdException w:name="Light Shading Accent 2" w:semiHidden="0" w:uiPriority="60" w:unhideWhenUsed="0"/>
-    <w:lsdException w:name="Light List Accent 2" w:semiHidden="0" w:uiPriority="61" w:unhideWhenUsed="0"/>
-    <w:lsdException w:name="Light Grid Accent 2" w:semiHidden="0" w:uiPriority="62" w:unhideWhenUsed="0"/>
-    <w:lsdException w:name="Medium Shading 1 Accent 2" w:semiHidden="0" w:uiPriority="63" w:unhideWhenUsed="0"/>
-    <w:lsdException w:name="Medium Shading 2 Accent 2" w:semiHidden="0" w:uiPriority="64" w:unhideWhenUsed="0"/>
-    <w:lsdException w:name="Medium List 1 Accent 2" w:semiHidden="0" w:uiPriority="65" w:unhideWhenUsed="0"/>
-    <w:lsdException w:name="Medium List 2 Accent 2" w:semiHidden="0" w:uiPriority="66" w:unhideWhenUsed="0"/>
-    <w:lsdException w:name="Medium Grid 1 Accent 2" w:semiHidden="0" w:uiPriority="67" w:unhideWhenUsed="0"/>
-    <w:lsdException w:name="Medium Grid 2 Accent 2" w:semiHidden="0" w:uiPriority="68" w:unhideWhenUsed="0"/>
-    <w:lsdException w:name="Medium Grid 3 Accent 2" w:semiHidden="0" w:uiPriority="69" w:unhideWhenUsed="0"/>
-    <w:lsdException w:name="Dark List Accent 2" w:semiHidden="0" w:uiPriority="70" w:unhideWhenUsed="0"/>
-    <w:lsdException w:name="Colorful Shading Accent 2" w:semiHidden="0" w:uiPriority="71" w:unhideWhenUsed="0"/>
-    <w:lsdException w:name="Colorful List Accent 2" w:semiHidden="0" w:uiPriority="72" w:unhideWhenUsed="0"/>
-    <w:lsdException w:name="Colorful Grid Accent 2" w:semiHidden="0" w:uiPriority="73" w:unhideWhenUsed="0"/>
-    <w:lsdException w:name="Light Shading Accent 3" w:semiHidden="0" w:uiPriority="60" w:unhideWhenUsed="0"/>
-    <w:lsdException w:name="Light List Accent 3" w:semiHidden="0" w:uiPriority="61" w:unhideWhenUsed="0"/>
-    <w:lsdException w:name="Light Grid Accent 3" w:semiHidden="0" w:uiPriority="62" w:unhideWhenUsed="0"/>
-    <w:lsdException w:name="Medium Shading 1 Accent 3" w:semiHidden="0" w:uiPriority="63" w:unhideWhenUsed="0"/>
-    <w:lsdException w:name="Medium Shading 2 Accent 3" w:semiHidden="0" w:uiPriority="64" w:unhideWhenUsed="0"/>
-    <w:lsdException w:name="Medium List 1 Accent 3" w:semiHidden="0" w:uiPriority="65" w:unhideWhenUsed="0"/>
-    <w:lsdException w:name="Medium List 2 Accent 3" w:semiHidden="0" w:uiPriority="66" w:unhideWhenUsed="0"/>
-    <w:lsdException w:name="Medium Grid 1 Accent 3" w:semiHidden="0" w:uiPriority="67" w:unhideWhenUsed="0"/>
-    <w:lsdException w:name="Medium Grid 2 Accent 3" w:semiHidden="0" w:uiPriority="68" w:unhideWhenUsed="0"/>
-    <w:lsdException w:name="Medium Grid 3 Accent 3" w:semiHidden="0" w:uiPriority="69" w:unhideWhenUsed="0"/>
-    <w:lsdException w:name="Dark List Accent 3" w:semiHidden="0" w:uiPriority="70" w:unhideWhenUsed="0"/>
-    <w:lsdException w:name="Colorful Shading Accent 3" w:semiHidden="0" w:uiPriority="71" w:unhideWhenUsed="0"/>
-    <w:lsdException w:name="Colorful List Accent 3" w:semiHidden="0" w:uiPriority="72" w:unhideWhenUsed="0"/>
-    <w:lsdException w:name="Colorful Grid Accent 3" w:semiHidden="0" w:uiPriority="73" w:unhideWhenUsed="0"/>
-    <w:lsdException w:name="Light Shading Accent 4" w:semiHidden="0" w:uiPriority="60" w:unhideWhenUsed="0"/>
-    <w:lsdException w:name="Light List Accent 4" w:semiHidden="0" w:uiPriority="61" w:unhideWhenUsed="0"/>
-    <w:lsdException w:name="Light Grid Accent 4" w:semiHidden="0" w:uiPriority="62" w:unhideWhenUsed="0"/>
-    <w:lsdException w:name="Medium Shading 1 Accent 4" w:semiHidden="0" w:uiPriority="63" w:unhideWhenUsed="0"/>
-    <w:lsdException w:name="Medium Shading 2 Accent 4" w:semiHidden="0" w:uiPriority="64" w:unhideWhenUsed="0"/>
-    <w:lsdException w:name="Medium List 1 Accent 4" w:semiHidden="0" w:uiPriority="65" w:unhideWhenUsed="0"/>
-    <w:lsdException w:name="Medium List 2 Accent 4" w:semiHidden="0" w:uiPriority="66" w:unhideWhenUsed="0"/>
-    <w:lsdException w:name="Medium Grid 1 Accent 4" w:semiHidden="0" w:uiPriority="67" w:unhideWhenUsed="0"/>
-    <w:lsdException w:name="Medium Grid 2 Accent 4" w:semiHidden="0" w:uiPriority="68" w:unhideWhenUsed="0"/>
-    <w:lsdException w:name="Medium Grid 3 Accent 4" w:semiHidden="0" w:uiPriority="69" w:unhideWhenUsed="0"/>
-    <w:lsdException w:name="Dark List Accent 4" w:semiHidden="0" w:uiPriority="70" w:unhideWhenUsed="0"/>
-    <w:lsdException w:name="Colorful Shading Accent 4" w:semiHidden="0" w:uiPriority="71" w:unhideWhenUsed="0"/>
-    <w:lsdException w:name="Colorful List Accent 4" w:semiHidden="0" w:uiPriority="72" w:unhideWhenUsed="0"/>
-    <w:lsdException w:name="Colorful Grid Accent 4" w:semiHidden="0" w:uiPriority="73" w:unhideWhenUsed="0"/>
-    <w:lsdException w:name="Light Shading Accent 5" w:semiHidden="0" w:uiPriority="60" w:unhideWhenUsed="0"/>
-    <w:lsdException w:name="Light List Accent 5" w:semiHidden="0" w:uiPriority="61" w:unhideWhenUsed="0"/>
-    <w:lsdException w:name="Light Grid Accent 5" w:semiHidden="0" w:uiPriority="62" w:unhideWhenUsed="0"/>
-    <w:lsdException w:name="Medium Shading 1 Accent 5" w:semiHidden="0" w:uiPriority="63" w:unhideWhenUsed="0"/>
-    <w:lsdException w:name="Medium Shading 2 Accent 5" w:semiHidden="0" w:uiPriority="64" w:unhideWhenUsed="0"/>
-    <w:lsdException w:name="Medium List 1 Accent 5" w:semiHidden="0" w:uiPriority="65" w:unhideWhenUsed="0"/>
-    <w:lsdException w:name="Medium List 2 Accent 5" w:semiHidden="0" w:uiPriority="66" w:unhideWhenUsed="0"/>
-    <w:lsdException w:name="Medium Grid 1 Accent 5" w:semiHidden="0" w:uiPriority="67" w:unhideWhenUsed="0"/>
-    <w:lsdException w:name="Medium Grid 2 Accent 5" w:semiHidden="0" w:uiPriority="68" w:unhideWhenUsed="0"/>
-    <w:lsdException w:name="Medium Grid 3 Accent 5" w:semiHidden="0" w:uiPriority="69" w:unhideWhenUsed="0"/>
-    <w:lsdException w:name="Dark List Accent 5" w:semiHidden="0" w:uiPriority="70" w:unhideWhenUsed="0"/>
-    <w:lsdException w:name="Colorful Shading Accent 5" w:semiHidden="0" w:uiPriority="71" w:unhideWhenUsed="0"/>
-    <w:lsdException w:name="Colorful List Accent 5" w:semiHidden="0" w:uiPriority="72" w:unhideWhenUsed="0"/>
-    <w:lsdException w:name="Colorful Grid Accent 5" w:semiHidden="0" w:uiPriority="73" w:unhideWhenUsed="0"/>
-    <w:lsdException w:name="Light Shading Accent 6" w:semiHidden="0" w:uiPriority="60" w:unhideWhenUsed="0"/>
-    <w:lsdException w:name="Light List Accent 6" w:semiHidden="0" w:uiPriority="61" w:unhideWhenUsed="0"/>
-    <w:lsdException w:name="Light Grid Accent 6" w:semiHidden="0" w:uiPriority="62" w:unhideWhenUsed="0"/>
-    <w:lsdException w:name="Medium Shading 1 Accent 6" w:semiHidden="0" w:uiPriority="63" w:unhideWhenUsed="0"/>
-    <w:lsdException w:name="Medium Shading 2 Accent 6" w:semiHidden="0" w:uiPriority="64" w:unhideWhenUsed="0"/>
-    <w:lsdException w:name="Medium List 1 Accent 6" w:semiHidden="0" w:uiPriority="65" w:unhideWhenUsed="0"/>
-    <w:lsdException w:name="Medium List 2 Accent 6" w:semiHidden="0" w:uiPriority="66" w:unhideWhenUsed="0"/>
-    <w:lsdException w:name="Medium Grid 1 Accent 6" w:semiHidden="0" w:uiPriority="67" w:unhideWhenUsed="0"/>
-    <w:lsdException w:name="Medium Grid 2 Accent 6" w:semiHidden="0" w:uiPriority="68" w:unhideWhenUsed="0"/>
-    <w:lsdException w:name="Medium Grid 3 Accent 6" w:semiHidden="0" w:uiPriority="69" w:unhideWhenUsed="0"/>
-    <w:lsdException w:name="Dark List Accent 6" w:semiHidden="0" w:uiPriority="70" w:unhideWhenUsed="0"/>
-    <w:lsdException w:name="Colorful Shading Accent 6" w:semiHidden="0" w:uiPriority="71" w:unhideWhenUsed="0"/>
-    <w:lsdException w:name="Colorful List Accent 6" w:semiHidden="0" w:uiPriority="72" w:unhideWhenUsed="0"/>
-    <w:lsdException w:name="Colorful Grid Accent 6" w:semiHidden="0" w:uiPriority="73" w:unhideWhenUsed="0"/>
-    <w:lsdException w:name="Subtle Emphasis" w:semiHidden="0" w:uiPriority="19" w:unhideWhenUsed="0" w:qFormat="1"/>
-    <w:lsdException w:name="Intense Emphasis" w:semiHidden="0" w:uiPriority="21" w:unhideWhenUsed="0" w:qFormat="1"/>
-    <w:lsdException w:name="Subtle Reference" w:semiHidden="0" w:uiPriority="31" w:unhideWhenUsed="0" w:qFormat="1"/>
-    <w:lsdException w:name="Intense Reference" w:semiHidden="0" w:uiPriority="32" w:unhideWhenUsed="0" w:qFormat="1"/>
-    <w:lsdException w:name="Book Title" w:semiHidden="0" w:uiPriority="33" w:unhideWhenUsed="0" w:qFormat="1"/>
-    <w:lsdException w:name="Bibliography" w:uiPriority="37"/>
-    <w:lsdException w:name="TOC Heading" w:uiPriority="39" w:qFormat="1"/>
+  <w:latentStyles w:defLockedState="0" w:defUIPriority="99" w:defSemiHidden="0" w:defUnhideWhenUsed="0" w:defQFormat="0" w:count="375">
+    <w:lsdException w:name="Normal" w:locked="1" w:uiPriority="0" w:qFormat="1"/>
+    <w:lsdException w:name="heading 1" w:locked="1" w:qFormat="1"/>
+    <w:lsdException w:name="heading 2" w:locked="1" w:uiPriority="0" w:qFormat="1"/>
+    <w:lsdException w:name="heading 3" w:locked="1" w:uiPriority="0" w:qFormat="1"/>
+    <w:lsdException w:name="heading 4" w:locked="1" w:semiHidden="1" w:uiPriority="0" w:unhideWhenUsed="1" w:qFormat="1"/>
+    <w:lsdException w:name="heading 5" w:locked="1" w:semiHidden="1" w:uiPriority="0" w:unhideWhenUsed="1" w:qFormat="1"/>
+    <w:lsdException w:name="heading 6" w:locked="1" w:semiHidden="1" w:uiPriority="0" w:unhideWhenUsed="1" w:qFormat="1"/>
+    <w:lsdException w:name="heading 7" w:locked="1" w:semiHidden="1" w:uiPriority="0" w:unhideWhenUsed="1" w:qFormat="1"/>
+    <w:lsdException w:name="heading 8" w:locked="1" w:semiHidden="1" w:uiPriority="0" w:unhideWhenUsed="1" w:qFormat="1"/>
+    <w:lsdException w:name="heading 9" w:locked="1" w:semiHidden="1" w:uiPriority="0" w:unhideWhenUsed="1" w:qFormat="1"/>
+    <w:lsdException w:name="index 1" w:semiHidden="1" w:unhideWhenUsed="1"/>
+    <w:lsdException w:name="index 2" w:semiHidden="1" w:unhideWhenUsed="1"/>
+    <w:lsdException w:name="index 3" w:semiHidden="1" w:unhideWhenUsed="1"/>
+    <w:lsdException w:name="index 4" w:semiHidden="1" w:unhideWhenUsed="1"/>
+    <w:lsdException w:name="index 5" w:semiHidden="1" w:unhideWhenUsed="1"/>
+    <w:lsdException w:name="index 6" w:semiHidden="1" w:unhideWhenUsed="1"/>
+    <w:lsdException w:name="index 7" w:semiHidden="1" w:unhideWhenUsed="1"/>
+    <w:lsdException w:name="index 8" w:semiHidden="1" w:unhideWhenUsed="1"/>
+    <w:lsdException w:name="index 9" w:semiHidden="1" w:unhideWhenUsed="1"/>
+    <w:lsdException w:name="toc 1" w:locked="1" w:uiPriority="39"/>
+    <w:lsdException w:name="toc 2" w:locked="1" w:uiPriority="0"/>
+    <w:lsdException w:name="toc 3" w:locked="1" w:uiPriority="0"/>
+    <w:lsdException w:name="toc 4" w:locked="1" w:uiPriority="0"/>
+    <w:lsdException w:name="toc 5" w:locked="1" w:uiPriority="0"/>
+    <w:lsdException w:name="toc 6" w:locked="1" w:uiPriority="0"/>
+    <w:lsdException w:name="toc 7" w:locked="1" w:uiPriority="0"/>
+    <w:lsdException w:name="toc 8" w:locked="1" w:uiPriority="0"/>
+    <w:lsdException w:name="toc 9" w:locked="1" w:uiPriority="0"/>
+    <w:lsdException w:name="Normal Indent" w:semiHidden="1" w:unhideWhenUsed="1"/>
+    <w:lsdException w:name="footnote text" w:semiHidden="1" w:unhideWhenUsed="1"/>
+    <w:lsdException w:name="annotation text" w:semiHidden="1" w:unhideWhenUsed="1"/>
+    <w:lsdException w:name="header" w:semiHidden="1" w:unhideWhenUsed="1"/>
+    <w:lsdException w:name="footer" w:semiHidden="1" w:unhideWhenUsed="1"/>
+    <w:lsdException w:name="index heading" w:semiHidden="1" w:unhideWhenUsed="1"/>
+    <w:lsdException w:name="caption" w:locked="1" w:uiPriority="0" w:qFormat="1"/>
+    <w:lsdException w:name="table of figures" w:semiHidden="1" w:unhideWhenUsed="1"/>
+    <w:lsdException w:name="envelope address" w:semiHidden="1" w:unhideWhenUsed="1"/>
+    <w:lsdException w:name="envelope return" w:semiHidden="1" w:unhideWhenUsed="1"/>
+    <w:lsdException w:name="footnote reference" w:semiHidden="1" w:unhideWhenUsed="1"/>
+    <w:lsdException w:name="annotation reference" w:semiHidden="1" w:unhideWhenUsed="1"/>
+    <w:lsdException w:name="line number" w:semiHidden="1" w:unhideWhenUsed="1"/>
+    <w:lsdException w:name="page number" w:semiHidden="1" w:unhideWhenUsed="1"/>
+    <w:lsdException w:name="endnote reference" w:semiHidden="1" w:unhideWhenUsed="1"/>
+    <w:lsdException w:name="endnote text" w:semiHidden="1" w:unhideWhenUsed="1"/>
+    <w:lsdException w:name="table of authorities" w:semiHidden="1" w:unhideWhenUsed="1"/>
+    <w:lsdException w:name="macro" w:semiHidden="1" w:unhideWhenUsed="1"/>
+    <w:lsdException w:name="toa heading" w:semiHidden="1" w:unhideWhenUsed="1"/>
+    <w:lsdException w:name="List" w:semiHidden="1" w:unhideWhenUsed="1"/>
+    <w:lsdException w:name="List Bullet" w:semiHidden="1" w:unhideWhenUsed="1"/>
+    <w:lsdException w:name="List Number" w:semiHidden="1" w:unhideWhenUsed="1"/>
+    <w:lsdException w:name="List 2" w:semiHidden="1" w:unhideWhenUsed="1"/>
+    <w:lsdException w:name="List 3" w:semiHidden="1" w:unhideWhenUsed="1"/>
+    <w:lsdException w:name="List 4" w:semiHidden="1" w:unhideWhenUsed="1"/>
+    <w:lsdException w:name="List 5" w:semiHidden="1" w:unhideWhenUsed="1"/>
+    <w:lsdException w:name="List Bullet 2" w:semiHidden="1" w:unhideWhenUsed="1"/>
+    <w:lsdException w:name="List Bullet 3" w:semiHidden="1" w:unhideWhenUsed="1"/>
+    <w:lsdException w:name="List Bullet 4" w:semiHidden="1" w:unhideWhenUsed="1"/>
+    <w:lsdException w:name="List Bullet 5" w:semiHidden="1" w:unhideWhenUsed="1"/>
+    <w:lsdException w:name="List Number 2" w:semiHidden="1" w:unhideWhenUsed="1"/>
+    <w:lsdException w:name="List Number 3" w:semiHidden="1" w:unhideWhenUsed="1"/>
+    <w:lsdException w:name="List Number 4" w:semiHidden="1" w:unhideWhenUsed="1"/>
+    <w:lsdException w:name="List Number 5" w:semiHidden="1" w:unhideWhenUsed="1"/>
+    <w:lsdException w:name="Title" w:locked="1" w:uiPriority="0" w:qFormat="1"/>
+    <w:lsdException w:name="Closing" w:semiHidden="1" w:unhideWhenUsed="1"/>
+    <w:lsdException w:name="Signature" w:semiHidden="1" w:unhideWhenUsed="1"/>
+    <w:lsdException w:name="Default Paragraph Font" w:locked="1" w:uiPriority="0"/>
+    <w:lsdException w:name="Body Text" w:semiHidden="1" w:unhideWhenUsed="1"/>
+    <w:lsdException w:name="Body Text Indent" w:semiHidden="1" w:unhideWhenUsed="1"/>
+    <w:lsdException w:name="List Continue" w:semiHidden="1" w:unhideWhenUsed="1"/>
+    <w:lsdException w:name="List Continue 2" w:semiHidden="1" w:unhideWhenUsed="1"/>
+    <w:lsdException w:name="List Continue 3" w:semiHidden="1" w:unhideWhenUsed="1"/>
+    <w:lsdException w:name="List Continue 4" w:semiHidden="1" w:unhideWhenUsed="1"/>
+    <w:lsdException w:name="List Continue 5" w:semiHidden="1" w:unhideWhenUsed="1"/>
+    <w:lsdException w:name="Message Header" w:semiHidden="1" w:unhideWhenUsed="1"/>
+    <w:lsdException w:name="Subtitle" w:locked="1" w:uiPriority="0" w:qFormat="1"/>
+    <w:lsdException w:name="Salutation" w:semiHidden="1" w:unhideWhenUsed="1"/>
+    <w:lsdException w:name="Date" w:semiHidden="1" w:unhideWhenUsed="1"/>
+    <w:lsdException w:name="Body Text First Indent" w:semiHidden="1" w:unhideWhenUsed="1"/>
+    <w:lsdException w:name="Body Text First Indent 2" w:semiHidden="1" w:unhideWhenUsed="1"/>
+    <w:lsdException w:name="Note Heading" w:semiHidden="1" w:unhideWhenUsed="1"/>
+    <w:lsdException w:name="Body Text 2" w:semiHidden="1" w:unhideWhenUsed="1"/>
+    <w:lsdException w:name="Body Text 3" w:semiHidden="1" w:unhideWhenUsed="1"/>
+    <w:lsdException w:name="Body Text Indent 2" w:semiHidden="1" w:unhideWhenUsed="1"/>
+    <w:lsdException w:name="Body Text Indent 3" w:semiHidden="1" w:unhideWhenUsed="1"/>
+    <w:lsdException w:name="Block Text" w:semiHidden="1" w:unhideWhenUsed="1"/>
+    <w:lsdException w:name="Hyperlink" w:locked="1"/>
+    <w:lsdException w:name="FollowedHyperlink" w:semiHidden="1" w:unhideWhenUsed="1"/>
+    <w:lsdException w:name="Strong" w:locked="1" w:uiPriority="0" w:qFormat="1"/>
+    <w:lsdException w:name="Emphasis" w:locked="1" w:uiPriority="20" w:qFormat="1"/>
+    <w:lsdException w:name="Document Map" w:semiHidden="1" w:unhideWhenUsed="1"/>
+    <w:lsdException w:name="Plain Text" w:semiHidden="1" w:unhideWhenUsed="1"/>
+    <w:lsdException w:name="E-mail Signature" w:semiHidden="1" w:unhideWhenUsed="1"/>
+    <w:lsdException w:name="HTML Top of Form" w:semiHidden="1" w:unhideWhenUsed="1"/>
+    <w:lsdException w:name="HTML Bottom of Form" w:semiHidden="1" w:unhideWhenUsed="1"/>
+    <w:lsdException w:name="Normal (Web)" w:semiHidden="1" w:unhideWhenUsed="1"/>
+    <w:lsdException w:name="HTML Acronym" w:semiHidden="1" w:unhideWhenUsed="1"/>
+    <w:lsdException w:name="HTML Address" w:semiHidden="1" w:unhideWhenUsed="1"/>
+    <w:lsdException w:name="HTML Cite" w:semiHidden="1" w:unhideWhenUsed="1"/>
+    <w:lsdException w:name="HTML Code" w:semiHidden="1" w:unhideWhenUsed="1"/>
+    <w:lsdException w:name="HTML Definition" w:semiHidden="1" w:unhideWhenUsed="1"/>
+    <w:lsdException w:name="HTML Keyboard" w:semiHidden="1" w:unhideWhenUsed="1"/>
+    <w:lsdException w:name="HTML Preformatted" w:semiHidden="1" w:unhideWhenUsed="1"/>
+    <w:lsdException w:name="HTML Sample" w:semiHidden="1" w:unhideWhenUsed="1"/>
+    <w:lsdException w:name="HTML Typewriter" w:semiHidden="1" w:unhideWhenUsed="1"/>
+    <w:lsdException w:name="HTML Variable" w:semiHidden="1" w:unhideWhenUsed="1"/>
+    <w:lsdException w:name="Normal Table" w:semiHidden="1" w:unhideWhenUsed="1"/>
+    <w:lsdException w:name="annotation subject" w:semiHidden="1" w:unhideWhenUsed="1"/>
+    <w:lsdException w:name="No List" w:semiHidden="1" w:unhideWhenUsed="1"/>
+    <w:lsdException w:name="Outline List 1" w:semiHidden="1" w:unhideWhenUsed="1"/>
+    <w:lsdException w:name="Outline List 2" w:semiHidden="1" w:unhideWhenUsed="1"/>
+    <w:lsdException w:name="Outline List 3" w:semiHidden="1" w:unhideWhenUsed="1"/>
+    <w:lsdException w:name="Table Simple 1" w:semiHidden="1" w:unhideWhenUsed="1"/>
+    <w:lsdException w:name="Table Simple 2" w:semiHidden="1" w:unhideWhenUsed="1"/>
+    <w:lsdException w:name="Table Simple 3" w:semiHidden="1" w:unhideWhenUsed="1"/>
+    <w:lsdException w:name="Table Classic 1" w:semiHidden="1" w:unhideWhenUsed="1"/>
+    <w:lsdException w:name="Table Classic 2" w:semiHidden="1" w:unhideWhenUsed="1"/>
+    <w:lsdException w:name="Table Classic 3" w:semiHidden="1" w:unhideWhenUsed="1"/>
+    <w:lsdException w:name="Table Classic 4" w:semiHidden="1" w:unhideWhenUsed="1"/>
+    <w:lsdException w:name="Table Colorful 1" w:semiHidden="1" w:unhideWhenUsed="1"/>
+    <w:lsdException w:name="Table Colorful 2" w:semiHidden="1" w:unhideWhenUsed="1"/>
+    <w:lsdException w:name="Table Colorful 3" w:semiHidden="1" w:unhideWhenUsed="1"/>
+    <w:lsdException w:name="Table Columns 1" w:semiHidden="1" w:unhideWhenUsed="1"/>
+    <w:lsdException w:name="Table Columns 2" w:semiHidden="1" w:unhideWhenUsed="1"/>
+    <w:lsdException w:name="Table Columns 3" w:semiHidden="1" w:unhideWhenUsed="1"/>
+    <w:lsdException w:name="Table Columns 4" w:semiHidden="1" w:unhideWhenUsed="1"/>
+    <w:lsdException w:name="Table Columns 5" w:semiHidden="1" w:unhideWhenUsed="1"/>
+    <w:lsdException w:name="Table Grid 1" w:semiHidden="1" w:unhideWhenUsed="1"/>
+    <w:lsdException w:name="Table Grid 2" w:semiHidden="1" w:unhideWhenUsed="1"/>
+    <w:lsdException w:name="Table Grid 3" w:semiHidden="1" w:unhideWhenUsed="1"/>
+    <w:lsdException w:name="Table Grid 4" w:semiHidden="1" w:unhideWhenUsed="1"/>
+    <w:lsdException w:name="Table Grid 5" w:semiHidden="1" w:unhideWhenUsed="1"/>
+    <w:lsdException w:name="Table Grid 6" w:semiHidden="1" w:unhideWhenUsed="1"/>
+    <w:lsdException w:name="Table Grid 7" w:semiHidden="1" w:unhideWhenUsed="1"/>
+    <w:lsdException w:name="Table Grid 8" w:semiHidden="1" w:unhideWhenUsed="1"/>
+    <w:lsdException w:name="Table List 1" w:semiHidden="1" w:unhideWhenUsed="1"/>
+    <w:lsdException w:name="Table List 2" w:semiHidden="1" w:unhideWhenUsed="1"/>
+    <w:lsdException w:name="Table List 3" w:semiHidden="1" w:unhideWhenUsed="1"/>
+    <w:lsdException w:name="Table List 4" w:semiHidden="1" w:unhideWhenUsed="1"/>
+    <w:lsdException w:name="Table List 5" w:semiHidden="1" w:unhideWhenUsed="1"/>
+    <w:lsdException w:name="Table List 6" w:semiHidden="1" w:unhideWhenUsed="1"/>
+    <w:lsdException w:name="Table List 7" w:semiHidden="1" w:unhideWhenUsed="1"/>
+    <w:lsdException w:name="Table List 8" w:semiHidden="1" w:unhideWhenUsed="1"/>
+    <w:lsdException w:name="Table 3D effects 1" w:semiHidden="1" w:unhideWhenUsed="1"/>
+    <w:lsdException w:name="Table 3D effects 2" w:semiHidden="1" w:unhideWhenUsed="1"/>
+    <w:lsdException w:name="Table 3D effects 3" w:semiHidden="1" w:unhideWhenUsed="1"/>
+    <w:lsdException w:name="Table Contemporary" w:semiHidden="1" w:unhideWhenUsed="1"/>
+    <w:lsdException w:name="Table Elegant" w:semiHidden="1" w:unhideWhenUsed="1"/>
+    <w:lsdException w:name="Table Professional" w:semiHidden="1" w:unhideWhenUsed="1"/>
+    <w:lsdException w:name="Table Subtle 1" w:semiHidden="1" w:unhideWhenUsed="1"/>
+    <w:lsdException w:name="Table Subtle 2" w:semiHidden="1" w:unhideWhenUsed="1"/>
+    <w:lsdException w:name="Table Web 1" w:semiHidden="1" w:unhideWhenUsed="1"/>
+    <w:lsdException w:name="Table Web 2" w:semiHidden="1" w:unhideWhenUsed="1"/>
+    <w:lsdException w:name="Table Web 3" w:semiHidden="1" w:unhideWhenUsed="1"/>
+    <w:lsdException w:name="Balloon Text" w:semiHidden="1" w:unhideWhenUsed="1"/>
+    <w:lsdException w:name="Table Grid" w:locked="1"/>
+    <w:lsdException w:name="Table Theme" w:semiHidden="1" w:unhideWhenUsed="1"/>
+    <w:lsdException w:name="Placeholder Text" w:semiHidden="1"/>
+    <w:lsdException w:name="No Spacing" w:uiPriority="1" w:qFormat="1"/>
+    <w:lsdException w:name="Light Shading" w:uiPriority="60"/>
+    <w:lsdException w:name="Light List" w:uiPriority="61"/>
+    <w:lsdException w:name="Light Grid" w:uiPriority="62"/>
+    <w:lsdException w:name="Medium Shading 1" w:uiPriority="63"/>
+    <w:lsdException w:name="Medium Shading 2" w:uiPriority="64"/>
+    <w:lsdException w:name="Medium List 1" w:uiPriority="65"/>
+    <w:lsdException w:name="Medium List 2" w:uiPriority="66"/>
+    <w:lsdException w:name="Medium Grid 1" w:uiPriority="67"/>
+    <w:lsdException w:name="Medium Grid 2" w:uiPriority="68"/>
+    <w:lsdException w:name="Medium Grid 3" w:uiPriority="69"/>
+    <w:lsdException w:name="Dark List" w:uiPriority="70"/>
+    <w:lsdException w:name="Colorful Shading" w:uiPriority="71"/>
+    <w:lsdException w:name="Colorful List" w:uiPriority="72"/>
+    <w:lsdException w:name="Colorful Grid" w:uiPriority="73"/>
+    <w:lsdException w:name="Light Shading Accent 1" w:uiPriority="60"/>
+    <w:lsdException w:name="Light List Accent 1" w:uiPriority="61"/>
+    <w:lsdException w:name="Light Grid Accent 1" w:uiPriority="62"/>
+    <w:lsdException w:name="Medium Shading 1 Accent 1" w:uiPriority="63"/>
+    <w:lsdException w:name="Medium Shading 2 Accent 1" w:uiPriority="64"/>
+    <w:lsdException w:name="Medium List 1 Accent 1" w:uiPriority="65"/>
+    <w:lsdException w:name="Revision" w:semiHidden="1"/>
+    <w:lsdException w:name="List Paragraph" w:uiPriority="34" w:qFormat="1"/>
+    <w:lsdException w:name="Quote" w:uiPriority="29" w:qFormat="1"/>
+    <w:lsdException w:name="Intense Quote" w:uiPriority="30" w:qFormat="1"/>
+    <w:lsdException w:name="Medium List 2 Accent 1" w:uiPriority="66"/>
+    <w:lsdException w:name="Medium Grid 1 Accent 1" w:uiPriority="67"/>
+    <w:lsdException w:name="Medium Grid 2 Accent 1" w:uiPriority="68"/>
+    <w:lsdException w:name="Medium Grid 3 Accent 1" w:uiPriority="69"/>
+    <w:lsdException w:name="Dark List Accent 1" w:uiPriority="70"/>
+    <w:lsdException w:name="Colorful Shading Accent 1" w:uiPriority="71"/>
+    <w:lsdException w:name="Colorful List Accent 1" w:uiPriority="72"/>
+    <w:lsdException w:name="Colorful Grid Accent 1" w:uiPriority="73"/>
+    <w:lsdException w:name="Light Shading Accent 2" w:uiPriority="60"/>
+    <w:lsdException w:name="Light List Accent 2" w:uiPriority="61"/>
+    <w:lsdException w:name="Light Grid Accent 2" w:uiPriority="62"/>
+    <w:lsdException w:name="Medium Shading 1 Accent 2" w:uiPriority="63"/>
+    <w:lsdException w:name="Medium Shading 2 Accent 2" w:uiPriority="64"/>
+    <w:lsdException w:name="Medium List 1 Accent 2" w:uiPriority="65"/>
+    <w:lsdException w:name="Medium List 2 Accent 2" w:uiPriority="66"/>
+    <w:lsdException w:name="Medium Grid 1 Accent 2" w:uiPriority="67"/>
+    <w:lsdException w:name="Medium Grid 2 Accent 2" w:uiPriority="68"/>
+    <w:lsdException w:name="Medium Grid 3 Accent 2" w:uiPriority="69"/>
+    <w:lsdException w:name="Dark List Accent 2" w:uiPriority="70"/>
+    <w:lsdException w:name="Colorful Shading Accent 2" w:uiPriority="71"/>
+    <w:lsdException w:name="Colorful List Accent 2" w:uiPriority="72"/>
+    <w:lsdException w:name="Colorful Grid Accent 2" w:uiPriority="73"/>
+    <w:lsdException w:name="Light Shading Accent 3" w:uiPriority="60"/>
+    <w:lsdException w:name="Light List Accent 3" w:uiPriority="61"/>
+    <w:lsdException w:name="Light Grid Accent 3" w:uiPriority="62"/>
+    <w:lsdException w:name="Medium Shading 1 Accent 3" w:uiPriority="63"/>
+    <w:lsdException w:name="Medium Shading 2 Accent 3" w:uiPriority="64"/>
+    <w:lsdException w:name="Medium List 1 Accent 3" w:uiPriority="65"/>
+    <w:lsdException w:name="Medium List 2 Accent 3" w:uiPriority="66"/>
+    <w:lsdException w:name="Medium Grid 1 Accent 3" w:uiPriority="67"/>
+    <w:lsdException w:name="Medium Grid 2 Accent 3" w:uiPriority="68"/>
+    <w:lsdException w:name="Medium Grid 3 Accent 3" w:uiPriority="69"/>
+    <w:lsdException w:name="Dark List Accent 3" w:uiPriority="70"/>
+    <w:lsdException w:name="Colorful Shading Accent 3" w:uiPriority="71"/>
+    <w:lsdException w:name="Colorful List Accent 3" w:uiPriority="72"/>
+    <w:lsdException w:name="Colorful Grid Accent 3" w:uiPriority="73"/>
+    <w:lsdException w:name="Light Shading Accent 4" w:uiPriority="60"/>
+    <w:lsdException w:name="Light List Accent 4" w:uiPriority="61"/>
+    <w:lsdException w:name="Light Grid Accent 4" w:uiPriority="62"/>
+    <w:lsdException w:name="Medium Shading 1 Accent 4" w:uiPriority="63"/>
+    <w:lsdException w:name="Medium Shading 2 Accent 4" w:uiPriority="64"/>
+    <w:lsdException w:name="Medium List 1 Accent 4" w:uiPriority="65"/>
+    <w:lsdException w:name="Medium List 2 Accent 4" w:uiPriority="66"/>
+    <w:lsdException w:name="Medium Grid 1 Accent 4" w:uiPriority="67"/>
+    <w:lsdException w:name="Medium Grid 2 Accent 4" w:uiPriority="68"/>
+    <w:lsdException w:name="Medium Grid 3 Accent 4" w:uiPriority="69"/>
+    <w:lsdException w:name="Dark List Accent 4" w:uiPriority="70"/>
+    <w:lsdException w:name="Colorful Shading Accent 4" w:uiPriority="71"/>
+    <w:lsdException w:name="Colorful List Accent 4" w:uiPriority="72"/>
+    <w:lsdException w:name="Colorful Grid Accent 4" w:uiPriority="73"/>
+    <w:lsdException w:name="Light Shading Accent 5" w:uiPriority="60"/>
+    <w:lsdException w:name="Light List Accent 5" w:uiPriority="61"/>
+    <w:lsdException w:name="Light Grid Accent 5" w:uiPriority="62"/>
+    <w:lsdException w:name="Medium Shading 1 Accent 5" w:uiPriority="63"/>
+    <w:lsdException w:name="Medium Shading 2 Accent 5" w:uiPriority="64"/>
+    <w:lsdException w:name="Medium List 1 Accent 5" w:uiPriority="65"/>
+    <w:lsdException w:name="Medium List 2 Accent 5" w:uiPriority="66"/>
+    <w:lsdException w:name="Medium Grid 1 Accent 5" w:uiPriority="67"/>
+    <w:lsdException w:name="Medium Grid 2 Accent 5" w:uiPriority="68"/>
+    <w:lsdException w:name="Medium Grid 3 Accent 5" w:uiPriority="69"/>
+    <w:lsdException w:name="Dark List Accent 5" w:uiPriority="70"/>
+    <w:lsdException w:name="Colorful Shading Accent 5" w:uiPriority="71"/>
+    <w:lsdException w:name="Colorful List Accent 5" w:uiPriority="72"/>
+    <w:lsdException w:name="Colorful Grid Accent 5" w:uiPriority="73"/>
+    <w:lsdException w:name="Light Shading Accent 6" w:uiPriority="60"/>
+    <w:lsdException w:name="Light List Accent 6" w:uiPriority="61"/>
+    <w:lsdException w:name="Light Grid Accent 6" w:uiPriority="62"/>
+    <w:lsdException w:name="Medium Shading 1 Accent 6" w:uiPriority="63"/>
+    <w:lsdException w:name="Medium Shading 2 Accent 6" w:uiPriority="64"/>
+    <w:lsdException w:name="Medium List 1 Accent 6" w:uiPriority="65"/>
+    <w:lsdException w:name="Medium List 2 Accent 6" w:uiPriority="66"/>
+    <w:lsdException w:name="Medium Grid 1 Accent 6" w:uiPriority="67"/>
+    <w:lsdException w:name="Medium Grid 2 Accent 6" w:uiPriority="68"/>
+    <w:lsdException w:name="Medium Grid 3 Accent 6" w:uiPriority="69"/>
+    <w:lsdException w:name="Dark List Accent 6" w:uiPriority="70"/>
+    <w:lsdException w:name="Colorful Shading Accent 6" w:uiPriority="71"/>
+    <w:lsdException w:name="Colorful List Accent 6" w:uiPriority="72"/>
+    <w:lsdException w:name="Colorful Grid Accent 6" w:uiPriority="73"/>
+    <w:lsdException w:name="Subtle Emphasis" w:uiPriority="19" w:qFormat="1"/>
+    <w:lsdException w:name="Intense Emphasis" w:uiPriority="21" w:qFormat="1"/>
+    <w:lsdException w:name="Subtle Reference" w:uiPriority="31" w:qFormat="1"/>
+    <w:lsdException w:name="Intense Reference" w:uiPriority="32" w:qFormat="1"/>
+    <w:lsdException w:name="Book Title" w:uiPriority="33" w:qFormat="1"/>
+    <w:lsdException w:name="Bibliography" w:semiHidden="1" w:uiPriority="37" w:unhideWhenUsed="1"/>
+    <w:lsdException w:name="TOC Heading" w:semiHidden="1" w:uiPriority="39" w:unhideWhenUsed="1" w:qFormat="1"/>
+    <w:lsdException w:name="Plain Table 1" w:uiPriority="41"/>
+    <w:lsdException w:name="Plain Table 2" w:uiPriority="42"/>
+    <w:lsdException w:name="Plain Table 3" w:uiPriority="43"/>
+    <w:lsdException w:name="Plain Table 4" w:uiPriority="44"/>
+    <w:lsdException w:name="Plain Table 5" w:uiPriority="45"/>
+    <w:lsdException w:name="Grid Table Light" w:uiPriority="40"/>
+    <w:lsdException w:name="Grid Table 1 Light" w:uiPriority="46"/>
+    <w:lsdException w:name="Grid Table 2" w:uiPriority="47"/>
+    <w:lsdException w:name="Grid Table 3" w:uiPriority="48"/>
+    <w:lsdException w:name="Grid Table 4" w:uiPriority="49"/>
+    <w:lsdException w:name="Grid Table 5 Dark" w:uiPriority="50"/>
+    <w:lsdException w:name="Grid Table 6 Colorful" w:uiPriority="51"/>
+    <w:lsdException w:name="Grid Table 7 Colorful" w:uiPriority="52"/>
+    <w:lsdException w:name="Grid Table 1 Light Accent 1" w:uiPriority="46"/>
+    <w:lsdException w:name="Grid Table 2 Accent 1" w:uiPriority="47"/>
+    <w:lsdException w:name="Grid Table 3 Accent 1" w:uiPriority="48"/>
+    <w:lsdException w:name="Grid Table 4 Accent 1" w:uiPriority="49"/>
+    <w:lsdException w:name="Grid Table 5 Dark Accent 1" w:uiPriority="50"/>
+    <w:lsdException w:name="Grid Table 6 Colorful Accent 1" w:uiPriority="51"/>
+    <w:lsdException w:name="Grid Table 7 Colorful Accent 1" w:uiPriority="52"/>
+    <w:lsdException w:name="Grid Table 1 Light Accent 2" w:uiPriority="46"/>
+    <w:lsdException w:name="Grid Table 2 Accent 2" w:uiPriority="47"/>
+    <w:lsdException w:name="Grid Table 3 Accent 2" w:uiPriority="48"/>
+    <w:lsdException w:name="Grid Table 4 Accent 2" w:uiPriority="49"/>
+    <w:lsdException w:name="Grid Table 5 Dark Accent 2" w:uiPriority="50"/>
+    <w:lsdException w:name="Grid Table 6 Colorful Accent 2" w:uiPriority="51"/>
+    <w:lsdException w:name="Grid Table 7 Colorful Accent 2" w:uiPriority="52"/>
+    <w:lsdException w:name="Grid Table 1 Light Accent 3" w:uiPriority="46"/>
+    <w:lsdException w:name="Grid Table 2 Accent 3" w:uiPriority="47"/>
+    <w:lsdException w:name="Grid Table 3 Accent 3" w:uiPriority="48"/>
+    <w:lsdException w:name="Grid Table 4 Accent 3" w:uiPriority="49"/>
+    <w:lsdException w:name="Grid Table 5 Dark Accent 3" w:uiPriority="50"/>
+    <w:lsdException w:name="Grid Table 6 Colorful Accent 3" w:uiPriority="51"/>
+    <w:lsdException w:name="Grid Table 7 Colorful Accent 3" w:uiPriority="52"/>
+    <w:lsdException w:name="Grid Table 1 Light Accent 4" w:uiPriority="46"/>
+    <w:lsdException w:name="Grid Table 2 Accent 4" w:uiPriority="47"/>
+    <w:lsdException w:name="Grid Table 3 Accent 4" w:uiPriority="48"/>
+    <w:lsdException w:name="Grid Table 4 Accent 4" w:uiPriority="49"/>
+    <w:lsdException w:name="Grid Table 5 Dark Accent 4" w:uiPriority="50"/>
+    <w:lsdException w:name="Grid Table 6 Colorful Accent 4" w:uiPriority="51"/>
+    <w:lsdException w:name="Grid Table 7 Colorful Accent 4" w:uiPriority="52"/>
+    <w:lsdException w:name="Grid Table 1 Light Accent 5" w:uiPriority="46"/>
+    <w:lsdException w:name="Grid Table 2 Accent 5" w:uiPriority="47"/>
+    <w:lsdException w:name="Grid Table 3 Accent 5" w:uiPriority="48"/>
+    <w:lsdException w:name="Grid Table 4 Accent 5" w:uiPriority="49"/>
+    <w:lsdException w:name="Grid Table 5 Dark Accent 5" w:uiPriority="50"/>
+    <w:lsdException w:name="Grid Table 6 Colorful Accent 5" w:uiPriority="51"/>
+    <w:lsdException w:name="Grid Table 7 Colorful Accent 5" w:uiPriority="52"/>
+    <w:lsdException w:name="Grid Table 1 Light Accent 6" w:uiPriority="46"/>
+    <w:lsdException w:name="Grid Table 2 Accent 6" w:uiPriority="47"/>
+    <w:lsdException w:name="Grid Table 3 Accent 6" w:uiPriority="48"/>
+    <w:lsdException w:name="Grid Table 4 Accent 6" w:uiPriority="49"/>
+    <w:lsdException w:name="Grid Table 5 Dark Accent 6" w:uiPriority="50"/>
+    <w:lsdException w:name="Grid Table 6 Colorful Accent 6" w:uiPriority="51"/>
+    <w:lsdException w:name="Grid Table 7 Colorful Accent 6" w:uiPriority="52"/>
+    <w:lsdException w:name="List Table 1 Light" w:uiPriority="46"/>
+    <w:lsdException w:name="List Table 2" w:uiPriority="47"/>
+    <w:lsdException w:name="List Table 3" w:uiPriority="48"/>
+    <w:lsdException w:name="List Table 4" w:uiPriority="49"/>
+    <w:lsdException w:name="List Table 5 Dark" w:uiPriority="50"/>
+    <w:lsdException w:name="List Table 6 Colorful" w:uiPriority="51"/>
+    <w:lsdException w:name="List Table 7 Colorful" w:uiPriority="52"/>
+    <w:lsdException w:name="List Table 1 Light Accent 1" w:uiPriority="46"/>
+    <w:lsdException w:name="List Table 2 Accent 1" w:uiPriority="47"/>
+    <w:lsdException w:name="List Table 3 Accent 1" w:uiPriority="48"/>
+    <w:lsdException w:name="List Table 4 Accent 1" w:uiPriority="49"/>
+    <w:lsdException w:name="List Table 5 Dark Accent 1" w:uiPriority="50"/>
+    <w:lsdException w:name="List Table 6 Colorful Accent 1" w:uiPriority="51"/>
+    <w:lsdException w:name="List Table 7 Colorful Accent 1" w:uiPriority="52"/>
+    <w:lsdException w:name="List Table 1 Light Accent 2" w:uiPriority="46"/>
+    <w:lsdException w:name="List Table 2 Accent 2" w:uiPriority="47"/>
+    <w:lsdException w:name="List Table 3 Accent 2" w:uiPriority="48"/>
+    <w:lsdException w:name="List Table 4 Accent 2" w:uiPriority="49"/>
+    <w:lsdException w:name="List Table 5 Dark Accent 2" w:uiPriority="50"/>
+    <w:lsdException w:name="List Table 6 Colorful Accent 2" w:uiPriority="51"/>
+    <w:lsdException w:name="List Table 7 Colorful Accent 2" w:uiPriority="52"/>
+    <w:lsdException w:name="List Table 1 Light Accent 3" w:uiPriority="46"/>
+    <w:lsdException w:name="List Table 2 Accent 3" w:uiPriority="47"/>
+    <w:lsdException w:name="List Table 3 Accent 3" w:uiPriority="48"/>
+    <w:lsdException w:name="List Table 4 Accent 3" w:uiPriority="49"/>
+    <w:lsdException w:name="List Table 5 Dark Accent 3" w:uiPriority="50"/>
+    <w:lsdException w:name="List Table 6 Colorful Accent 3" w:uiPriority="51"/>
+    <w:lsdException w:name="List Table 7 Colorful Accent 3" w:uiPriority="52"/>
+    <w:lsdException w:name="List Table 1 Light Accent 4" w:uiPriority="46"/>
+    <w:lsdException w:name="List Table 2 Accent 4" w:uiPriority="47"/>
+    <w:lsdException w:name="List Table 3 Accent 4" w:uiPriority="48"/>
+    <w:lsdException w:name="List Table 4 Accent 4" w:uiPriority="49"/>
+    <w:lsdException w:name="List Table 5 Dark Accent 4" w:uiPriority="50"/>
+    <w:lsdException w:name="List Table 6 Colorful Accent 4" w:uiPriority="51"/>
+    <w:lsdException w:name="List Table 7 Colorful Accent 4" w:uiPriority="52"/>
+    <w:lsdException w:name="List Table 1 Light Accent 5" w:uiPriority="46"/>
+    <w:lsdException w:name="List Table 2 Accent 5" w:uiPriority="47"/>
+    <w:lsdException w:name="List Table 3 Accent 5" w:uiPriority="48"/>
+    <w:lsdException w:name="List Table 4 Accent 5" w:uiPriority="49"/>
+    <w:lsdException w:name="List Table 5 Dark Accent 5" w:uiPriority="50"/>
+    <w:lsdException w:name="List Table 6 Colorful Accent 5" w:uiPriority="51"/>
+    <w:lsdException w:name="List Table 7 Colorful Accent 5" w:uiPriority="52"/>
+    <w:lsdException w:name="List Table 1 Light Accent 6" w:uiPriority="46"/>
+    <w:lsdException w:name="List Table 2 Accent 6" w:uiPriority="47"/>
+    <w:lsdException w:name="List Table 3 Accent 6" w:uiPriority="48"/>
+    <w:lsdException w:name="List Table 4 Accent 6" w:uiPriority="49"/>
+    <w:lsdException w:name="List Table 5 Dark Accent 6" w:uiPriority="50"/>
+    <w:lsdException w:name="List Table 6 Colorful Accent 6" w:uiPriority="51"/>
+    <w:lsdException w:name="List Table 7 Colorful Accent 6" w:uiPriority="52"/>
+    <w:lsdException w:name="Mention" w:semiHidden="1" w:unhideWhenUsed="1"/>
+    <w:lsdException w:name="Smart Hyperlink" w:semiHidden="1" w:unhideWhenUsed="1"/>
+    <w:lsdException w:name="Hashtag" w:semiHidden="1" w:unhideWhenUsed="1"/>
+    <w:lsdException w:name="Unresolved Mention" w:semiHidden="1" w:unhideWhenUsed="1"/>
   </w:latentStyles>
   <w:style w:type="paragraph" w:default="1" w:styleId="Normal">
     <w:name w:val="Normal"/>
@@ -17879,7 +17070,6 @@
     <w:uiPriority w:val="99"/>
     <w:semiHidden/>
     <w:unhideWhenUsed/>
-    <w:qFormat/>
     <w:tblPr>
       <w:tblInd w:w="0" w:type="dxa"/>
       <w:tblCellMar>
@@ -18132,7 +17322,6 @@
       <w:rFonts w:ascii="Arial" w:hAnsi="Arial"/>
     </w:rPr>
     <w:tblPr>
-      <w:tblInd w:w="0" w:type="dxa"/>
       <w:tblBorders>
         <w:top w:val="single" w:sz="4" w:space="0" w:color="808080"/>
         <w:left w:val="single" w:sz="4" w:space="0" w:color="808080"/>
@@ -18141,12 +17330,6 @@
         <w:insideH w:val="single" w:sz="4" w:space="0" w:color="808080"/>
         <w:insideV w:val="single" w:sz="4" w:space="0" w:color="808080"/>
       </w:tblBorders>
-      <w:tblCellMar>
-        <w:top w:w="0" w:type="dxa"/>
-        <w:left w:w="108" w:type="dxa"/>
-        <w:bottom w:w="0" w:type="dxa"/>
-        <w:right w:w="108" w:type="dxa"/>
-      </w:tblCellMar>
     </w:tblPr>
     <w:tblStylePr w:type="firstRow">
       <w:rPr>
@@ -18508,7 +17691,7 @@
 </file>
 
 <file path=word/glossary/document.xml><?xml version="1.0" encoding="utf-8"?>
-<w:glossaryDocument xmlns:ve="http://schemas.openxmlformats.org/markup-compatibility/2006" xmlns:o="urn:schemas-microsoft-com:office:office" xmlns:r="http://schemas.openxmlformats.org/officeDocument/2006/relationships" xmlns:m="http://schemas.openxmlformats.org/officeDocument/2006/math" xmlns:v="urn:schemas-microsoft-com:vml" xmlns:wp="http://schemas.openxmlformats.org/drawingml/2006/wordprocessingDrawing" xmlns:w10="urn:schemas-microsoft-com:office:word" xmlns:w="http://schemas.openxmlformats.org/wordprocessingml/2006/main" xmlns:wne="http://schemas.microsoft.com/office/word/2006/wordml">
+<w:glossaryDocument xmlns:wpc="http://schemas.microsoft.com/office/word/2010/wordprocessingCanvas" xmlns:cx="http://schemas.microsoft.com/office/drawing/2014/chartex" xmlns:cx1="http://schemas.microsoft.com/office/drawing/2015/9/8/chartex" xmlns:cx2="http://schemas.microsoft.com/office/drawing/2015/10/21/chartex" xmlns:cx3="http://schemas.microsoft.com/office/drawing/2016/5/9/chartex" xmlns:cx4="http://schemas.microsoft.com/office/drawing/2016/5/10/chartex" xmlns:cx5="http://schemas.microsoft.com/office/drawing/2016/5/11/chartex" xmlns:cx6="http://schemas.microsoft.com/office/drawing/2016/5/12/chartex" xmlns:cx7="http://schemas.microsoft.com/office/drawing/2016/5/13/chartex" xmlns:cx8="http://schemas.microsoft.com/office/drawing/2016/5/14/chartex" xmlns:mc="http://schemas.openxmlformats.org/markup-compatibility/2006" xmlns:aink="http://schemas.microsoft.com/office/drawing/2016/ink" xmlns:am3d="http://schemas.microsoft.com/office/drawing/2017/model3d" xmlns:o="urn:schemas-microsoft-com:office:office" xmlns:r="http://schemas.openxmlformats.org/officeDocument/2006/relationships" xmlns:m="http://schemas.openxmlformats.org/officeDocument/2006/math" xmlns:v="urn:schemas-microsoft-com:vml" xmlns:wp14="http://schemas.microsoft.com/office/word/2010/wordprocessingDrawing" xmlns:wp="http://schemas.openxmlformats.org/drawingml/2006/wordprocessingDrawing" xmlns:w10="urn:schemas-microsoft-com:office:word" xmlns:w="http://schemas.openxmlformats.org/wordprocessingml/2006/main" xmlns:w14="http://schemas.microsoft.com/office/word/2010/wordml" xmlns:w15="http://schemas.microsoft.com/office/word/2012/wordml" xmlns:w16cid="http://schemas.microsoft.com/office/word/2016/wordml/cid" xmlns:w16se="http://schemas.microsoft.com/office/word/2015/wordml/symex" xmlns:wpg="http://schemas.microsoft.com/office/word/2010/wordprocessingGroup" xmlns:wpi="http://schemas.microsoft.com/office/word/2010/wordprocessingInk" xmlns:wne="http://schemas.microsoft.com/office/word/2006/wordml" xmlns:wps="http://schemas.microsoft.com/office/word/2010/wordprocessingShape" mc:Ignorable="w14 w15 w16se w16cid wp14">
   <w:docParts>
     <w:docPart>
       <w:docPartPr>
@@ -18700,7 +17883,7 @@
 </file>
 
 <file path=word/glossary/fontTable.xml><?xml version="1.0" encoding="utf-8"?>
-<w:fonts xmlns:r="http://schemas.openxmlformats.org/officeDocument/2006/relationships" xmlns:w="http://schemas.openxmlformats.org/wordprocessingml/2006/main">
+<w:fonts xmlns:mc="http://schemas.openxmlformats.org/markup-compatibility/2006" xmlns:r="http://schemas.openxmlformats.org/officeDocument/2006/relationships" xmlns:w="http://schemas.openxmlformats.org/wordprocessingml/2006/main" xmlns:w14="http://schemas.microsoft.com/office/word/2010/wordml" xmlns:w15="http://schemas.microsoft.com/office/word/2012/wordml" xmlns:w16cid="http://schemas.microsoft.com/office/word/2016/wordml/cid" xmlns:w16se="http://schemas.microsoft.com/office/word/2015/wordml/symex" mc:Ignorable="w14 w15 w16se w16cid">
   <w:font w:name="Symbol">
     <w:panose1 w:val="05050102010706020507"/>
     <w:charset w:val="02"/>
@@ -18757,16 +17940,24 @@
     <w:pitch w:val="variable"/>
     <w:sig w:usb0="E00002FF" w:usb1="400004FF" w:usb2="00000000" w:usb3="00000000" w:csb0="0000019F" w:csb1="00000000"/>
   </w:font>
+  <w:font w:name="Calibri Light">
+    <w:panose1 w:val="020F0302020204030204"/>
+    <w:charset w:val="00"/>
+    <w:family w:val="swiss"/>
+    <w:pitch w:val="variable"/>
+    <w:sig w:usb0="E0002AFF" w:usb1="C000247B" w:usb2="00000009" w:usb3="00000000" w:csb0="000001FF" w:csb1="00000000"/>
+  </w:font>
 </w:fonts>
 </file>
 
 <file path=word/glossary/settings.xml><?xml version="1.0" encoding="utf-8"?>
-<w:settings xmlns:o="urn:schemas-microsoft-com:office:office" xmlns:r="http://schemas.openxmlformats.org/officeDocument/2006/relationships" xmlns:m="http://schemas.openxmlformats.org/officeDocument/2006/math" xmlns:v="urn:schemas-microsoft-com:vml" xmlns:w10="urn:schemas-microsoft-com:office:word" xmlns:w="http://schemas.openxmlformats.org/wordprocessingml/2006/main" xmlns:sl="http://schemas.openxmlformats.org/schemaLibrary/2006/main">
+<w:settings xmlns:mc="http://schemas.openxmlformats.org/markup-compatibility/2006" xmlns:o="urn:schemas-microsoft-com:office:office" xmlns:r="http://schemas.openxmlformats.org/officeDocument/2006/relationships" xmlns:m="http://schemas.openxmlformats.org/officeDocument/2006/math" xmlns:v="urn:schemas-microsoft-com:vml" xmlns:w10="urn:schemas-microsoft-com:office:word" xmlns:w="http://schemas.openxmlformats.org/wordprocessingml/2006/main" xmlns:w14="http://schemas.microsoft.com/office/word/2010/wordml" xmlns:w15="http://schemas.microsoft.com/office/word/2012/wordml" xmlns:w16cid="http://schemas.microsoft.com/office/word/2016/wordml/cid" xmlns:w16se="http://schemas.microsoft.com/office/word/2015/wordml/symex" xmlns:sl="http://schemas.openxmlformats.org/schemaLibrary/2006/main" mc:Ignorable="w14 w15 w16se w16cid">
   <w:view w:val="normal"/>
   <w:defaultTabStop w:val="720"/>
   <w:characterSpacingControl w:val="doNotCompress"/>
   <w:compat>
     <w:useFELayout/>
+    <w:compatSetting w:name="compatibilityMode" w:uri="http://schemas.microsoft.com/office/word" w:val="12"/>
   </w:compat>
   <w:rsids>
     <w:rsidRoot w:val="003E51FF"/>
@@ -18817,6 +18008,7 @@
     <w:rsid w:val="00855E38"/>
     <w:rsid w:val="008621A8"/>
     <w:rsid w:val="00903BCA"/>
+    <w:rsid w:val="0090496F"/>
     <w:rsid w:val="00924D1B"/>
     <w:rsid w:val="00965C14"/>
     <w:rsid w:val="009745CF"/>
@@ -18834,6 +18026,7 @@
     <w:rsid w:val="00BD49BC"/>
     <w:rsid w:val="00BD5FB4"/>
     <w:rsid w:val="00C0033C"/>
+    <w:rsid w:val="00C04E38"/>
     <w:rsid w:val="00C27C7A"/>
     <w:rsid w:val="00C93A81"/>
     <w:rsid w:val="00C940C5"/>
@@ -18885,7 +18078,7 @@
 </file>
 
 <file path=word/glossary/styles.xml><?xml version="1.0" encoding="utf-8"?>
-<w:styles xmlns:r="http://schemas.openxmlformats.org/officeDocument/2006/relationships" xmlns:w="http://schemas.openxmlformats.org/wordprocessingml/2006/main">
+<w:styles xmlns:mc="http://schemas.openxmlformats.org/markup-compatibility/2006" xmlns:r="http://schemas.openxmlformats.org/officeDocument/2006/relationships" xmlns:w="http://schemas.openxmlformats.org/wordprocessingml/2006/main" xmlns:w14="http://schemas.microsoft.com/office/word/2010/wordml" xmlns:w15="http://schemas.microsoft.com/office/word/2012/wordml" xmlns:w16cid="http://schemas.microsoft.com/office/word/2016/wordml/cid" xmlns:w16se="http://schemas.microsoft.com/office/word/2015/wordml/symex" mc:Ignorable="w14 w15 w16se w16cid">
   <w:docDefaults>
     <w:rPrDefault>
       <w:rPr>
@@ -18901,144 +18094,382 @@
       </w:pPr>
     </w:pPrDefault>
   </w:docDefaults>
-  <w:latentStyles w:defLockedState="0" w:defUIPriority="99" w:defSemiHidden="1" w:defUnhideWhenUsed="1" w:defQFormat="0" w:count="267">
-    <w:lsdException w:name="Normal" w:semiHidden="0" w:uiPriority="0" w:unhideWhenUsed="0" w:qFormat="1"/>
-    <w:lsdException w:name="heading 1" w:semiHidden="0" w:uiPriority="9" w:unhideWhenUsed="0" w:qFormat="1"/>
-    <w:lsdException w:name="heading 2" w:uiPriority="9" w:qFormat="1"/>
-    <w:lsdException w:name="heading 3" w:uiPriority="9" w:qFormat="1"/>
-    <w:lsdException w:name="heading 4" w:uiPriority="9" w:qFormat="1"/>
-    <w:lsdException w:name="heading 5" w:uiPriority="9" w:qFormat="1"/>
-    <w:lsdException w:name="heading 6" w:uiPriority="9" w:qFormat="1"/>
-    <w:lsdException w:name="heading 7" w:uiPriority="9" w:qFormat="1"/>
-    <w:lsdException w:name="heading 8" w:uiPriority="9" w:qFormat="1"/>
-    <w:lsdException w:name="heading 9" w:uiPriority="9" w:qFormat="1"/>
-    <w:lsdException w:name="toc 1" w:uiPriority="39"/>
-    <w:lsdException w:name="toc 2" w:uiPriority="39"/>
-    <w:lsdException w:name="toc 3" w:uiPriority="39"/>
-    <w:lsdException w:name="toc 4" w:uiPriority="39"/>
-    <w:lsdException w:name="toc 5" w:uiPriority="39"/>
-    <w:lsdException w:name="toc 6" w:uiPriority="39"/>
-    <w:lsdException w:name="toc 7" w:uiPriority="39"/>
-    <w:lsdException w:name="toc 8" w:uiPriority="39"/>
-    <w:lsdException w:name="toc 9" w:uiPriority="39"/>
-    <w:lsdException w:name="caption" w:uiPriority="35" w:qFormat="1"/>
-    <w:lsdException w:name="Title" w:semiHidden="0" w:uiPriority="10" w:unhideWhenUsed="0" w:qFormat="1"/>
-    <w:lsdException w:name="Default Paragraph Font" w:uiPriority="1"/>
-    <w:lsdException w:name="Subtitle" w:semiHidden="0" w:uiPriority="11" w:unhideWhenUsed="0" w:qFormat="1"/>
-    <w:lsdException w:name="Strong" w:semiHidden="0" w:uiPriority="22" w:unhideWhenUsed="0" w:qFormat="1"/>
-    <w:lsdException w:name="Emphasis" w:semiHidden="0" w:uiPriority="20" w:unhideWhenUsed="0" w:qFormat="1"/>
-    <w:lsdException w:name="Table Grid" w:semiHidden="0" w:uiPriority="59" w:unhideWhenUsed="0"/>
-    <w:lsdException w:name="Placeholder Text" w:unhideWhenUsed="0"/>
-    <w:lsdException w:name="No Spacing" w:semiHidden="0" w:uiPriority="1" w:unhideWhenUsed="0" w:qFormat="1"/>
-    <w:lsdException w:name="Light Shading" w:semiHidden="0" w:uiPriority="60" w:unhideWhenUsed="0"/>
-    <w:lsdException w:name="Light List" w:semiHidden="0" w:uiPriority="61" w:unhideWhenUsed="0"/>
-    <w:lsdException w:name="Light Grid" w:semiHidden="0" w:uiPriority="62" w:unhideWhenUsed="0"/>
-    <w:lsdException w:name="Medium Shading 1" w:semiHidden="0" w:uiPriority="63" w:unhideWhenUsed="0"/>
-    <w:lsdException w:name="Medium Shading 2" w:semiHidden="0" w:uiPriority="64" w:unhideWhenUsed="0"/>
-    <w:lsdException w:name="Medium List 1" w:semiHidden="0" w:uiPriority="65" w:unhideWhenUsed="0"/>
-    <w:lsdException w:name="Medium List 2" w:semiHidden="0" w:uiPriority="66" w:unhideWhenUsed="0"/>
-    <w:lsdException w:name="Medium Grid 1" w:semiHidden="0" w:uiPriority="67" w:unhideWhenUsed="0"/>
-    <w:lsdException w:name="Medium Grid 2" w:semiHidden="0" w:uiPriority="68" w:unhideWhenUsed="0"/>
-    <w:lsdException w:name="Medium Grid 3" w:semiHidden="0" w:uiPriority="69" w:unhideWhenUsed="0"/>
-    <w:lsdException w:name="Dark List" w:semiHidden="0" w:uiPriority="70" w:unhideWhenUsed="0"/>
-    <w:lsdException w:name="Colorful Shading" w:semiHidden="0" w:uiPriority="71" w:unhideWhenUsed="0"/>
-    <w:lsdException w:name="Colorful List" w:semiHidden="0" w:uiPriority="72" w:unhideWhenUsed="0"/>
-    <w:lsdException w:name="Colorful Grid" w:semiHidden="0" w:uiPriority="73" w:unhideWhenUsed="0"/>
-    <w:lsdException w:name="Light Shading Accent 1" w:semiHidden="0" w:uiPriority="60" w:unhideWhenUsed="0"/>
-    <w:lsdException w:name="Light List Accent 1" w:semiHidden="0" w:uiPriority="61" w:unhideWhenUsed="0"/>
-    <w:lsdException w:name="Light Grid Accent 1" w:semiHidden="0" w:uiPriority="62" w:unhideWhenUsed="0"/>
-    <w:lsdException w:name="Medium Shading 1 Accent 1" w:semiHidden="0" w:uiPriority="63" w:unhideWhenUsed="0"/>
-    <w:lsdException w:name="Medium Shading 2 Accent 1" w:semiHidden="0" w:uiPriority="64" w:unhideWhenUsed="0"/>
-    <w:lsdException w:name="Medium List 1 Accent 1" w:semiHidden="0" w:uiPriority="65" w:unhideWhenUsed="0"/>
-    <w:lsdException w:name="Revision" w:unhideWhenUsed="0"/>
-    <w:lsdException w:name="List Paragraph" w:semiHidden="0" w:uiPriority="34" w:unhideWhenUsed="0" w:qFormat="1"/>
-    <w:lsdException w:name="Quote" w:semiHidden="0" w:uiPriority="29" w:unhideWhenUsed="0" w:qFormat="1"/>
-    <w:lsdException w:name="Intense Quote" w:semiHidden="0" w:uiPriority="30" w:unhideWhenUsed="0" w:qFormat="1"/>
-    <w:lsdException w:name="Medium List 2 Accent 1" w:semiHidden="0" w:uiPriority="66" w:unhideWhenUsed="0"/>
-    <w:lsdException w:name="Medium Grid 1 Accent 1" w:semiHidden="0" w:uiPriority="67" w:unhideWhenUsed="0"/>
-    <w:lsdException w:name="Medium Grid 2 Accent 1" w:semiHidden="0" w:uiPriority="68" w:unhideWhenUsed="0"/>
-    <w:lsdException w:name="Medium Grid 3 Accent 1" w:semiHidden="0" w:uiPriority="69" w:unhideWhenUsed="0"/>
-    <w:lsdException w:name="Dark List Accent 1" w:semiHidden="0" w:uiPriority="70" w:unhideWhenUsed="0"/>
-    <w:lsdException w:name="Colorful Shading Accent 1" w:semiHidden="0" w:uiPriority="71" w:unhideWhenUsed="0"/>
-    <w:lsdException w:name="Colorful List Accent 1" w:semiHidden="0" w:uiPriority="72" w:unhideWhenUsed="0"/>
-    <w:lsdException w:name="Colorful Grid Accent 1" w:semiHidden="0" w:uiPriority="73" w:unhideWhenUsed="0"/>
-    <w:lsdException w:name="Light Shading Accent 2" w:semiHidden="0" w:uiPriority="60" w:unhideWhenUsed="0"/>
-    <w:lsdException w:name="Light List Accent 2" w:semiHidden="0" w:uiPriority="61" w:unhideWhenUsed="0"/>
-    <w:lsdException w:name="Light Grid Accent 2" w:semiHidden="0" w:uiPriority="62" w:unhideWhenUsed="0"/>
-    <w:lsdException w:name="Medium Shading 1 Accent 2" w:semiHidden="0" w:uiPriority="63" w:unhideWhenUsed="0"/>
-    <w:lsdException w:name="Medium Shading 2 Accent 2" w:semiHidden="0" w:uiPriority="64" w:unhideWhenUsed="0"/>
-    <w:lsdException w:name="Medium List 1 Accent 2" w:semiHidden="0" w:uiPriority="65" w:unhideWhenUsed="0"/>
-    <w:lsdException w:name="Medium List 2 Accent 2" w:semiHidden="0" w:uiPriority="66" w:unhideWhenUsed="0"/>
-    <w:lsdException w:name="Medium Grid 1 Accent 2" w:semiHidden="0" w:uiPriority="67" w:unhideWhenUsed="0"/>
-    <w:lsdException w:name="Medium Grid 2 Accent 2" w:semiHidden="0" w:uiPriority="68" w:unhideWhenUsed="0"/>
-    <w:lsdException w:name="Medium Grid 3 Accent 2" w:semiHidden="0" w:uiPriority="69" w:unhideWhenUsed="0"/>
-    <w:lsdException w:name="Dark List Accent 2" w:semiHidden="0" w:uiPriority="70" w:unhideWhenUsed="0"/>
-    <w:lsdException w:name="Colorful Shading Accent 2" w:semiHidden="0" w:uiPriority="71" w:unhideWhenUsed="0"/>
-    <w:lsdException w:name="Colorful List Accent 2" w:semiHidden="0" w:uiPriority="72" w:unhideWhenUsed="0"/>
-    <w:lsdException w:name="Colorful Grid Accent 2" w:semiHidden="0" w:uiPriority="73" w:unhideWhenUsed="0"/>
-    <w:lsdException w:name="Light Shading Accent 3" w:semiHidden="0" w:uiPriority="60" w:unhideWhenUsed="0"/>
-    <w:lsdException w:name="Light List Accent 3" w:semiHidden="0" w:uiPriority="61" w:unhideWhenUsed="0"/>
-    <w:lsdException w:name="Light Grid Accent 3" w:semiHidden="0" w:uiPriority="62" w:unhideWhenUsed="0"/>
-    <w:lsdException w:name="Medium Shading 1 Accent 3" w:semiHidden="0" w:uiPriority="63" w:unhideWhenUsed="0"/>
-    <w:lsdException w:name="Medium Shading 2 Accent 3" w:semiHidden="0" w:uiPriority="64" w:unhideWhenUsed="0"/>
-    <w:lsdException w:name="Medium List 1 Accent 3" w:semiHidden="0" w:uiPriority="65" w:unhideWhenUsed="0"/>
-    <w:lsdException w:name="Medium List 2 Accent 3" w:semiHidden="0" w:uiPriority="66" w:unhideWhenUsed="0"/>
-    <w:lsdException w:name="Medium Grid 1 Accent 3" w:semiHidden="0" w:uiPriority="67" w:unhideWhenUsed="0"/>
-    <w:lsdException w:name="Medium Grid 2 Accent 3" w:semiHidden="0" w:uiPriority="68" w:unhideWhenUsed="0"/>
-    <w:lsdException w:name="Medium Grid 3 Accent 3" w:semiHidden="0" w:uiPriority="69" w:unhideWhenUsed="0"/>
-    <w:lsdException w:name="Dark List Accent 3" w:semiHidden="0" w:uiPriority="70" w:unhideWhenUsed="0"/>
-    <w:lsdException w:name="Colorful Shading Accent 3" w:semiHidden="0" w:uiPriority="71" w:unhideWhenUsed="0"/>
-    <w:lsdException w:name="Colorful List Accent 3" w:semiHidden="0" w:uiPriority="72" w:unhideWhenUsed="0"/>
-    <w:lsdException w:name="Colorful Grid Accent 3" w:semiHidden="0" w:uiPriority="73" w:unhideWhenUsed="0"/>
-    <w:lsdException w:name="Light Shading Accent 4" w:semiHidden="0" w:uiPriority="60" w:unhideWhenUsed="0"/>
-    <w:lsdException w:name="Light List Accent 4" w:semiHidden="0" w:uiPriority="61" w:unhideWhenUsed="0"/>
-    <w:lsdException w:name="Light Grid Accent 4" w:semiHidden="0" w:uiPriority="62" w:unhideWhenUsed="0"/>
-    <w:lsdException w:name="Medium Shading 1 Accent 4" w:semiHidden="0" w:uiPriority="63" w:unhideWhenUsed="0"/>
-    <w:lsdException w:name="Medium Shading 2 Accent 4" w:semiHidden="0" w:uiPriority="64" w:unhideWhenUsed="0"/>
-    <w:lsdException w:name="Medium List 1 Accent 4" w:semiHidden="0" w:uiPriority="65" w:unhideWhenUsed="0"/>
-    <w:lsdException w:name="Medium List 2 Accent 4" w:semiHidden="0" w:uiPriority="66" w:unhideWhenUsed="0"/>
-    <w:lsdException w:name="Medium Grid 1 Accent 4" w:semiHidden="0" w:uiPriority="67" w:unhideWhenUsed="0"/>
-    <w:lsdException w:name="Medium Grid 2 Accent 4" w:semiHidden="0" w:uiPriority="68" w:unhideWhenUsed="0"/>
-    <w:lsdException w:name="Medium Grid 3 Accent 4" w:semiHidden="0" w:uiPriority="69" w:unhideWhenUsed="0"/>
-    <w:lsdException w:name="Dark List Accent 4" w:semiHidden="0" w:uiPriority="70" w:unhideWhenUsed="0"/>
-    <w:lsdException w:name="Colorful Shading Accent 4" w:semiHidden="0" w:uiPriority="71" w:unhideWhenUsed="0"/>
-    <w:lsdException w:name="Colorful List Accent 4" w:semiHidden="0" w:uiPriority="72" w:unhideWhenUsed="0"/>
-    <w:lsdException w:name="Colorful Grid Accent 4" w:semiHidden="0" w:uiPriority="73" w:unhideWhenUsed="0"/>
-    <w:lsdException w:name="Light Shading Accent 5" w:semiHidden="0" w:uiPriority="60" w:unhideWhenUsed="0"/>
-    <w:lsdException w:name="Light List Accent 5" w:semiHidden="0" w:uiPriority="61" w:unhideWhenUsed="0"/>
-    <w:lsdException w:name="Light Grid Accent 5" w:semiHidden="0" w:uiPriority="62" w:unhideWhenUsed="0"/>
-    <w:lsdException w:name="Medium Shading 1 Accent 5" w:semiHidden="0" w:uiPriority="63" w:unhideWhenUsed="0"/>
-    <w:lsdException w:name="Medium Shading 2 Accent 5" w:semiHidden="0" w:uiPriority="64" w:unhideWhenUsed="0"/>
-    <w:lsdException w:name="Medium List 1 Accent 5" w:semiHidden="0" w:uiPriority="65" w:unhideWhenUsed="0"/>
-    <w:lsdException w:name="Medium List 2 Accent 5" w:semiHidden="0" w:uiPriority="66" w:unhideWhenUsed="0"/>
-    <w:lsdException w:name="Medium Grid 1 Accent 5" w:semiHidden="0" w:uiPriority="67" w:unhideWhenUsed="0"/>
-    <w:lsdException w:name="Medium Grid 2 Accent 5" w:semiHidden="0" w:uiPriority="68" w:unhideWhenUsed="0"/>
-    <w:lsdException w:name="Medium Grid 3 Accent 5" w:semiHidden="0" w:uiPriority="69" w:unhideWhenUsed="0"/>
-    <w:lsdException w:name="Dark List Accent 5" w:semiHidden="0" w:uiPriority="70" w:unhideWhenUsed="0"/>
-    <w:lsdException w:name="Colorful Shading Accent 5" w:semiHidden="0" w:uiPriority="71" w:unhideWhenUsed="0"/>
-    <w:lsdException w:name="Colorful List Accent 5" w:semiHidden="0" w:uiPriority="72" w:unhideWhenUsed="0"/>
-    <w:lsdException w:name="Colorful Grid Accent 5" w:semiHidden="0" w:uiPriority="73" w:unhideWhenUsed="0"/>
-    <w:lsdException w:name="Light Shading Accent 6" w:semiHidden="0" w:uiPriority="60" w:unhideWhenUsed="0"/>
-    <w:lsdException w:name="Light List Accent 6" w:semiHidden="0" w:uiPriority="61" w:unhideWhenUsed="0"/>
-    <w:lsdException w:name="Light Grid Accent 6" w:semiHidden="0" w:uiPriority="62" w:unhideWhenUsed="0"/>
-    <w:lsdException w:name="Medium Shading 1 Accent 6" w:semiHidden="0" w:uiPriority="63" w:unhideWhenUsed="0"/>
-    <w:lsdException w:name="Medium Shading 2 Accent 6" w:semiHidden="0" w:uiPriority="64" w:unhideWhenUsed="0"/>
-    <w:lsdException w:name="Medium List 1 Accent 6" w:semiHidden="0" w:uiPriority="65" w:unhideWhenUsed="0"/>
-    <w:lsdException w:name="Medium List 2 Accent 6" w:semiHidden="0" w:uiPriority="66" w:unhideWhenUsed="0"/>
-    <w:lsdException w:name="Medium Grid 1 Accent 6" w:semiHidden="0" w:uiPriority="67" w:unhideWhenUsed="0"/>
-    <w:lsdException w:name="Medium Grid 2 Accent 6" w:semiHidden="0" w:uiPriority="68" w:unhideWhenUsed="0"/>
-    <w:lsdException w:name="Medium Grid 3 Accent 6" w:semiHidden="0" w:uiPriority="69" w:unhideWhenUsed="0"/>
-    <w:lsdException w:name="Dark List Accent 6" w:semiHidden="0" w:uiPriority="70" w:unhideWhenUsed="0"/>
-    <w:lsdException w:name="Colorful Shading Accent 6" w:semiHidden="0" w:uiPriority="71" w:unhideWhenUsed="0"/>
-    <w:lsdException w:name="Colorful List Accent 6" w:semiHidden="0" w:uiPriority="72" w:unhideWhenUsed="0"/>
-    <w:lsdException w:name="Colorful Grid Accent 6" w:semiHidden="0" w:uiPriority="73" w:unhideWhenUsed="0"/>
-    <w:lsdException w:name="Subtle Emphasis" w:semiHidden="0" w:uiPriority="19" w:unhideWhenUsed="0" w:qFormat="1"/>
-    <w:lsdException w:name="Intense Emphasis" w:semiHidden="0" w:uiPriority="21" w:unhideWhenUsed="0" w:qFormat="1"/>
-    <w:lsdException w:name="Subtle Reference" w:semiHidden="0" w:uiPriority="31" w:unhideWhenUsed="0" w:qFormat="1"/>
-    <w:lsdException w:name="Intense Reference" w:semiHidden="0" w:uiPriority="32" w:unhideWhenUsed="0" w:qFormat="1"/>
-    <w:lsdException w:name="Book Title" w:semiHidden="0" w:uiPriority="33" w:unhideWhenUsed="0" w:qFormat="1"/>
-    <w:lsdException w:name="Bibliography" w:uiPriority="37"/>
-    <w:lsdException w:name="TOC Heading" w:uiPriority="39" w:qFormat="1"/>
+  <w:latentStyles w:defLockedState="0" w:defUIPriority="99" w:defSemiHidden="0" w:defUnhideWhenUsed="0" w:defQFormat="0" w:count="375">
+    <w:lsdException w:name="Normal" w:uiPriority="0" w:qFormat="1"/>
+    <w:lsdException w:name="heading 1" w:uiPriority="9" w:qFormat="1"/>
+    <w:lsdException w:name="heading 2" w:semiHidden="1" w:uiPriority="9" w:unhideWhenUsed="1" w:qFormat="1"/>
+    <w:lsdException w:name="heading 3" w:semiHidden="1" w:uiPriority="9" w:unhideWhenUsed="1" w:qFormat="1"/>
+    <w:lsdException w:name="heading 4" w:semiHidden="1" w:uiPriority="9" w:unhideWhenUsed="1" w:qFormat="1"/>
+    <w:lsdException w:name="heading 5" w:semiHidden="1" w:uiPriority="9" w:unhideWhenUsed="1" w:qFormat="1"/>
+    <w:lsdException w:name="heading 6" w:semiHidden="1" w:uiPriority="9" w:unhideWhenUsed="1" w:qFormat="1"/>
+    <w:lsdException w:name="heading 7" w:semiHidden="1" w:uiPriority="9" w:unhideWhenUsed="1" w:qFormat="1"/>
+    <w:lsdException w:name="heading 8" w:semiHidden="1" w:uiPriority="9" w:unhideWhenUsed="1" w:qFormat="1"/>
+    <w:lsdException w:name="heading 9" w:semiHidden="1" w:uiPriority="9" w:unhideWhenUsed="1" w:qFormat="1"/>
+    <w:lsdException w:name="index 1" w:semiHidden="1" w:unhideWhenUsed="1"/>
+    <w:lsdException w:name="index 2" w:semiHidden="1" w:unhideWhenUsed="1"/>
+    <w:lsdException w:name="index 3" w:semiHidden="1" w:unhideWhenUsed="1"/>
+    <w:lsdException w:name="index 4" w:semiHidden="1" w:unhideWhenUsed="1"/>
+    <w:lsdException w:name="index 5" w:semiHidden="1" w:unhideWhenUsed="1"/>
+    <w:lsdException w:name="index 6" w:semiHidden="1" w:unhideWhenUsed="1"/>
+    <w:lsdException w:name="index 7" w:semiHidden="1" w:unhideWhenUsed="1"/>
+    <w:lsdException w:name="index 8" w:semiHidden="1" w:unhideWhenUsed="1"/>
+    <w:lsdException w:name="index 9" w:semiHidden="1" w:unhideWhenUsed="1"/>
+    <w:lsdException w:name="toc 1" w:semiHidden="1" w:uiPriority="39" w:unhideWhenUsed="1"/>
+    <w:lsdException w:name="toc 2" w:semiHidden="1" w:uiPriority="39" w:unhideWhenUsed="1"/>
+    <w:lsdException w:name="toc 3" w:semiHidden="1" w:uiPriority="39" w:unhideWhenUsed="1"/>
+    <w:lsdException w:name="toc 4" w:semiHidden="1" w:uiPriority="39" w:unhideWhenUsed="1"/>
+    <w:lsdException w:name="toc 5" w:semiHidden="1" w:uiPriority="39" w:unhideWhenUsed="1"/>
+    <w:lsdException w:name="toc 6" w:semiHidden="1" w:uiPriority="39" w:unhideWhenUsed="1"/>
+    <w:lsdException w:name="toc 7" w:semiHidden="1" w:uiPriority="39" w:unhideWhenUsed="1"/>
+    <w:lsdException w:name="toc 8" w:semiHidden="1" w:uiPriority="39" w:unhideWhenUsed="1"/>
+    <w:lsdException w:name="toc 9" w:semiHidden="1" w:uiPriority="39" w:unhideWhenUsed="1"/>
+    <w:lsdException w:name="Normal Indent" w:semiHidden="1" w:unhideWhenUsed="1"/>
+    <w:lsdException w:name="footnote text" w:semiHidden="1" w:unhideWhenUsed="1"/>
+    <w:lsdException w:name="annotation text" w:semiHidden="1" w:unhideWhenUsed="1"/>
+    <w:lsdException w:name="header" w:semiHidden="1" w:unhideWhenUsed="1"/>
+    <w:lsdException w:name="footer" w:semiHidden="1" w:unhideWhenUsed="1"/>
+    <w:lsdException w:name="index heading" w:semiHidden="1" w:unhideWhenUsed="1"/>
+    <w:lsdException w:name="caption" w:semiHidden="1" w:uiPriority="35" w:unhideWhenUsed="1" w:qFormat="1"/>
+    <w:lsdException w:name="table of figures" w:semiHidden="1" w:unhideWhenUsed="1"/>
+    <w:lsdException w:name="envelope address" w:semiHidden="1" w:unhideWhenUsed="1"/>
+    <w:lsdException w:name="envelope return" w:semiHidden="1" w:unhideWhenUsed="1"/>
+    <w:lsdException w:name="footnote reference" w:semiHidden="1" w:unhideWhenUsed="1"/>
+    <w:lsdException w:name="annotation reference" w:semiHidden="1" w:unhideWhenUsed="1"/>
+    <w:lsdException w:name="line number" w:semiHidden="1" w:unhideWhenUsed="1"/>
+    <w:lsdException w:name="page number" w:semiHidden="1" w:unhideWhenUsed="1"/>
+    <w:lsdException w:name="endnote reference" w:semiHidden="1" w:unhideWhenUsed="1"/>
+    <w:lsdException w:name="endnote text" w:semiHidden="1" w:unhideWhenUsed="1"/>
+    <w:lsdException w:name="table of authorities" w:semiHidden="1" w:unhideWhenUsed="1"/>
+    <w:lsdException w:name="macro" w:semiHidden="1" w:unhideWhenUsed="1"/>
+    <w:lsdException w:name="toa heading" w:semiHidden="1" w:unhideWhenUsed="1"/>
+    <w:lsdException w:name="List" w:semiHidden="1" w:unhideWhenUsed="1"/>
+    <w:lsdException w:name="List Bullet" w:semiHidden="1" w:unhideWhenUsed="1"/>
+    <w:lsdException w:name="List Number" w:semiHidden="1" w:unhideWhenUsed="1"/>
+    <w:lsdException w:name="List 2" w:semiHidden="1" w:unhideWhenUsed="1"/>
+    <w:lsdException w:name="List 3" w:semiHidden="1" w:unhideWhenUsed="1"/>
+    <w:lsdException w:name="List 4" w:semiHidden="1" w:unhideWhenUsed="1"/>
+    <w:lsdException w:name="List 5" w:semiHidden="1" w:unhideWhenUsed="1"/>
+    <w:lsdException w:name="List Bullet 2" w:semiHidden="1" w:unhideWhenUsed="1"/>
+    <w:lsdException w:name="List Bullet 3" w:semiHidden="1" w:unhideWhenUsed="1"/>
+    <w:lsdException w:name="List Bullet 4" w:semiHidden="1" w:unhideWhenUsed="1"/>
+    <w:lsdException w:name="List Bullet 5" w:semiHidden="1" w:unhideWhenUsed="1"/>
+    <w:lsdException w:name="List Number 2" w:semiHidden="1" w:unhideWhenUsed="1"/>
+    <w:lsdException w:name="List Number 3" w:semiHidden="1" w:unhideWhenUsed="1"/>
+    <w:lsdException w:name="List Number 4" w:semiHidden="1" w:unhideWhenUsed="1"/>
+    <w:lsdException w:name="List Number 5" w:semiHidden="1" w:unhideWhenUsed="1"/>
+    <w:lsdException w:name="Title" w:uiPriority="10" w:qFormat="1"/>
+    <w:lsdException w:name="Closing" w:semiHidden="1" w:unhideWhenUsed="1"/>
+    <w:lsdException w:name="Signature" w:semiHidden="1" w:unhideWhenUsed="1"/>
+    <w:lsdException w:name="Default Paragraph Font" w:semiHidden="1" w:uiPriority="1" w:unhideWhenUsed="1"/>
+    <w:lsdException w:name="Body Text" w:semiHidden="1" w:unhideWhenUsed="1"/>
+    <w:lsdException w:name="Body Text Indent" w:semiHidden="1" w:unhideWhenUsed="1"/>
+    <w:lsdException w:name="List Continue" w:semiHidden="1" w:unhideWhenUsed="1"/>
+    <w:lsdException w:name="List Continue 2" w:semiHidden="1" w:unhideWhenUsed="1"/>
+    <w:lsdException w:name="List Continue 3" w:semiHidden="1" w:unhideWhenUsed="1"/>
+    <w:lsdException w:name="List Continue 4" w:semiHidden="1" w:unhideWhenUsed="1"/>
+    <w:lsdException w:name="List Continue 5" w:semiHidden="1" w:unhideWhenUsed="1"/>
+    <w:lsdException w:name="Message Header" w:semiHidden="1" w:unhideWhenUsed="1"/>
+    <w:lsdException w:name="Subtitle" w:uiPriority="11" w:qFormat="1"/>
+    <w:lsdException w:name="Salutation" w:semiHidden="1" w:unhideWhenUsed="1"/>
+    <w:lsdException w:name="Date" w:semiHidden="1" w:unhideWhenUsed="1"/>
+    <w:lsdException w:name="Body Text First Indent" w:semiHidden="1" w:unhideWhenUsed="1"/>
+    <w:lsdException w:name="Body Text First Indent 2" w:semiHidden="1" w:unhideWhenUsed="1"/>
+    <w:lsdException w:name="Note Heading" w:semiHidden="1" w:unhideWhenUsed="1"/>
+    <w:lsdException w:name="Body Text 2" w:semiHidden="1" w:unhideWhenUsed="1"/>
+    <w:lsdException w:name="Body Text 3" w:semiHidden="1" w:unhideWhenUsed="1"/>
+    <w:lsdException w:name="Body Text Indent 2" w:semiHidden="1" w:unhideWhenUsed="1"/>
+    <w:lsdException w:name="Body Text Indent 3" w:semiHidden="1" w:unhideWhenUsed="1"/>
+    <w:lsdException w:name="Block Text" w:semiHidden="1" w:unhideWhenUsed="1"/>
+    <w:lsdException w:name="Hyperlink" w:semiHidden="1" w:unhideWhenUsed="1"/>
+    <w:lsdException w:name="FollowedHyperlink" w:semiHidden="1" w:unhideWhenUsed="1"/>
+    <w:lsdException w:name="Strong" w:uiPriority="22" w:qFormat="1"/>
+    <w:lsdException w:name="Emphasis" w:uiPriority="20" w:qFormat="1"/>
+    <w:lsdException w:name="Document Map" w:semiHidden="1" w:unhideWhenUsed="1"/>
+    <w:lsdException w:name="Plain Text" w:semiHidden="1" w:unhideWhenUsed="1"/>
+    <w:lsdException w:name="E-mail Signature" w:semiHidden="1" w:unhideWhenUsed="1"/>
+    <w:lsdException w:name="HTML Top of Form" w:semiHidden="1" w:unhideWhenUsed="1"/>
+    <w:lsdException w:name="HTML Bottom of Form" w:semiHidden="1" w:unhideWhenUsed="1"/>
+    <w:lsdException w:name="Normal (Web)" w:semiHidden="1" w:unhideWhenUsed="1"/>
+    <w:lsdException w:name="HTML Acronym" w:semiHidden="1" w:unhideWhenUsed="1"/>
+    <w:lsdException w:name="HTML Address" w:semiHidden="1" w:unhideWhenUsed="1"/>
+    <w:lsdException w:name="HTML Cite" w:semiHidden="1" w:unhideWhenUsed="1"/>
+    <w:lsdException w:name="HTML Code" w:semiHidden="1" w:unhideWhenUsed="1"/>
+    <w:lsdException w:name="HTML Definition" w:semiHidden="1" w:unhideWhenUsed="1"/>
+    <w:lsdException w:name="HTML Keyboard" w:semiHidden="1" w:unhideWhenUsed="1"/>
+    <w:lsdException w:name="HTML Preformatted" w:semiHidden="1" w:unhideWhenUsed="1"/>
+    <w:lsdException w:name="HTML Sample" w:semiHidden="1" w:unhideWhenUsed="1"/>
+    <w:lsdException w:name="HTML Typewriter" w:semiHidden="1" w:unhideWhenUsed="1"/>
+    <w:lsdException w:name="HTML Variable" w:semiHidden="1" w:unhideWhenUsed="1"/>
+    <w:lsdException w:name="Normal Table" w:semiHidden="1" w:unhideWhenUsed="1"/>
+    <w:lsdException w:name="annotation subject" w:semiHidden="1" w:unhideWhenUsed="1"/>
+    <w:lsdException w:name="No List" w:semiHidden="1" w:unhideWhenUsed="1"/>
+    <w:lsdException w:name="Outline List 1" w:semiHidden="1" w:unhideWhenUsed="1"/>
+    <w:lsdException w:name="Outline List 2" w:semiHidden="1" w:unhideWhenUsed="1"/>
+    <w:lsdException w:name="Outline List 3" w:semiHidden="1" w:unhideWhenUsed="1"/>
+    <w:lsdException w:name="Table Simple 1" w:semiHidden="1" w:unhideWhenUsed="1"/>
+    <w:lsdException w:name="Table Simple 2" w:semiHidden="1" w:unhideWhenUsed="1"/>
+    <w:lsdException w:name="Table Simple 3" w:semiHidden="1" w:unhideWhenUsed="1"/>
+    <w:lsdException w:name="Table Classic 1" w:semiHidden="1" w:unhideWhenUsed="1"/>
+    <w:lsdException w:name="Table Classic 2" w:semiHidden="1" w:unhideWhenUsed="1"/>
+    <w:lsdException w:name="Table Classic 3" w:semiHidden="1" w:unhideWhenUsed="1"/>
+    <w:lsdException w:name="Table Classic 4" w:semiHidden="1" w:unhideWhenUsed="1"/>
+    <w:lsdException w:name="Table Colorful 1" w:semiHidden="1" w:unhideWhenUsed="1"/>
+    <w:lsdException w:name="Table Colorful 2" w:semiHidden="1" w:unhideWhenUsed="1"/>
+    <w:lsdException w:name="Table Colorful 3" w:semiHidden="1" w:unhideWhenUsed="1"/>
+    <w:lsdException w:name="Table Columns 1" w:semiHidden="1" w:unhideWhenUsed="1"/>
+    <w:lsdException w:name="Table Columns 2" w:semiHidden="1" w:unhideWhenUsed="1"/>
+    <w:lsdException w:name="Table Columns 3" w:semiHidden="1" w:unhideWhenUsed="1"/>
+    <w:lsdException w:name="Table Columns 4" w:semiHidden="1" w:unhideWhenUsed="1"/>
+    <w:lsdException w:name="Table Columns 5" w:semiHidden="1" w:unhideWhenUsed="1"/>
+    <w:lsdException w:name="Table Grid 1" w:semiHidden="1" w:unhideWhenUsed="1"/>
+    <w:lsdException w:name="Table Grid 2" w:semiHidden="1" w:unhideWhenUsed="1"/>
+    <w:lsdException w:name="Table Grid 3" w:semiHidden="1" w:unhideWhenUsed="1"/>
+    <w:lsdException w:name="Table Grid 4" w:semiHidden="1" w:unhideWhenUsed="1"/>
+    <w:lsdException w:name="Table Grid 5" w:semiHidden="1" w:unhideWhenUsed="1"/>
+    <w:lsdException w:name="Table Grid 6" w:semiHidden="1" w:unhideWhenUsed="1"/>
+    <w:lsdException w:name="Table Grid 7" w:semiHidden="1" w:unhideWhenUsed="1"/>
+    <w:lsdException w:name="Table Grid 8" w:semiHidden="1" w:unhideWhenUsed="1"/>
+    <w:lsdException w:name="Table List 1" w:semiHidden="1" w:unhideWhenUsed="1"/>
+    <w:lsdException w:name="Table List 2" w:semiHidden="1" w:unhideWhenUsed="1"/>
+    <w:lsdException w:name="Table List 3" w:semiHidden="1" w:unhideWhenUsed="1"/>
+    <w:lsdException w:name="Table List 4" w:semiHidden="1" w:unhideWhenUsed="1"/>
+    <w:lsdException w:name="Table List 5" w:semiHidden="1" w:unhideWhenUsed="1"/>
+    <w:lsdException w:name="Table List 6" w:semiHidden="1" w:unhideWhenUsed="1"/>
+    <w:lsdException w:name="Table List 7" w:semiHidden="1" w:unhideWhenUsed="1"/>
+    <w:lsdException w:name="Table List 8" w:semiHidden="1" w:unhideWhenUsed="1"/>
+    <w:lsdException w:name="Table 3D effects 1" w:semiHidden="1" w:unhideWhenUsed="1"/>
+    <w:lsdException w:name="Table 3D effects 2" w:semiHidden="1" w:unhideWhenUsed="1"/>
+    <w:lsdException w:name="Table 3D effects 3" w:semiHidden="1" w:unhideWhenUsed="1"/>
+    <w:lsdException w:name="Table Contemporary" w:semiHidden="1" w:unhideWhenUsed="1"/>
+    <w:lsdException w:name="Table Elegant" w:semiHidden="1" w:unhideWhenUsed="1"/>
+    <w:lsdException w:name="Table Professional" w:semiHidden="1" w:unhideWhenUsed="1"/>
+    <w:lsdException w:name="Table Subtle 1" w:semiHidden="1" w:unhideWhenUsed="1"/>
+    <w:lsdException w:name="Table Subtle 2" w:semiHidden="1" w:unhideWhenUsed="1"/>
+    <w:lsdException w:name="Table Web 1" w:semiHidden="1" w:unhideWhenUsed="1"/>
+    <w:lsdException w:name="Table Web 2" w:semiHidden="1" w:unhideWhenUsed="1"/>
+    <w:lsdException w:name="Table Web 3" w:semiHidden="1" w:unhideWhenUsed="1"/>
+    <w:lsdException w:name="Balloon Text" w:semiHidden="1" w:unhideWhenUsed="1"/>
+    <w:lsdException w:name="Table Grid" w:uiPriority="59"/>
+    <w:lsdException w:name="Table Theme" w:semiHidden="1" w:unhideWhenUsed="1"/>
+    <w:lsdException w:name="Placeholder Text" w:semiHidden="1"/>
+    <w:lsdException w:name="No Spacing" w:uiPriority="1" w:qFormat="1"/>
+    <w:lsdException w:name="Light Shading" w:uiPriority="60"/>
+    <w:lsdException w:name="Light List" w:uiPriority="61"/>
+    <w:lsdException w:name="Light Grid" w:uiPriority="62"/>
+    <w:lsdException w:name="Medium Shading 1" w:uiPriority="63"/>
+    <w:lsdException w:name="Medium Shading 2" w:uiPriority="64"/>
+    <w:lsdException w:name="Medium List 1" w:uiPriority="65"/>
+    <w:lsdException w:name="Medium List 2" w:uiPriority="66"/>
+    <w:lsdException w:name="Medium Grid 1" w:uiPriority="67"/>
+    <w:lsdException w:name="Medium Grid 2" w:uiPriority="68"/>
+    <w:lsdException w:name="Medium Grid 3" w:uiPriority="69"/>
+    <w:lsdException w:name="Dark List" w:uiPriority="70"/>
+    <w:lsdException w:name="Colorful Shading" w:uiPriority="71"/>
+    <w:lsdException w:name="Colorful List" w:uiPriority="72"/>
+    <w:lsdException w:name="Colorful Grid" w:uiPriority="73"/>
+    <w:lsdException w:name="Light Shading Accent 1" w:uiPriority="60"/>
+    <w:lsdException w:name="Light List Accent 1" w:uiPriority="61"/>
+    <w:lsdException w:name="Light Grid Accent 1" w:uiPriority="62"/>
+    <w:lsdException w:name="Medium Shading 1 Accent 1" w:uiPriority="63"/>
+    <w:lsdException w:name="Medium Shading 2 Accent 1" w:uiPriority="64"/>
+    <w:lsdException w:name="Medium List 1 Accent 1" w:uiPriority="65"/>
+    <w:lsdException w:name="Revision" w:semiHidden="1"/>
+    <w:lsdException w:name="List Paragraph" w:uiPriority="34" w:qFormat="1"/>
+    <w:lsdException w:name="Quote" w:uiPriority="29" w:qFormat="1"/>
+    <w:lsdException w:name="Intense Quote" w:uiPriority="30" w:qFormat="1"/>
+    <w:lsdException w:name="Medium List 2 Accent 1" w:uiPriority="66"/>
+    <w:lsdException w:name="Medium Grid 1 Accent 1" w:uiPriority="67"/>
+    <w:lsdException w:name="Medium Grid 2 Accent 1" w:uiPriority="68"/>
+    <w:lsdException w:name="Medium Grid 3 Accent 1" w:uiPriority="69"/>
+    <w:lsdException w:name="Dark List Accent 1" w:uiPriority="70"/>
+    <w:lsdException w:name="Colorful Shading Accent 1" w:uiPriority="71"/>
+    <w:lsdException w:name="Colorful List Accent 1" w:uiPriority="72"/>
+    <w:lsdException w:name="Colorful Grid Accent 1" w:uiPriority="73"/>
+    <w:lsdException w:name="Light Shading Accent 2" w:uiPriority="60"/>
+    <w:lsdException w:name="Light List Accent 2" w:uiPriority="61"/>
+    <w:lsdException w:name="Light Grid Accent 2" w:uiPriority="62"/>
+    <w:lsdException w:name="Medium Shading 1 Accent 2" w:uiPriority="63"/>
+    <w:lsdException w:name="Medium Shading 2 Accent 2" w:uiPriority="64"/>
+    <w:lsdException w:name="Medium List 1 Accent 2" w:uiPriority="65"/>
+    <w:lsdException w:name="Medium List 2 Accent 2" w:uiPriority="66"/>
+    <w:lsdException w:name="Medium Grid 1 Accent 2" w:uiPriority="67"/>
+    <w:lsdException w:name="Medium Grid 2 Accent 2" w:uiPriority="68"/>
+    <w:lsdException w:name="Medium Grid 3 Accent 2" w:uiPriority="69"/>
+    <w:lsdException w:name="Dark List Accent 2" w:uiPriority="70"/>
+    <w:lsdException w:name="Colorful Shading Accent 2" w:uiPriority="71"/>
+    <w:lsdException w:name="Colorful List Accent 2" w:uiPriority="72"/>
+    <w:lsdException w:name="Colorful Grid Accent 2" w:uiPriority="73"/>
+    <w:lsdException w:name="Light Shading Accent 3" w:uiPriority="60"/>
+    <w:lsdException w:name="Light List Accent 3" w:uiPriority="61"/>
+    <w:lsdException w:name="Light Grid Accent 3" w:uiPriority="62"/>
+    <w:lsdException w:name="Medium Shading 1 Accent 3" w:uiPriority="63"/>
+    <w:lsdException w:name="Medium Shading 2 Accent 3" w:uiPriority="64"/>
+    <w:lsdException w:name="Medium List 1 Accent 3" w:uiPriority="65"/>
+    <w:lsdException w:name="Medium List 2 Accent 3" w:uiPriority="66"/>
+    <w:lsdException w:name="Medium Grid 1 Accent 3" w:uiPriority="67"/>
+    <w:lsdException w:name="Medium Grid 2 Accent 3" w:uiPriority="68"/>
+    <w:lsdException w:name="Medium Grid 3 Accent 3" w:uiPriority="69"/>
+    <w:lsdException w:name="Dark List Accent 3" w:uiPriority="70"/>
+    <w:lsdException w:name="Colorful Shading Accent 3" w:uiPriority="71"/>
+    <w:lsdException w:name="Colorful List Accent 3" w:uiPriority="72"/>
+    <w:lsdException w:name="Colorful Grid Accent 3" w:uiPriority="73"/>
+    <w:lsdException w:name="Light Shading Accent 4" w:uiPriority="60"/>
+    <w:lsdException w:name="Light List Accent 4" w:uiPriority="61"/>
+    <w:lsdException w:name="Light Grid Accent 4" w:uiPriority="62"/>
+    <w:lsdException w:name="Medium Shading 1 Accent 4" w:uiPriority="63"/>
+    <w:lsdException w:name="Medium Shading 2 Accent 4" w:uiPriority="64"/>
+    <w:lsdException w:name="Medium List 1 Accent 4" w:uiPriority="65"/>
+    <w:lsdException w:name="Medium List 2 Accent 4" w:uiPriority="66"/>
+    <w:lsdException w:name="Medium Grid 1 Accent 4" w:uiPriority="67"/>
+    <w:lsdException w:name="Medium Grid 2 Accent 4" w:uiPriority="68"/>
+    <w:lsdException w:name="Medium Grid 3 Accent 4" w:uiPriority="69"/>
+    <w:lsdException w:name="Dark List Accent 4" w:uiPriority="70"/>
+    <w:lsdException w:name="Colorful Shading Accent 4" w:uiPriority="71"/>
+    <w:lsdException w:name="Colorful List Accent 4" w:uiPriority="72"/>
+    <w:lsdException w:name="Colorful Grid Accent 4" w:uiPriority="73"/>
+    <w:lsdException w:name="Light Shading Accent 5" w:uiPriority="60"/>
+    <w:lsdException w:name="Light List Accent 5" w:uiPriority="61"/>
+    <w:lsdException w:name="Light Grid Accent 5" w:uiPriority="62"/>
+    <w:lsdException w:name="Medium Shading 1 Accent 5" w:uiPriority="63"/>
+    <w:lsdException w:name="Medium Shading 2 Accent 5" w:uiPriority="64"/>
+    <w:lsdException w:name="Medium List 1 Accent 5" w:uiPriority="65"/>
+    <w:lsdException w:name="Medium List 2 Accent 5" w:uiPriority="66"/>
+    <w:lsdException w:name="Medium Grid 1 Accent 5" w:uiPriority="67"/>
+    <w:lsdException w:name="Medium Grid 2 Accent 5" w:uiPriority="68"/>
+    <w:lsdException w:name="Medium Grid 3 Accent 5" w:uiPriority="69"/>
+    <w:lsdException w:name="Dark List Accent 5" w:uiPriority="70"/>
+    <w:lsdException w:name="Colorful Shading Accent 5" w:uiPriority="71"/>
+    <w:lsdException w:name="Colorful List Accent 5" w:uiPriority="72"/>
+    <w:lsdException w:name="Colorful Grid Accent 5" w:uiPriority="73"/>
+    <w:lsdException w:name="Light Shading Accent 6" w:uiPriority="60"/>
+    <w:lsdException w:name="Light List Accent 6" w:uiPriority="61"/>
+    <w:lsdException w:name="Light Grid Accent 6" w:uiPriority="62"/>
+    <w:lsdException w:name="Medium Shading 1 Accent 6" w:uiPriority="63"/>
+    <w:lsdException w:name="Medium Shading 2 Accent 6" w:uiPriority="64"/>
+    <w:lsdException w:name="Medium List 1 Accent 6" w:uiPriority="65"/>
+    <w:lsdException w:name="Medium List 2 Accent 6" w:uiPriority="66"/>
+    <w:lsdException w:name="Medium Grid 1 Accent 6" w:uiPriority="67"/>
+    <w:lsdException w:name="Medium Grid 2 Accent 6" w:uiPriority="68"/>
+    <w:lsdException w:name="Medium Grid 3 Accent 6" w:uiPriority="69"/>
+    <w:lsdException w:name="Dark List Accent 6" w:uiPriority="70"/>
+    <w:lsdException w:name="Colorful Shading Accent 6" w:uiPriority="71"/>
+    <w:lsdException w:name="Colorful List Accent 6" w:uiPriority="72"/>
+    <w:lsdException w:name="Colorful Grid Accent 6" w:uiPriority="73"/>
+    <w:lsdException w:name="Subtle Emphasis" w:uiPriority="19" w:qFormat="1"/>
+    <w:lsdException w:name="Intense Emphasis" w:uiPriority="21" w:qFormat="1"/>
+    <w:lsdException w:name="Subtle Reference" w:uiPriority="31" w:qFormat="1"/>
+    <w:lsdException w:name="Intense Reference" w:uiPriority="32" w:qFormat="1"/>
+    <w:lsdException w:name="Book Title" w:uiPriority="33" w:qFormat="1"/>
+    <w:lsdException w:name="Bibliography" w:semiHidden="1" w:uiPriority="37" w:unhideWhenUsed="1"/>
+    <w:lsdException w:name="TOC Heading" w:semiHidden="1" w:uiPriority="39" w:unhideWhenUsed="1" w:qFormat="1"/>
+    <w:lsdException w:name="Plain Table 1" w:uiPriority="41"/>
+    <w:lsdException w:name="Plain Table 2" w:uiPriority="42"/>
+    <w:lsdException w:name="Plain Table 3" w:uiPriority="43"/>
+    <w:lsdException w:name="Plain Table 4" w:uiPriority="44"/>
+    <w:lsdException w:name="Plain Table 5" w:uiPriority="45"/>
+    <w:lsdException w:name="Grid Table Light" w:uiPriority="40"/>
+    <w:lsdException w:name="Grid Table 1 Light" w:uiPriority="46"/>
+    <w:lsdException w:name="Grid Table 2" w:uiPriority="47"/>
+    <w:lsdException w:name="Grid Table 3" w:uiPriority="48"/>
+    <w:lsdException w:name="Grid Table 4" w:uiPriority="49"/>
+    <w:lsdException w:name="Grid Table 5 Dark" w:uiPriority="50"/>
+    <w:lsdException w:name="Grid Table 6 Colorful" w:uiPriority="51"/>
+    <w:lsdException w:name="Grid Table 7 Colorful" w:uiPriority="52"/>
+    <w:lsdException w:name="Grid Table 1 Light Accent 1" w:uiPriority="46"/>
+    <w:lsdException w:name="Grid Table 2 Accent 1" w:uiPriority="47"/>
+    <w:lsdException w:name="Grid Table 3 Accent 1" w:uiPriority="48"/>
+    <w:lsdException w:name="Grid Table 4 Accent 1" w:uiPriority="49"/>
+    <w:lsdException w:name="Grid Table 5 Dark Accent 1" w:uiPriority="50"/>
+    <w:lsdException w:name="Grid Table 6 Colorful Accent 1" w:uiPriority="51"/>
+    <w:lsdException w:name="Grid Table 7 Colorful Accent 1" w:uiPriority="52"/>
+    <w:lsdException w:name="Grid Table 1 Light Accent 2" w:uiPriority="46"/>
+    <w:lsdException w:name="Grid Table 2 Accent 2" w:uiPriority="47"/>
+    <w:lsdException w:name="Grid Table 3 Accent 2" w:uiPriority="48"/>
+    <w:lsdException w:name="Grid Table 4 Accent 2" w:uiPriority="49"/>
+    <w:lsdException w:name="Grid Table 5 Dark Accent 2" w:uiPriority="50"/>
+    <w:lsdException w:name="Grid Table 6 Colorful Accent 2" w:uiPriority="51"/>
+    <w:lsdException w:name="Grid Table 7 Colorful Accent 2" w:uiPriority="52"/>
+    <w:lsdException w:name="Grid Table 1 Light Accent 3" w:uiPriority="46"/>
+    <w:lsdException w:name="Grid Table 2 Accent 3" w:uiPriority="47"/>
+    <w:lsdException w:name="Grid Table 3 Accent 3" w:uiPriority="48"/>
+    <w:lsdException w:name="Grid Table 4 Accent 3" w:uiPriority="49"/>
+    <w:lsdException w:name="Grid Table 5 Dark Accent 3" w:uiPriority="50"/>
+    <w:lsdException w:name="Grid Table 6 Colorful Accent 3" w:uiPriority="51"/>
+    <w:lsdException w:name="Grid Table 7 Colorful Accent 3" w:uiPriority="52"/>
+    <w:lsdException w:name="Grid Table 1 Light Accent 4" w:uiPriority="46"/>
+    <w:lsdException w:name="Grid Table 2 Accent 4" w:uiPriority="47"/>
+    <w:lsdException w:name="Grid Table 3 Accent 4" w:uiPriority="48"/>
+    <w:lsdException w:name="Grid Table 4 Accent 4" w:uiPriority="49"/>
+    <w:lsdException w:name="Grid Table 5 Dark Accent 4" w:uiPriority="50"/>
+    <w:lsdException w:name="Grid Table 6 Colorful Accent 4" w:uiPriority="51"/>
+    <w:lsdException w:name="Grid Table 7 Colorful Accent 4" w:uiPriority="52"/>
+    <w:lsdException w:name="Grid Table 1 Light Accent 5" w:uiPriority="46"/>
+    <w:lsdException w:name="Grid Table 2 Accent 5" w:uiPriority="47"/>
+    <w:lsdException w:name="Grid Table 3 Accent 5" w:uiPriority="48"/>
+    <w:lsdException w:name="Grid Table 4 Accent 5" w:uiPriority="49"/>
+    <w:lsdException w:name="Grid Table 5 Dark Accent 5" w:uiPriority="50"/>
+    <w:lsdException w:name="Grid Table 6 Colorful Accent 5" w:uiPriority="51"/>
+    <w:lsdException w:name="Grid Table 7 Colorful Accent 5" w:uiPriority="52"/>
+    <w:lsdException w:name="Grid Table 1 Light Accent 6" w:uiPriority="46"/>
+    <w:lsdException w:name="Grid Table 2 Accent 6" w:uiPriority="47"/>
+    <w:lsdException w:name="Grid Table 3 Accent 6" w:uiPriority="48"/>
+    <w:lsdException w:name="Grid Table 4 Accent 6" w:uiPriority="49"/>
+    <w:lsdException w:name="Grid Table 5 Dark Accent 6" w:uiPriority="50"/>
+    <w:lsdException w:name="Grid Table 6 Colorful Accent 6" w:uiPriority="51"/>
+    <w:lsdException w:name="Grid Table 7 Colorful Accent 6" w:uiPriority="52"/>
+    <w:lsdException w:name="List Table 1 Light" w:uiPriority="46"/>
+    <w:lsdException w:name="List Table 2" w:uiPriority="47"/>
+    <w:lsdException w:name="List Table 3" w:uiPriority="48"/>
+    <w:lsdException w:name="List Table 4" w:uiPriority="49"/>
+    <w:lsdException w:name="List Table 5 Dark" w:uiPriority="50"/>
+    <w:lsdException w:name="List Table 6 Colorful" w:uiPriority="51"/>
+    <w:lsdException w:name="List Table 7 Colorful" w:uiPriority="52"/>
+    <w:lsdException w:name="List Table 1 Light Accent 1" w:uiPriority="46"/>
+    <w:lsdException w:name="List Table 2 Accent 1" w:uiPriority="47"/>
+    <w:lsdException w:name="List Table 3 Accent 1" w:uiPriority="48"/>
+    <w:lsdException w:name="List Table 4 Accent 1" w:uiPriority="49"/>
+    <w:lsdException w:name="List Table 5 Dark Accent 1" w:uiPriority="50"/>
+    <w:lsdException w:name="List Table 6 Colorful Accent 1" w:uiPriority="51"/>
+    <w:lsdException w:name="List Table 7 Colorful Accent 1" w:uiPriority="52"/>
+    <w:lsdException w:name="List Table 1 Light Accent 2" w:uiPriority="46"/>
+    <w:lsdException w:name="List Table 2 Accent 2" w:uiPriority="47"/>
+    <w:lsdException w:name="List Table 3 Accent 2" w:uiPriority="48"/>
+    <w:lsdException w:name="List Table 4 Accent 2" w:uiPriority="49"/>
+    <w:lsdException w:name="List Table 5 Dark Accent 2" w:uiPriority="50"/>
+    <w:lsdException w:name="List Table 6 Colorful Accent 2" w:uiPriority="51"/>
+    <w:lsdException w:name="List Table 7 Colorful Accent 2" w:uiPriority="52"/>
+    <w:lsdException w:name="List Table 1 Light Accent 3" w:uiPriority="46"/>
+    <w:lsdException w:name="List Table 2 Accent 3" w:uiPriority="47"/>
+    <w:lsdException w:name="List Table 3 Accent 3" w:uiPriority="48"/>
+    <w:lsdException w:name="List Table 4 Accent 3" w:uiPriority="49"/>
+    <w:lsdException w:name="List Table 5 Dark Accent 3" w:uiPriority="50"/>
+    <w:lsdException w:name="List Table 6 Colorful Accent 3" w:uiPriority="51"/>
+    <w:lsdException w:name="List Table 7 Colorful Accent 3" w:uiPriority="52"/>
+    <w:lsdException w:name="List Table 1 Light Accent 4" w:uiPriority="46"/>
+    <w:lsdException w:name="List Table 2 Accent 4" w:uiPriority="47"/>
+    <w:lsdException w:name="List Table 3 Accent 4" w:uiPriority="48"/>
+    <w:lsdException w:name="List Table 4 Accent 4" w:uiPriority="49"/>
+    <w:lsdException w:name="List Table 5 Dark Accent 4" w:uiPriority="50"/>
+    <w:lsdException w:name="List Table 6 Colorful Accent 4" w:uiPriority="51"/>
+    <w:lsdException w:name="List Table 7 Colorful Accent 4" w:uiPriority="52"/>
+    <w:lsdException w:name="List Table 1 Light Accent 5" w:uiPriority="46"/>
+    <w:lsdException w:name="List Table 2 Accent 5" w:uiPriority="47"/>
+    <w:lsdException w:name="List Table 3 Accent 5" w:uiPriority="48"/>
+    <w:lsdException w:name="List Table 4 Accent 5" w:uiPriority="49"/>
+    <w:lsdException w:name="List Table 5 Dark Accent 5" w:uiPriority="50"/>
+    <w:lsdException w:name="List Table 6 Colorful Accent 5" w:uiPriority="51"/>
+    <w:lsdException w:name="List Table 7 Colorful Accent 5" w:uiPriority="52"/>
+    <w:lsdException w:name="List Table 1 Light Accent 6" w:uiPriority="46"/>
+    <w:lsdException w:name="List Table 2 Accent 6" w:uiPriority="47"/>
+    <w:lsdException w:name="List Table 3 Accent 6" w:uiPriority="48"/>
+    <w:lsdException w:name="List Table 4 Accent 6" w:uiPriority="49"/>
+    <w:lsdException w:name="List Table 5 Dark Accent 6" w:uiPriority="50"/>
+    <w:lsdException w:name="List Table 6 Colorful Accent 6" w:uiPriority="51"/>
+    <w:lsdException w:name="List Table 7 Colorful Accent 6" w:uiPriority="52"/>
+    <w:lsdException w:name="Mention" w:semiHidden="1" w:unhideWhenUsed="1"/>
+    <w:lsdException w:name="Smart Hyperlink" w:semiHidden="1" w:unhideWhenUsed="1"/>
+    <w:lsdException w:name="Hashtag" w:semiHidden="1" w:unhideWhenUsed="1"/>
+    <w:lsdException w:name="Unresolved Mention" w:semiHidden="1" w:unhideWhenUsed="1"/>
   </w:latentStyles>
   <w:style w:type="paragraph" w:default="1" w:styleId="Normal">
     <w:name w:val="Normal"/>
@@ -19056,7 +18487,6 @@
     <w:uiPriority w:val="99"/>
     <w:semiHidden/>
     <w:unhideWhenUsed/>
-    <w:qFormat/>
     <w:tblPr>
       <w:tblInd w:w="0" w:type="dxa"/>
       <w:tblCellMar>
@@ -19121,7 +18551,7 @@
 </file>
 
 <file path=word/glossary/webSettings.xml><?xml version="1.0" encoding="utf-8"?>
-<w:webSettings xmlns:r="http://schemas.openxmlformats.org/officeDocument/2006/relationships" xmlns:w="http://schemas.openxmlformats.org/wordprocessingml/2006/main">
+<w:webSettings xmlns:mc="http://schemas.openxmlformats.org/markup-compatibility/2006" xmlns:r="http://schemas.openxmlformats.org/officeDocument/2006/relationships" xmlns:w="http://schemas.openxmlformats.org/wordprocessingml/2006/main" xmlns:w14="http://schemas.microsoft.com/office/word/2010/wordml" xmlns:w15="http://schemas.microsoft.com/office/word/2012/wordml" xmlns:w16cid="http://schemas.microsoft.com/office/word/2016/wordml/cid" xmlns:w16se="http://schemas.microsoft.com/office/word/2015/wordml/symex" mc:Ignorable="w14 w15 w16se w16cid">
   <w:optimizeForBrowser/>
   <w:allowPNG/>
 </w:webSettings>
@@ -19434,7 +18864,7 @@
 </file>
 
 <file path=customXml/itemProps2.xml><?xml version="1.0" encoding="utf-8"?>
-<ds:datastoreItem xmlns:ds="http://schemas.openxmlformats.org/officeDocument/2006/customXml" ds:itemID="{DF168E3C-CD0C-42EB-B8FC-25F485A8829A}">
+<ds:datastoreItem xmlns:ds="http://schemas.openxmlformats.org/officeDocument/2006/customXml" ds:itemID="{34AB64C7-69A4-458D-BB3C-5447E2C3CB20}">
   <ds:schemaRefs>
     <ds:schemaRef ds:uri="http://schemas.openxmlformats.org/officeDocument/2006/bibliography"/>
   </ds:schemaRefs>

</xml_diff>